<commit_message>
report modified. More algorithm and Reference added.
</commit_message>
<xml_diff>
--- a/doc/Final report.docx
+++ b/doc/Final report.docx
@@ -141,7 +141,39 @@
           <w:sz w:val="24"/>
           <w:szCs w:val="24"/>
         </w:rPr>
-        <w:t>LiDAR is a remote sensing method that uses pulsed laser to measure variable distances from the earth. Combining the data from Airborne System, it could give precise three-dimensional information about the shape of Earth and its surface characteristics.</w:t>
+        <w:t xml:space="preserve">LiDAR is a remote sensing method that uses pulsed laser to measure variable distances from the earth. Combining the data from Airborne System, it could give precise three-dimensional information about the shape of Earth and its surface </w:t>
+      </w:r>
+      <w:proofErr w:type="gramStart"/>
+      <w:r>
+        <w:rPr>
+          <w:sz w:val="24"/>
+          <w:szCs w:val="24"/>
+        </w:rPr>
+        <w:t>characteristics</w:t>
+      </w:r>
+      <w:r>
+        <w:rPr>
+          <w:sz w:val="24"/>
+          <w:szCs w:val="24"/>
+          <w:vertAlign w:val="superscript"/>
+        </w:rPr>
+        <w:t>[</w:t>
+      </w:r>
+      <w:proofErr w:type="gramEnd"/>
+      <w:r>
+        <w:rPr>
+          <w:sz w:val="24"/>
+          <w:szCs w:val="24"/>
+          <w:vertAlign w:val="superscript"/>
+        </w:rPr>
+        <w:t>1]</w:t>
+      </w:r>
+      <w:r>
+        <w:rPr>
+          <w:sz w:val="24"/>
+          <w:szCs w:val="24"/>
+        </w:rPr>
+        <w:t>.</w:t>
       </w:r>
     </w:p>
     <w:p>
@@ -163,7 +195,21 @@
           <w:sz w:val="24"/>
           <w:szCs w:val="24"/>
         </w:rPr>
-        <w:t xml:space="preserve">, dividing the points into different classes: </w:t>
+        <w:t>, dividing the points into different classes: bui</w:t>
+      </w:r>
+      <w:r>
+        <w:rPr>
+          <w:sz w:val="24"/>
+          <w:szCs w:val="24"/>
+        </w:rPr>
+        <w:t>l</w:t>
+      </w:r>
+      <w:r>
+        <w:rPr>
+          <w:sz w:val="24"/>
+          <w:szCs w:val="24"/>
+        </w:rPr>
+        <w:t xml:space="preserve">ding, </w:t>
       </w:r>
       <w:proofErr w:type="spellStart"/>
       <w:r>
@@ -171,7 +217,7 @@
           <w:sz w:val="24"/>
           <w:szCs w:val="24"/>
         </w:rPr>
-        <w:t>buiding</w:t>
+        <w:t>vegetatioin</w:t>
       </w:r>
       <w:proofErr w:type="spellEnd"/>
       <w:r>
@@ -179,7 +225,7 @@
           <w:sz w:val="24"/>
           <w:szCs w:val="24"/>
         </w:rPr>
-        <w:t xml:space="preserve">, </w:t>
+        <w:t xml:space="preserve">, bare ground etc., and creating shape files of feature classes. Then the </w:t>
       </w:r>
       <w:proofErr w:type="spellStart"/>
       <w:r>
@@ -187,7 +233,7 @@
           <w:sz w:val="24"/>
           <w:szCs w:val="24"/>
         </w:rPr>
-        <w:t>vegetatioin</w:t>
+        <w:t>buidings</w:t>
       </w:r>
       <w:proofErr w:type="spellEnd"/>
       <w:r>
@@ -195,7 +241,7 @@
           <w:sz w:val="24"/>
           <w:szCs w:val="24"/>
         </w:rPr>
-        <w:t xml:space="preserve">, bare ground etc., and creating shape files of feature classes. Then the </w:t>
+        <w:t xml:space="preserve"> will be picked for further analysis to choose usable rooftops according to information such as minimum and maximum elevations (showing </w:t>
       </w:r>
       <w:proofErr w:type="spellStart"/>
       <w:r>
@@ -203,7 +249,7 @@
           <w:sz w:val="24"/>
           <w:szCs w:val="24"/>
         </w:rPr>
-        <w:t>buidings</w:t>
+        <w:t>pitche</w:t>
       </w:r>
       <w:proofErr w:type="spellEnd"/>
       <w:r>
@@ -211,23 +257,39 @@
           <w:sz w:val="24"/>
           <w:szCs w:val="24"/>
         </w:rPr>
-        <w:t xml:space="preserve"> will be picked for further analysis to choose usable rooftops according to information such as minimum and maximum elevations (showing </w:t>
-      </w:r>
-      <w:proofErr w:type="spellStart"/>
-      <w:r>
-        <w:rPr>
-          <w:sz w:val="24"/>
-          <w:szCs w:val="24"/>
-        </w:rPr>
-        <w:t>pitche</w:t>
-      </w:r>
-      <w:proofErr w:type="spellEnd"/>
-      <w:r>
-        <w:rPr>
-          <w:sz w:val="24"/>
-          <w:szCs w:val="24"/>
-        </w:rPr>
-        <w:t xml:space="preserve"> or flat roof), aspect, their area, etc. The parking lots are processed similarly. However, because of their diverse and complex structures, it is hard to generate classification function to automatically assign a structure to parking lot class. The parking lots were manually picked using parking signs on the map. Furthermore, fire tracks also needed more attention when dealing with parking lots.</w:t>
+        <w:t xml:space="preserve"> or flat roof), aspect, their area, etc. The parking lots are processed similarly. However, because of their diverse and complex structures, it is hard to generate classification function to automatically assign a structure to parking lot class. The parking lots were manually picked using parking signs on the map. Furthermore, fire tracks also needed more attention when dealing with parking </w:t>
+      </w:r>
+      <w:proofErr w:type="gramStart"/>
+      <w:r>
+        <w:rPr>
+          <w:sz w:val="24"/>
+          <w:szCs w:val="24"/>
+        </w:rPr>
+        <w:t>lots</w:t>
+      </w:r>
+      <w:r>
+        <w:rPr>
+          <w:sz w:val="24"/>
+          <w:szCs w:val="24"/>
+          <w:vertAlign w:val="superscript"/>
+        </w:rPr>
+        <w:t>[</w:t>
+      </w:r>
+      <w:proofErr w:type="gramEnd"/>
+      <w:r>
+        <w:rPr>
+          <w:sz w:val="24"/>
+          <w:szCs w:val="24"/>
+          <w:vertAlign w:val="superscript"/>
+        </w:rPr>
+        <w:t>2],[3]</w:t>
+      </w:r>
+      <w:r>
+        <w:rPr>
+          <w:sz w:val="24"/>
+          <w:szCs w:val="24"/>
+        </w:rPr>
+        <w:t>.</w:t>
       </w:r>
     </w:p>
     <w:p>
@@ -304,42 +366,7 @@
           <w:sz w:val="24"/>
           <w:szCs w:val="24"/>
         </w:rPr>
-        <w:t xml:space="preserve">. Approximately 240 .las files from the entire dataset were employed based on Anchorage community councils. </w:t>
-      </w:r>
-      <w:r>
-        <w:rPr>
-          <w:sz w:val="24"/>
-          <w:szCs w:val="24"/>
-        </w:rPr>
-        <w:t>The targeted density of the LiDAR point cloud was planned at a minimum of two points per square</w:t>
-      </w:r>
-      <w:r>
-        <w:rPr>
-          <w:sz w:val="24"/>
-          <w:szCs w:val="24"/>
-        </w:rPr>
-        <w:t xml:space="preserve"> </w:t>
-      </w:r>
-      <w:r>
-        <w:rPr>
-          <w:sz w:val="24"/>
-          <w:szCs w:val="24"/>
-        </w:rPr>
-        <w:t>meter (2ppsm) and four points per square meter (4ppsm)</w:t>
-      </w:r>
-      <w:r>
-        <w:rPr>
-          <w:sz w:val="24"/>
-          <w:szCs w:val="24"/>
-        </w:rPr>
-        <w:t xml:space="preserve">, while the </w:t>
-      </w:r>
-      <w:r>
-        <w:rPr>
-          <w:sz w:val="24"/>
-          <w:szCs w:val="24"/>
-        </w:rPr>
-        <w:t xml:space="preserve">Vertical Accuracy = 9.25cm in the interest of meeting a </w:t>
+        <w:t xml:space="preserve">. Approximately 240 .las files from the entire dataset were employed based on Anchorage community councils. The targeted density of the LiDAR point cloud was planned at a minimum of two points per square meter (2ppsm) and four points per square meter (4ppsm), while the Vertical Accuracy = 9.25cm in the interest of meeting a 1 foot contour accuracy </w:t>
       </w:r>
       <w:proofErr w:type="gramStart"/>
       <w:r>
@@ -347,29 +374,24 @@
           <w:sz w:val="24"/>
           <w:szCs w:val="24"/>
         </w:rPr>
-        <w:t>1 foot</w:t>
+        <w:t>specification</w:t>
+      </w:r>
+      <w:r>
+        <w:rPr>
+          <w:sz w:val="24"/>
+          <w:szCs w:val="24"/>
+          <w:vertAlign w:val="superscript"/>
+        </w:rPr>
+        <w:t>[</w:t>
       </w:r>
       <w:proofErr w:type="gramEnd"/>
       <w:r>
         <w:rPr>
           <w:sz w:val="24"/>
           <w:szCs w:val="24"/>
-        </w:rPr>
-        <w:t xml:space="preserve"> contour accurac</w:t>
-      </w:r>
-      <w:r>
-        <w:rPr>
-          <w:sz w:val="24"/>
-          <w:szCs w:val="24"/>
-        </w:rPr>
-        <w:t xml:space="preserve">y </w:t>
-      </w:r>
-      <w:r>
-        <w:rPr>
-          <w:sz w:val="24"/>
-          <w:szCs w:val="24"/>
-        </w:rPr>
-        <w:t>specification</w:t>
+          <w:vertAlign w:val="superscript"/>
+        </w:rPr>
+        <w:t>4]</w:t>
       </w:r>
       <w:r>
         <w:rPr>
@@ -682,7 +704,43 @@
           <w:sz w:val="24"/>
           <w:szCs w:val="24"/>
         </w:rPr>
-        <w:t>a digital elevation model(DEM) was then derived and saved as a floating-point raster image. T</w:t>
+        <w:t>a digital elevation model(DEM) was then derived and saved as a floating-point raster image.</w:t>
+      </w:r>
+      <w:r>
+        <w:rPr>
+          <w:sz w:val="24"/>
+          <w:szCs w:val="24"/>
+        </w:rPr>
+        <w:t xml:space="preserve"> The last returns of raw data were retained during the interpolation process and DEM is three-dimensional representing ‘bare-earth surface’</w:t>
+      </w:r>
+      <w:r>
+        <w:rPr>
+          <w:sz w:val="24"/>
+          <w:szCs w:val="24"/>
+        </w:rPr>
+        <w:t xml:space="preserve"> </w:t>
+      </w:r>
+      <w:r>
+        <w:rPr>
+          <w:sz w:val="24"/>
+          <w:szCs w:val="24"/>
+          <w:vertAlign w:val="superscript"/>
+        </w:rPr>
+        <w:t>[5]</w:t>
+      </w:r>
+      <w:r>
+        <w:rPr>
+          <w:sz w:val="24"/>
+          <w:szCs w:val="24"/>
+        </w:rPr>
+        <w:t xml:space="preserve">. </w:t>
+      </w:r>
+      <w:r>
+        <w:rPr>
+          <w:sz w:val="24"/>
+          <w:szCs w:val="24"/>
+        </w:rPr>
+        <w:t xml:space="preserve"> T</w:t>
       </w:r>
       <w:r>
         <w:rPr>
@@ -703,7 +761,32 @@
           <w:sz w:val="24"/>
           <w:szCs w:val="24"/>
         </w:rPr>
-        <w:t>Georeferencing toolbar in ArcGIS</w:t>
+        <w:t xml:space="preserve">Georeferencing toolbar in </w:t>
+      </w:r>
+      <w:proofErr w:type="gramStart"/>
+      <w:r>
+        <w:rPr>
+          <w:sz w:val="24"/>
+          <w:szCs w:val="24"/>
+        </w:rPr>
+        <w:t>ArcGIS</w:t>
+      </w:r>
+      <w:r>
+        <w:rPr>
+          <w:sz w:val="24"/>
+          <w:szCs w:val="24"/>
+          <w:vertAlign w:val="superscript"/>
+        </w:rPr>
+        <w:t>[</w:t>
+      </w:r>
+      <w:proofErr w:type="gramEnd"/>
+      <w:r>
+        <w:rPr>
+          <w:sz w:val="24"/>
+          <w:szCs w:val="24"/>
+          <w:vertAlign w:val="superscript"/>
+        </w:rPr>
+        <w:t>6]</w:t>
       </w:r>
       <w:r>
         <w:rPr>
@@ -775,28 +858,35 @@
           <w:sz w:val="24"/>
           <w:szCs w:val="24"/>
         </w:rPr>
-        <w:t xml:space="preserve">on. </w:t>
-      </w:r>
-      <w:r>
-        <w:rPr>
-          <w:sz w:val="24"/>
-          <w:szCs w:val="24"/>
-        </w:rPr>
-        <w:t xml:space="preserve">The mean latitude was automatically calculated using input spatial raster. The other specific parameter used are as following: the resolution was set to 300; The time </w:t>
-      </w:r>
-      <w:r>
-        <w:rPr>
-          <w:sz w:val="24"/>
-          <w:szCs w:val="24"/>
-        </w:rPr>
-        <w:t>configuration(period</w:t>
-      </w:r>
-      <w:r>
-        <w:rPr>
-          <w:sz w:val="24"/>
-          <w:szCs w:val="24"/>
-        </w:rPr>
-        <w:t xml:space="preserve">) was </w:t>
+        <w:t>on.</w:t>
+      </w:r>
+      <w:r>
+        <w:rPr>
+          <w:sz w:val="24"/>
+          <w:szCs w:val="24"/>
+        </w:rPr>
+        <w:t xml:space="preserve"> For this tool, </w:t>
+      </w:r>
+      <w:r>
+        <w:rPr>
+          <w:sz w:val="24"/>
+          <w:szCs w:val="24"/>
+        </w:rPr>
+        <w:t>American</w:t>
+      </w:r>
+      <w:r>
+        <w:rPr>
+          <w:sz w:val="24"/>
+          <w:szCs w:val="24"/>
+        </w:rPr>
+        <w:t xml:space="preserve"> </w:t>
+      </w:r>
+      <w:r>
+        <w:rPr>
+          <w:sz w:val="24"/>
+          <w:szCs w:val="24"/>
+        </w:rPr>
+        <w:t xml:space="preserve">Society of Heating, Refrigerating and Air-Conditioning Engineers (ASHRAE) </w:t>
       </w:r>
       <w:r>
         <w:rPr>
@@ -804,7 +894,22 @@
           <w:szCs w:val="24"/>
         </w:rPr>
         <w:lastRenderedPageBreak/>
-        <w:t>specified as from the 5</w:t>
+        <w:t>algorithm</w:t>
+      </w:r>
+      <w:r>
+        <w:rPr>
+          <w:sz w:val="24"/>
+          <w:szCs w:val="24"/>
+        </w:rPr>
+        <w:t xml:space="preserve"> was </w:t>
+      </w:r>
+      <w:proofErr w:type="gramStart"/>
+      <w:r>
+        <w:rPr>
+          <w:sz w:val="24"/>
+          <w:szCs w:val="24"/>
+        </w:rPr>
+        <w:t>adopted</w:t>
       </w:r>
       <w:r>
         <w:rPr>
@@ -812,80 +917,30 @@
           <w:szCs w:val="24"/>
           <w:vertAlign w:val="superscript"/>
         </w:rPr>
-        <w:t>th</w:t>
-      </w:r>
-      <w:r>
-        <w:rPr>
-          <w:sz w:val="24"/>
-          <w:szCs w:val="24"/>
-        </w:rPr>
-        <w:t xml:space="preserve"> and 160</w:t>
-      </w:r>
+        <w:t>[</w:t>
+      </w:r>
+      <w:proofErr w:type="gramEnd"/>
       <w:r>
         <w:rPr>
           <w:sz w:val="24"/>
           <w:szCs w:val="24"/>
           <w:vertAlign w:val="superscript"/>
         </w:rPr>
-        <w:t>th</w:t>
-      </w:r>
-      <w:r>
-        <w:rPr>
-          <w:sz w:val="24"/>
-          <w:szCs w:val="24"/>
-        </w:rPr>
-        <w:t xml:space="preserve"> day of 2018; Day interval used for calculation was set to 15 while hour interval set to 0.5; </w:t>
-      </w:r>
-      <w:r>
-        <w:rPr>
-          <w:sz w:val="24"/>
-          <w:szCs w:val="24"/>
-        </w:rPr>
-        <w:t xml:space="preserve">The slope and aspect </w:t>
-      </w:r>
-      <w:proofErr w:type="spellStart"/>
-      <w:r>
-        <w:rPr>
-          <w:sz w:val="24"/>
-          <w:szCs w:val="24"/>
-        </w:rPr>
-        <w:t>rasters</w:t>
-      </w:r>
-      <w:proofErr w:type="spellEnd"/>
-      <w:r>
-        <w:rPr>
-          <w:sz w:val="24"/>
-          <w:szCs w:val="24"/>
-        </w:rPr>
-        <w:t xml:space="preserve"> are calculated from the input surface raster</w:t>
-      </w:r>
-      <w:r>
-        <w:rPr>
-          <w:sz w:val="24"/>
-          <w:szCs w:val="24"/>
-        </w:rPr>
-        <w:t xml:space="preserve">. The other parameters were default set by program. </w:t>
-      </w:r>
-      <w:r>
-        <w:rPr>
-          <w:sz w:val="24"/>
-          <w:szCs w:val="24"/>
-        </w:rPr>
-        <w:t>This solar</w:t>
-      </w:r>
-      <w:r>
-        <w:rPr>
-          <w:sz w:val="24"/>
-          <w:szCs w:val="24"/>
-        </w:rPr>
-        <w:t xml:space="preserve"> </w:t>
-      </w:r>
-      <w:r>
-        <w:rPr>
-          <w:sz w:val="24"/>
-          <w:szCs w:val="24"/>
-        </w:rPr>
-        <w:t xml:space="preserve">map </w:t>
+        <w:t>6]</w:t>
+      </w:r>
+      <w:r>
+        <w:rPr>
+          <w:sz w:val="24"/>
+          <w:szCs w:val="24"/>
+        </w:rPr>
+        <w:t xml:space="preserve">. It </w:t>
+      </w:r>
+      <w:r>
+        <w:rPr>
+          <w:sz w:val="24"/>
+          <w:szCs w:val="24"/>
+        </w:rPr>
+        <w:t xml:space="preserve">has more complicated equations compared to other algorithms such as </w:t>
       </w:r>
       <w:proofErr w:type="gramStart"/>
       <w:r>
@@ -893,14 +948,7 @@
           <w:sz w:val="24"/>
           <w:szCs w:val="24"/>
         </w:rPr>
-        <w:t xml:space="preserve">takes into </w:t>
-      </w:r>
-      <w:r>
-        <w:rPr>
-          <w:sz w:val="24"/>
-          <w:szCs w:val="24"/>
-        </w:rPr>
-        <w:t>account</w:t>
+        <w:t>Master’s</w:t>
       </w:r>
       <w:proofErr w:type="gramEnd"/>
       <w:r>
@@ -908,56 +956,77 @@
           <w:sz w:val="24"/>
           <w:szCs w:val="24"/>
         </w:rPr>
-        <w:t xml:space="preserve"> the</w:t>
-      </w:r>
-      <w:r>
-        <w:rPr>
-          <w:sz w:val="24"/>
-          <w:szCs w:val="24"/>
-        </w:rPr>
-        <w:t xml:space="preserve"> position of sun, the azimuth (change of elevation) and </w:t>
-      </w:r>
-      <w:r>
-        <w:rPr>
-          <w:sz w:val="24"/>
-          <w:szCs w:val="24"/>
-        </w:rPr>
-        <w:t>any</w:t>
-      </w:r>
-      <w:r>
-        <w:rPr>
-          <w:sz w:val="24"/>
-          <w:szCs w:val="24"/>
-        </w:rPr>
-        <w:t xml:space="preserve"> </w:t>
-      </w:r>
-      <w:r>
-        <w:rPr>
-          <w:sz w:val="24"/>
-          <w:szCs w:val="24"/>
-        </w:rPr>
-        <w:t>shading effect caused by buildings or</w:t>
-      </w:r>
-      <w:r>
-        <w:rPr>
-          <w:sz w:val="24"/>
-          <w:szCs w:val="24"/>
-        </w:rPr>
-        <w:t xml:space="preserve"> </w:t>
-      </w:r>
-      <w:r>
-        <w:rPr>
-          <w:sz w:val="24"/>
-          <w:szCs w:val="24"/>
-        </w:rPr>
-        <w:t>other objects in the input raster</w:t>
-      </w:r>
-      <w:r>
-        <w:rPr>
-          <w:sz w:val="24"/>
-          <w:szCs w:val="24"/>
-        </w:rPr>
-        <w:t xml:space="preserve"> that blocks the sunlight. </w:t>
+        <w:t xml:space="preserve"> algorithm. </w:t>
+      </w:r>
+      <w:r>
+        <w:rPr>
+          <w:sz w:val="24"/>
+          <w:szCs w:val="24"/>
+        </w:rPr>
+        <w:t>The parameters are: area of each surfaces; X and Y coordinates of center points; elevation of center point; tilt and azimuth (</w:t>
+      </w:r>
+      <w:r>
+        <w:rPr>
+          <w:sz w:val="24"/>
+          <w:szCs w:val="24"/>
+        </w:rPr>
+        <w:t>change of elevation</w:t>
+      </w:r>
+      <w:r>
+        <w:rPr>
+          <w:sz w:val="24"/>
+          <w:szCs w:val="24"/>
+        </w:rPr>
+        <w:t>) of each surface. Tilt and Azimuth are calculated as following: Select three points A, B and C with same original FID; Tilt angle is calculated by between normal vector N (of AB and AC) and unit vector K</w:t>
+      </w:r>
+      <w:r>
+        <w:rPr>
+          <w:sz w:val="24"/>
+          <w:szCs w:val="24"/>
+        </w:rPr>
+        <w:t xml:space="preserve"> </w:t>
+      </w:r>
+      <w:r>
+        <w:rPr>
+          <w:sz w:val="24"/>
+          <w:szCs w:val="24"/>
+        </w:rPr>
+        <w:t xml:space="preserve">(0,0,1); azimuth is calculated between N and unit vector J (0,1,0). </w:t>
+      </w:r>
+      <w:r>
+        <w:rPr>
+          <w:sz w:val="24"/>
+          <w:szCs w:val="24"/>
+        </w:rPr>
+        <w:t>With</w:t>
+      </w:r>
+      <w:r>
+        <w:rPr>
+          <w:sz w:val="24"/>
+          <w:szCs w:val="24"/>
+        </w:rPr>
+        <w:t xml:space="preserve"> these two parameters</w:t>
+      </w:r>
+      <w:r>
+        <w:rPr>
+          <w:sz w:val="24"/>
+          <w:szCs w:val="24"/>
+        </w:rPr>
+        <w:t xml:space="preserve"> </w:t>
+      </w:r>
+      <w:r>
+        <w:rPr>
+          <w:sz w:val="24"/>
+          <w:szCs w:val="24"/>
+        </w:rPr>
+        <w:t>calculated,</w:t>
+      </w:r>
+      <w:r>
+        <w:rPr>
+          <w:sz w:val="24"/>
+          <w:szCs w:val="24"/>
+        </w:rPr>
+        <w:t xml:space="preserve"> the direct, diffuse and ground-reflected irradiances on the surface are calculated using equations below:</w:t>
       </w:r>
     </w:p>
     <w:p>
@@ -967,13 +1036,21 @@
           <w:szCs w:val="24"/>
         </w:rPr>
       </w:pPr>
-      <w:r>
-        <w:rPr>
-          <w:sz w:val="24"/>
-          <w:szCs w:val="24"/>
-        </w:rPr>
-        <w:t>see if there are any trees, buildings, or other objects that are blocking potential sunlight.</w:t>
-      </w:r>
+      <m:oMathPara>
+        <m:oMath>
+          <m:r>
+            <m:rPr>
+              <m:sty m:val="p"/>
+            </m:rPr>
+            <w:rPr>
+              <w:rFonts w:ascii="Cambria Math" w:hAnsi="Cambria Math" w:cstheme="minorHAnsi"/>
+              <w:sz w:val="24"/>
+              <w:szCs w:val="24"/>
+            </w:rPr>
+            <m:t>Et, b=Eb×cosθ</m:t>
+          </m:r>
+        </m:oMath>
+      </m:oMathPara>
     </w:p>
     <w:p>
       <w:pPr>
@@ -982,36 +1059,118 @@
           <w:szCs w:val="24"/>
         </w:rPr>
       </w:pPr>
-      <w:r>
-        <w:rPr>
-          <w:sz w:val="24"/>
-          <w:szCs w:val="24"/>
-        </w:rPr>
-        <w:t xml:space="preserve">Four masks were produced in the use of selecting desired characteristics of the locations. Aspect masks works to choose suitable aspects. Since Anchorage is in the northern hemisphere. Solar panel should be south-facing to get higher solar power. It was generated from georeferenced image and it was binary: 1 for </w:t>
-      </w:r>
-      <w:r>
-        <w:rPr>
-          <w:sz w:val="24"/>
-          <w:szCs w:val="24"/>
-        </w:rPr>
-        <w:t xml:space="preserve">pass and 0 for fail. More specifically, aspect with between 112.5 to 247.5 was suitable since it represents the south. Other masks were generated similarly: Slope masks chose flat rooftop with slope less than 35 degree; Radiation mask set the minimum radiation threshold based on the efficiency of the solar panels; </w:t>
-      </w:r>
-      <w:proofErr w:type="spellStart"/>
-      <w:r>
-        <w:rPr>
-          <w:sz w:val="24"/>
-          <w:szCs w:val="24"/>
-        </w:rPr>
-        <w:t>Hillshade</w:t>
-      </w:r>
-      <w:proofErr w:type="spellEnd"/>
-      <w:r>
-        <w:rPr>
-          <w:sz w:val="24"/>
-          <w:szCs w:val="24"/>
-        </w:rPr>
-        <w:t xml:space="preserve"> mask decides the minimum number of days the position was in the shade. </w:t>
-      </w:r>
+      <m:oMathPara>
+        <m:oMath>
+          <m:r>
+            <m:rPr>
+              <m:sty m:val="p"/>
+            </m:rPr>
+            <w:rPr>
+              <w:rFonts w:ascii="Cambria Math" w:hAnsi="Cambria Math" w:cstheme="minorHAnsi"/>
+              <w:sz w:val="24"/>
+              <w:szCs w:val="24"/>
+            </w:rPr>
+            <m:t>Et,d=Ed×</m:t>
+          </m:r>
+          <m:func>
+            <m:funcPr>
+              <m:ctrlPr>
+                <w:rPr>
+                  <w:rFonts w:ascii="Cambria Math" w:hAnsi="Cambria Math" w:cstheme="minorHAnsi"/>
+                  <w:sz w:val="24"/>
+                  <w:szCs w:val="24"/>
+                </w:rPr>
+              </m:ctrlPr>
+            </m:funcPr>
+            <m:fName>
+              <m:r>
+                <m:rPr>
+                  <m:sty m:val="p"/>
+                </m:rPr>
+                <w:rPr>
+                  <w:rFonts w:ascii="Cambria Math" w:hAnsi="Cambria Math" w:cstheme="minorHAnsi"/>
+                  <w:sz w:val="24"/>
+                  <w:szCs w:val="24"/>
+                </w:rPr>
+                <m:t>max</m:t>
+              </m:r>
+            </m:fName>
+            <m:e>
+              <m:d>
+                <m:dPr>
+                  <m:ctrlPr>
+                    <w:rPr>
+                      <w:rFonts w:ascii="Cambria Math" w:hAnsi="Cambria Math" w:cstheme="minorHAnsi"/>
+                      <w:sz w:val="24"/>
+                      <w:szCs w:val="24"/>
+                    </w:rPr>
+                  </m:ctrlPr>
+                </m:dPr>
+                <m:e>
+                  <m:r>
+                    <m:rPr>
+                      <m:sty m:val="p"/>
+                    </m:rPr>
+                    <w:rPr>
+                      <w:rFonts w:ascii="Cambria Math" w:hAnsi="Cambria Math" w:cstheme="minorHAnsi"/>
+                      <w:sz w:val="24"/>
+                      <w:szCs w:val="24"/>
+                    </w:rPr>
+                    <m:t>0.45,0.55+0.437cosθ+0.313</m:t>
+                  </m:r>
+                  <m:sSup>
+                    <m:sSupPr>
+                      <m:ctrlPr>
+                        <w:rPr>
+                          <w:rFonts w:ascii="Cambria Math" w:hAnsi="Cambria Math" w:cstheme="minorHAnsi"/>
+                          <w:sz w:val="24"/>
+                          <w:szCs w:val="24"/>
+                        </w:rPr>
+                      </m:ctrlPr>
+                    </m:sSupPr>
+                    <m:e>
+                      <m:r>
+                        <w:rPr>
+                          <w:rFonts w:ascii="Cambria Math" w:hAnsi="Cambria Math" w:cstheme="minorHAnsi"/>
+                          <w:sz w:val="24"/>
+                          <w:szCs w:val="24"/>
+                        </w:rPr>
+                        <m:t>cos</m:t>
+                      </m:r>
+                    </m:e>
+                    <m:sup>
+                      <m:r>
+                        <w:rPr>
+                          <w:rFonts w:ascii="Cambria Math" w:hAnsi="Cambria Math" w:cstheme="minorHAnsi"/>
+                          <w:sz w:val="24"/>
+                          <w:szCs w:val="24"/>
+                        </w:rPr>
+                        <m:t>2</m:t>
+                      </m:r>
+                    </m:sup>
+                  </m:sSup>
+                  <m:r>
+                    <w:rPr>
+                      <w:rFonts w:ascii="Cambria Math" w:hAnsi="Cambria Math" w:cstheme="minorHAnsi"/>
+                      <w:sz w:val="24"/>
+                      <w:szCs w:val="24"/>
+                    </w:rPr>
+                    <m:t>θ</m:t>
+                  </m:r>
+                  <m:ctrlPr>
+                    <w:rPr>
+                      <w:rFonts w:ascii="Cambria Math" w:hAnsi="Cambria Math" w:cstheme="minorHAnsi"/>
+                      <w:i/>
+                      <w:sz w:val="24"/>
+                      <w:szCs w:val="24"/>
+                    </w:rPr>
+                  </m:ctrlPr>
+                </m:e>
+              </m:d>
+            </m:e>
+          </m:func>
+        </m:oMath>
+      </m:oMathPara>
     </w:p>
     <w:p>
       <w:pPr>
@@ -1020,12 +1179,496 @@
           <w:szCs w:val="24"/>
         </w:rPr>
       </w:pPr>
+      <m:oMathPara>
+        <m:oMath>
+          <m:r>
+            <m:rPr>
+              <m:sty m:val="p"/>
+            </m:rPr>
+            <w:rPr>
+              <w:rFonts w:ascii="Cambria Math" w:hAnsi="Cambria Math" w:cstheme="minorHAnsi"/>
+              <w:sz w:val="24"/>
+              <w:szCs w:val="24"/>
+            </w:rPr>
+            <m:t>Et, r=(Ebsinβ+Ed)ρg(1-cos</m:t>
+          </m:r>
+          <m:nary>
+            <m:naryPr>
+              <m:chr m:val="∑"/>
+              <m:limLoc m:val="undOvr"/>
+              <m:subHide m:val="1"/>
+              <m:supHide m:val="1"/>
+              <m:ctrlPr>
+                <w:rPr>
+                  <w:rFonts w:ascii="Cambria Math" w:hAnsi="Cambria Math" w:cstheme="minorHAnsi"/>
+                  <w:sz w:val="24"/>
+                  <w:szCs w:val="24"/>
+                </w:rPr>
+              </m:ctrlPr>
+            </m:naryPr>
+            <m:sub/>
+            <m:sup/>
+            <m:e>
+              <m:r>
+                <w:rPr>
+                  <w:rFonts w:ascii="Cambria Math" w:hAnsi="Cambria Math" w:cstheme="minorHAnsi"/>
+                  <w:sz w:val="24"/>
+                  <w:szCs w:val="24"/>
+                </w:rPr>
+                <m:t>)/2</m:t>
+              </m:r>
+            </m:e>
+          </m:nary>
+          <m:r>
+            <w:rPr>
+              <w:rFonts w:ascii="Cambria Math" w:hAnsi="Cambria Math" w:cstheme="minorHAnsi"/>
+              <w:sz w:val="24"/>
+              <w:szCs w:val="24"/>
+            </w:rPr>
+            <m:t xml:space="preserve"> </m:t>
+          </m:r>
+        </m:oMath>
+      </m:oMathPara>
+    </w:p>
+    <w:p>
+      <w:pPr>
+        <w:rPr>
+          <w:rFonts w:cstheme="minorHAnsi"/>
+          <w:sz w:val="24"/>
+          <w:szCs w:val="24"/>
+        </w:rPr>
+      </w:pPr>
+      <w:r>
+        <w:rPr>
+          <w:rFonts w:cstheme="minorHAnsi"/>
+          <w:sz w:val="24"/>
+          <w:szCs w:val="24"/>
+        </w:rPr>
+        <w:t xml:space="preserve">Where </w:t>
+      </w:r>
+      <w:proofErr w:type="spellStart"/>
+      <w:r>
+        <w:rPr>
+          <w:rFonts w:cstheme="minorHAnsi"/>
+          <w:sz w:val="24"/>
+          <w:szCs w:val="24"/>
+        </w:rPr>
+        <w:t>where</w:t>
+      </w:r>
+      <w:proofErr w:type="spellEnd"/>
+      <w:r>
+        <w:rPr>
+          <w:rFonts w:cstheme="minorHAnsi"/>
+          <w:sz w:val="24"/>
+          <w:szCs w:val="24"/>
+        </w:rPr>
+        <w:t xml:space="preserve"> </w:t>
+      </w:r>
+      <w:proofErr w:type="spellStart"/>
+      <w:proofErr w:type="gramStart"/>
+      <w:r>
+        <w:rPr>
+          <w:rFonts w:cstheme="minorHAnsi"/>
+          <w:sz w:val="24"/>
+          <w:szCs w:val="24"/>
+        </w:rPr>
+        <w:t>Et,b</w:t>
+      </w:r>
+      <w:proofErr w:type="spellEnd"/>
+      <w:proofErr w:type="gramEnd"/>
+      <w:r>
+        <w:rPr>
+          <w:rFonts w:cstheme="minorHAnsi"/>
+          <w:sz w:val="24"/>
+          <w:szCs w:val="24"/>
+        </w:rPr>
+        <w:t xml:space="preserve">, </w:t>
+      </w:r>
+      <w:proofErr w:type="spellStart"/>
+      <w:r>
+        <w:rPr>
+          <w:rFonts w:cstheme="minorHAnsi"/>
+          <w:sz w:val="24"/>
+          <w:szCs w:val="24"/>
+        </w:rPr>
+        <w:t>Et,d</w:t>
+      </w:r>
+      <w:proofErr w:type="spellEnd"/>
+      <w:r>
+        <w:rPr>
+          <w:rFonts w:cstheme="minorHAnsi"/>
+          <w:sz w:val="24"/>
+          <w:szCs w:val="24"/>
+        </w:rPr>
+        <w:t>, and Et,</w:t>
+      </w:r>
+      <w:proofErr w:type="spellStart"/>
+      <w:r>
+        <w:rPr>
+          <w:rFonts w:cstheme="minorHAnsi"/>
+          <w:sz w:val="24"/>
+          <w:szCs w:val="24"/>
+        </w:rPr>
+        <w:t>r are</w:t>
+      </w:r>
+      <w:proofErr w:type="spellEnd"/>
+      <w:r>
+        <w:rPr>
+          <w:rFonts w:cstheme="minorHAnsi"/>
+          <w:sz w:val="24"/>
+          <w:szCs w:val="24"/>
+        </w:rPr>
+        <w:t xml:space="preserve"> direct, diffuse and ground-reflected irradiances on a surface</w:t>
+      </w:r>
+      <w:r>
+        <w:rPr>
+          <w:rFonts w:cstheme="minorHAnsi"/>
+          <w:sz w:val="24"/>
+          <w:szCs w:val="24"/>
+        </w:rPr>
+        <w:t xml:space="preserve">; </w:t>
+      </w:r>
+      <w:r>
+        <w:rPr>
+          <w:rFonts w:cstheme="minorHAnsi"/>
+          <w:sz w:val="24"/>
+          <w:szCs w:val="24"/>
+        </w:rPr>
+        <w:t>Eb and Ed are direct normal and diffuse horizontal irradiances</w:t>
+      </w:r>
+      <w:r>
+        <w:rPr>
+          <w:rFonts w:cstheme="minorHAnsi"/>
+          <w:sz w:val="24"/>
+          <w:szCs w:val="24"/>
+        </w:rPr>
+        <w:t xml:space="preserve">, which could be obtained from GIS-based software; </w:t>
+      </w:r>
+      <w:r>
+        <w:rPr>
+          <w:rFonts w:cstheme="minorHAnsi"/>
+          <w:sz w:val="24"/>
+          <w:szCs w:val="24"/>
+        </w:rPr>
+        <w:t>θ is the angle of incidence</w:t>
+      </w:r>
+      <w:r>
+        <w:rPr>
+          <w:rFonts w:cstheme="minorHAnsi"/>
+          <w:sz w:val="24"/>
+          <w:szCs w:val="24"/>
+        </w:rPr>
+        <w:t xml:space="preserve"> </w:t>
+      </w:r>
+      <w:r>
+        <w:rPr>
+          <w:rFonts w:cstheme="minorHAnsi"/>
+          <w:sz w:val="24"/>
+          <w:szCs w:val="24"/>
+        </w:rPr>
+        <w:t xml:space="preserve">of the surface; β is solar altitude angle; ř is surface tilt angle; and </w:t>
+      </w:r>
+      <w:proofErr w:type="spellStart"/>
+      <w:r>
+        <w:rPr>
+          <w:rFonts w:cstheme="minorHAnsi"/>
+          <w:sz w:val="24"/>
+          <w:szCs w:val="24"/>
+        </w:rPr>
+        <w:t>ρg</w:t>
+      </w:r>
+      <w:proofErr w:type="spellEnd"/>
+      <w:r>
+        <w:rPr>
+          <w:rFonts w:cstheme="minorHAnsi"/>
+          <w:sz w:val="24"/>
+          <w:szCs w:val="24"/>
+        </w:rPr>
+        <w:t xml:space="preserve"> is ground reflectance</w:t>
+      </w:r>
+      <w:r>
+        <w:rPr>
+          <w:rFonts w:cstheme="minorHAnsi"/>
+          <w:sz w:val="24"/>
+          <w:szCs w:val="24"/>
+          <w:vertAlign w:val="superscript"/>
+        </w:rPr>
+        <w:t>[7]</w:t>
+      </w:r>
+      <w:r>
+        <w:rPr>
+          <w:rFonts w:cstheme="minorHAnsi"/>
+          <w:sz w:val="24"/>
+          <w:szCs w:val="24"/>
+        </w:rPr>
+        <w:t>.</w:t>
+      </w:r>
+    </w:p>
+    <w:p>
+      <w:pPr>
+        <w:rPr>
+          <w:sz w:val="24"/>
+          <w:szCs w:val="24"/>
+        </w:rPr>
+      </w:pPr>
+      <w:r>
+        <w:rPr>
+          <w:sz w:val="24"/>
+          <w:szCs w:val="24"/>
+        </w:rPr>
+        <w:t>While using the tool, t</w:t>
+      </w:r>
+      <w:r>
+        <w:rPr>
+          <w:sz w:val="24"/>
+          <w:szCs w:val="24"/>
+        </w:rPr>
+        <w:t xml:space="preserve">he mean latitude was automatically calculated using input spatial raster. The other specific parameter used are as following: the resolution was set to 300; The time </w:t>
+      </w:r>
+      <w:r>
+        <w:rPr>
+          <w:sz w:val="24"/>
+          <w:szCs w:val="24"/>
+        </w:rPr>
+        <w:t>configuration(period</w:t>
+      </w:r>
+      <w:r>
+        <w:rPr>
+          <w:sz w:val="24"/>
+          <w:szCs w:val="24"/>
+        </w:rPr>
+        <w:t>) was specified as from the 5</w:t>
+      </w:r>
+      <w:r>
+        <w:rPr>
+          <w:sz w:val="24"/>
+          <w:szCs w:val="24"/>
+          <w:vertAlign w:val="superscript"/>
+        </w:rPr>
+        <w:t>th</w:t>
+      </w:r>
+      <w:r>
+        <w:rPr>
+          <w:sz w:val="24"/>
+          <w:szCs w:val="24"/>
+        </w:rPr>
+        <w:t xml:space="preserve"> and 160</w:t>
+      </w:r>
+      <w:r>
+        <w:rPr>
+          <w:sz w:val="24"/>
+          <w:szCs w:val="24"/>
+          <w:vertAlign w:val="superscript"/>
+        </w:rPr>
+        <w:t>th</w:t>
+      </w:r>
+      <w:r>
+        <w:rPr>
+          <w:sz w:val="24"/>
+          <w:szCs w:val="24"/>
+        </w:rPr>
+        <w:t xml:space="preserve"> day of 2018; Day interval used for calculation was set to 15 while hour interval set to 0.5; </w:t>
+      </w:r>
+      <w:r>
+        <w:rPr>
+          <w:sz w:val="24"/>
+          <w:szCs w:val="24"/>
+        </w:rPr>
+        <w:t xml:space="preserve">The slope and aspect </w:t>
+      </w:r>
+      <w:proofErr w:type="spellStart"/>
+      <w:r>
+        <w:rPr>
+          <w:sz w:val="24"/>
+          <w:szCs w:val="24"/>
+        </w:rPr>
+        <w:t>rasters</w:t>
+      </w:r>
+      <w:proofErr w:type="spellEnd"/>
+      <w:r>
+        <w:rPr>
+          <w:sz w:val="24"/>
+          <w:szCs w:val="24"/>
+        </w:rPr>
+        <w:t xml:space="preserve"> are calculated from the input surface raster</w:t>
+      </w:r>
+      <w:r>
+        <w:rPr>
+          <w:sz w:val="24"/>
+          <w:szCs w:val="24"/>
+        </w:rPr>
+        <w:t xml:space="preserve">. The other parameters were default set by program. </w:t>
+      </w:r>
+      <w:r>
+        <w:rPr>
+          <w:sz w:val="24"/>
+          <w:szCs w:val="24"/>
+        </w:rPr>
+        <w:t>It could be told that t</w:t>
+      </w:r>
+      <w:r>
+        <w:rPr>
+          <w:sz w:val="24"/>
+          <w:szCs w:val="24"/>
+        </w:rPr>
+        <w:t>his solar</w:t>
+      </w:r>
+      <w:r>
+        <w:rPr>
+          <w:sz w:val="24"/>
+          <w:szCs w:val="24"/>
+        </w:rPr>
+        <w:t xml:space="preserve"> </w:t>
+      </w:r>
+      <w:r>
+        <w:rPr>
+          <w:sz w:val="24"/>
+          <w:szCs w:val="24"/>
+        </w:rPr>
+        <w:t xml:space="preserve">map </w:t>
+      </w:r>
+      <w:proofErr w:type="gramStart"/>
+      <w:r>
+        <w:rPr>
+          <w:sz w:val="24"/>
+          <w:szCs w:val="24"/>
+        </w:rPr>
+        <w:t xml:space="preserve">takes into </w:t>
+      </w:r>
+      <w:r>
+        <w:rPr>
+          <w:sz w:val="24"/>
+          <w:szCs w:val="24"/>
+        </w:rPr>
+        <w:t>account</w:t>
+      </w:r>
+      <w:proofErr w:type="gramEnd"/>
+      <w:r>
+        <w:rPr>
+          <w:sz w:val="24"/>
+          <w:szCs w:val="24"/>
+        </w:rPr>
+        <w:t xml:space="preserve"> the</w:t>
+      </w:r>
+      <w:r>
+        <w:rPr>
+          <w:sz w:val="24"/>
+          <w:szCs w:val="24"/>
+        </w:rPr>
+        <w:t xml:space="preserve"> position of sun, the azimuth (change of elevation) and </w:t>
+      </w:r>
+      <w:r>
+        <w:rPr>
+          <w:sz w:val="24"/>
+          <w:szCs w:val="24"/>
+        </w:rPr>
+        <w:t>any</w:t>
+      </w:r>
+      <w:r>
+        <w:rPr>
+          <w:sz w:val="24"/>
+          <w:szCs w:val="24"/>
+        </w:rPr>
+        <w:t xml:space="preserve"> </w:t>
+      </w:r>
+      <w:r>
+        <w:rPr>
+          <w:sz w:val="24"/>
+          <w:szCs w:val="24"/>
+        </w:rPr>
+        <w:t>shading effect caused by buildings or</w:t>
+      </w:r>
+      <w:r>
+        <w:rPr>
+          <w:sz w:val="24"/>
+          <w:szCs w:val="24"/>
+        </w:rPr>
+        <w:t xml:space="preserve"> </w:t>
+      </w:r>
+      <w:r>
+        <w:rPr>
+          <w:sz w:val="24"/>
+          <w:szCs w:val="24"/>
+        </w:rPr>
+        <w:t>other objects in the input raster</w:t>
+      </w:r>
+      <w:r>
+        <w:rPr>
+          <w:sz w:val="24"/>
+          <w:szCs w:val="24"/>
+        </w:rPr>
+        <w:t xml:space="preserve"> that blocks the sunlight. </w:t>
+      </w:r>
+    </w:p>
+    <w:p>
+      <w:pPr>
+        <w:rPr>
+          <w:sz w:val="24"/>
+          <w:szCs w:val="24"/>
+        </w:rPr>
+      </w:pPr>
+      <w:r>
+        <w:rPr>
+          <w:sz w:val="24"/>
+          <w:szCs w:val="24"/>
+        </w:rPr>
+        <w:t xml:space="preserve">Four masks were produced in the use of selecting desired characteristics of the locations. Aspect masks works to choose suitable aspects. Since Anchorage is in the northern hemisphere. Solar panel should be south-facing to get higher solar power. It was generated from georeferenced image and it was binary: 1 for </w:t>
+      </w:r>
+      <w:r>
+        <w:rPr>
+          <w:sz w:val="24"/>
+          <w:szCs w:val="24"/>
+        </w:rPr>
+        <w:t xml:space="preserve">pass and 0 for fail. More specifically, aspect with between 112.5 to 247.5 was suitable since it represents the south. Other masks were generated similarly: Slope masks chose flat rooftop with slope less than 35 degree; Radiation mask set the minimum radiation threshold based on the efficiency of the solar panels; </w:t>
+      </w:r>
+      <w:proofErr w:type="spellStart"/>
+      <w:r>
+        <w:rPr>
+          <w:sz w:val="24"/>
+          <w:szCs w:val="24"/>
+        </w:rPr>
+        <w:t>Hillshade</w:t>
+      </w:r>
+      <w:proofErr w:type="spellEnd"/>
+      <w:r>
+        <w:rPr>
+          <w:sz w:val="24"/>
+          <w:szCs w:val="24"/>
+        </w:rPr>
+        <w:t xml:space="preserve"> mask decides the minimum number of days the position was in the shade</w:t>
+      </w:r>
+      <w:r>
+        <w:rPr>
+          <w:sz w:val="24"/>
+          <w:szCs w:val="24"/>
+          <w:vertAlign w:val="superscript"/>
+        </w:rPr>
+        <w:t>[6]</w:t>
+      </w:r>
+      <w:bookmarkStart w:id="0" w:name="_GoBack"/>
+      <w:bookmarkEnd w:id="0"/>
+      <w:r>
+        <w:rPr>
+          <w:sz w:val="24"/>
+          <w:szCs w:val="24"/>
+        </w:rPr>
+        <w:t xml:space="preserve">. </w:t>
+      </w:r>
+    </w:p>
+    <w:p>
+      <w:pPr>
+        <w:rPr>
+          <w:sz w:val="24"/>
+          <w:szCs w:val="24"/>
+        </w:rPr>
+      </w:pPr>
       <w:r>
         <w:rPr>
           <w:noProof/>
           <w:sz w:val="24"/>
           <w:szCs w:val="24"/>
         </w:rPr>
+        <w:lastRenderedPageBreak/>
         <w:drawing>
           <wp:inline distT="0" distB="0" distL="0" distR="0" wp14:anchorId="2E73135F" wp14:editId="3F63BE57">
             <wp:extent cx="5943600" cy="4722495"/>
@@ -1096,7 +1739,6 @@
           <w:sz w:val="24"/>
           <w:szCs w:val="24"/>
         </w:rPr>
-        <w:lastRenderedPageBreak/>
         <w:t>The Extract by Mask tool was then utilized to e</w:t>
       </w:r>
       <w:r>
@@ -1266,21 +1908,7 @@
           <w:sz w:val="24"/>
           <w:szCs w:val="24"/>
         </w:rPr>
-        <w:t>disp</w:t>
-      </w:r>
-      <w:r>
-        <w:rPr>
-          <w:sz w:val="24"/>
-          <w:szCs w:val="24"/>
-        </w:rPr>
-        <w:t>l</w:t>
-      </w:r>
-      <w:r>
-        <w:rPr>
-          <w:sz w:val="24"/>
-          <w:szCs w:val="24"/>
-        </w:rPr>
-        <w:t>ayed on Google Earth or imported into Google</w:t>
+        <w:t>displayed on Google Earth or imported into Google</w:t>
       </w:r>
       <w:r>
         <w:rPr>
@@ -1393,17 +2021,17 @@
     </w:p>
     <w:p>
       <w:pPr>
-        <w:ind w:left="360"/>
-        <w:rPr>
-          <w:sz w:val="24"/>
-          <w:szCs w:val="24"/>
-        </w:rPr>
-      </w:pPr>
-      <w:r>
-        <w:rPr>
-          <w:sz w:val="24"/>
-          <w:szCs w:val="24"/>
-        </w:rPr>
+        <w:rPr>
+          <w:sz w:val="24"/>
+          <w:szCs w:val="24"/>
+        </w:rPr>
+      </w:pPr>
+      <w:r>
+        <w:rPr>
+          <w:sz w:val="24"/>
+          <w:szCs w:val="24"/>
+        </w:rPr>
+        <w:lastRenderedPageBreak/>
         <w:t>Discussion and Conclusion</w:t>
       </w:r>
     </w:p>
@@ -1420,7 +2048,28 @@
           <w:sz w:val="24"/>
           <w:szCs w:val="24"/>
         </w:rPr>
-        <w:t xml:space="preserve">There are several limitations for this study. First, the unclassified buildings were selected with building GDB files provided. Thus, this approach is not going to work well if the building data is not available. Besides, </w:t>
+        <w:t>There are several limitations for this study. First, the unclassified buildings were selected with building GDB files provided. Thus, this approach is not going to work well if the building data is not available.</w:t>
+      </w:r>
+      <w:r>
+        <w:rPr>
+          <w:sz w:val="24"/>
+          <w:szCs w:val="24"/>
+        </w:rPr>
+        <w:t xml:space="preserve"> </w:t>
+      </w:r>
+      <w:r>
+        <w:rPr>
+          <w:sz w:val="24"/>
+          <w:szCs w:val="24"/>
+        </w:rPr>
+        <w:t xml:space="preserve"> </w:t>
+      </w:r>
+      <w:r>
+        <w:rPr>
+          <w:sz w:val="24"/>
+          <w:szCs w:val="24"/>
+        </w:rPr>
+        <w:t xml:space="preserve">Besides, </w:t>
       </w:r>
       <w:r>
         <w:rPr>
@@ -1448,19 +2097,889 @@
     </w:p>
     <w:p>
       <w:pPr>
-        <w:ind w:left="360"/>
-        <w:rPr>
-          <w:sz w:val="24"/>
-          <w:szCs w:val="24"/>
-        </w:rPr>
-      </w:pPr>
-      <w:bookmarkStart w:id="0" w:name="_GoBack"/>
-      <w:bookmarkEnd w:id="0"/>
+        <w:rPr>
+          <w:sz w:val="24"/>
+          <w:szCs w:val="24"/>
+        </w:rPr>
+      </w:pPr>
+      <w:r>
+        <w:rPr>
+          <w:sz w:val="24"/>
+          <w:szCs w:val="24"/>
+        </w:rPr>
+        <w:t>References</w:t>
+      </w:r>
     </w:p>
     <w:p>
       <w:pPr>
-        <w:rPr>
-          <w:rFonts w:hint="eastAsia"/>
+        <w:pStyle w:val="ListParagraph"/>
+        <w:numPr>
+          <w:ilvl w:val="0"/>
+          <w:numId w:val="2"/>
+        </w:numPr>
+        <w:rPr>
+          <w:sz w:val="24"/>
+          <w:szCs w:val="24"/>
+        </w:rPr>
+      </w:pPr>
+      <w:r>
+        <w:rPr>
+          <w:sz w:val="24"/>
+          <w:szCs w:val="24"/>
+        </w:rPr>
+        <w:t xml:space="preserve">Nation Ocean Service. </w:t>
+      </w:r>
+      <w:r>
+        <w:rPr>
+          <w:i/>
+          <w:sz w:val="24"/>
+          <w:szCs w:val="24"/>
+        </w:rPr>
+        <w:t>What is Lidar?</w:t>
+      </w:r>
+      <w:r>
+        <w:rPr>
+          <w:sz w:val="24"/>
+          <w:szCs w:val="24"/>
+        </w:rPr>
+        <w:t xml:space="preserve"> NOAA. Online. </w:t>
+      </w:r>
+      <w:hyperlink r:id="rId7" w:history="1">
+        <w:r>
+          <w:rPr>
+            <w:rStyle w:val="Hyperlink"/>
+            <w:sz w:val="24"/>
+            <w:szCs w:val="24"/>
+          </w:rPr>
+          <w:t>https://oceanservice.noaa.gov/facts/lidar.html</w:t>
+        </w:r>
+      </w:hyperlink>
+      <w:r>
+        <w:rPr>
+          <w:sz w:val="24"/>
+          <w:szCs w:val="24"/>
+        </w:rPr>
+        <w:t xml:space="preserve"> </w:t>
+      </w:r>
+    </w:p>
+    <w:p>
+      <w:pPr>
+        <w:pStyle w:val="ListParagraph"/>
+        <w:numPr>
+          <w:ilvl w:val="0"/>
+          <w:numId w:val="2"/>
+        </w:numPr>
+        <w:rPr>
+          <w:i/>
+          <w:sz w:val="24"/>
+          <w:szCs w:val="24"/>
+        </w:rPr>
+      </w:pPr>
+      <w:r>
+        <w:rPr>
+          <w:sz w:val="24"/>
+          <w:szCs w:val="24"/>
+        </w:rPr>
+        <w:t xml:space="preserve">Tuan B. Le, Danial </w:t>
+      </w:r>
+      <w:proofErr w:type="spellStart"/>
+      <w:r>
+        <w:rPr>
+          <w:sz w:val="24"/>
+          <w:szCs w:val="24"/>
+        </w:rPr>
+        <w:t>Kholdi</w:t>
+      </w:r>
+      <w:proofErr w:type="spellEnd"/>
+      <w:r>
+        <w:rPr>
+          <w:sz w:val="24"/>
+          <w:szCs w:val="24"/>
+        </w:rPr>
+        <w:t xml:space="preserve">, Hongjie </w:t>
+      </w:r>
+      <w:proofErr w:type="spellStart"/>
+      <w:r>
+        <w:rPr>
+          <w:sz w:val="24"/>
+          <w:szCs w:val="24"/>
+        </w:rPr>
+        <w:t>Xie</w:t>
+      </w:r>
+      <w:proofErr w:type="spellEnd"/>
+      <w:r>
+        <w:rPr>
+          <w:sz w:val="24"/>
+          <w:szCs w:val="24"/>
+        </w:rPr>
+        <w:t>,</w:t>
+      </w:r>
+      <w:r>
+        <w:rPr>
+          <w:sz w:val="24"/>
+          <w:szCs w:val="24"/>
+        </w:rPr>
+        <w:t xml:space="preserve"> </w:t>
+      </w:r>
+      <w:r>
+        <w:rPr>
+          <w:sz w:val="24"/>
+          <w:szCs w:val="24"/>
+        </w:rPr>
+        <w:t>Bing Dong and Rolando E. Vega</w:t>
+      </w:r>
+      <w:r>
+        <w:rPr>
+          <w:sz w:val="24"/>
+          <w:szCs w:val="24"/>
+        </w:rPr>
+        <w:t xml:space="preserve">. </w:t>
+      </w:r>
+      <w:r>
+        <w:rPr>
+          <w:i/>
+          <w:sz w:val="24"/>
+          <w:szCs w:val="24"/>
+        </w:rPr>
+        <w:t>LiDAR-Based Solar Mapping for Distributed Solar</w:t>
+      </w:r>
+      <w:r>
+        <w:rPr>
+          <w:i/>
+          <w:sz w:val="24"/>
+          <w:szCs w:val="24"/>
+        </w:rPr>
+        <w:t xml:space="preserve"> </w:t>
+      </w:r>
+      <w:r>
+        <w:rPr>
+          <w:i/>
+          <w:sz w:val="24"/>
+          <w:szCs w:val="24"/>
+        </w:rPr>
+        <w:t>Plant Design and Grid Integration in</w:t>
+      </w:r>
+      <w:r>
+        <w:rPr>
+          <w:i/>
+          <w:sz w:val="24"/>
+          <w:szCs w:val="24"/>
+        </w:rPr>
+        <w:t xml:space="preserve"> </w:t>
+      </w:r>
+      <w:r>
+        <w:rPr>
+          <w:i/>
+          <w:sz w:val="24"/>
+          <w:szCs w:val="24"/>
+        </w:rPr>
+        <w:t>San Antonio, Texas</w:t>
+      </w:r>
+      <w:r>
+        <w:rPr>
+          <w:sz w:val="24"/>
+          <w:szCs w:val="24"/>
+        </w:rPr>
+        <w:t xml:space="preserve">. </w:t>
+      </w:r>
+      <w:r>
+        <w:rPr>
+          <w:sz w:val="24"/>
+          <w:szCs w:val="24"/>
+        </w:rPr>
+        <w:t>Remote Sens. 2016, 8, 247; doi:10.3390/rs8030247</w:t>
+      </w:r>
+      <w:r>
+        <w:rPr>
+          <w:sz w:val="24"/>
+          <w:szCs w:val="24"/>
+        </w:rPr>
+        <w:t xml:space="preserve">. </w:t>
+      </w:r>
+    </w:p>
+    <w:p>
+      <w:pPr>
+        <w:pStyle w:val="ListParagraph"/>
+        <w:numPr>
+          <w:ilvl w:val="0"/>
+          <w:numId w:val="2"/>
+        </w:numPr>
+        <w:rPr>
+          <w:sz w:val="24"/>
+          <w:szCs w:val="24"/>
+        </w:rPr>
+      </w:pPr>
+      <w:r>
+        <w:rPr>
+          <w:sz w:val="24"/>
+          <w:szCs w:val="24"/>
+        </w:rPr>
+        <w:t>Clean</w:t>
+      </w:r>
+      <w:r>
+        <w:rPr>
+          <w:sz w:val="24"/>
+          <w:szCs w:val="24"/>
+        </w:rPr>
+        <w:t xml:space="preserve"> </w:t>
+      </w:r>
+      <w:r>
+        <w:rPr>
+          <w:sz w:val="24"/>
+          <w:szCs w:val="24"/>
+        </w:rPr>
+        <w:t>Coalition</w:t>
+      </w:r>
+      <w:r>
+        <w:rPr>
+          <w:sz w:val="24"/>
+          <w:szCs w:val="24"/>
+        </w:rPr>
+        <w:t xml:space="preserve">. </w:t>
+      </w:r>
+      <w:r>
+        <w:rPr>
+          <w:sz w:val="24"/>
+          <w:szCs w:val="24"/>
+        </w:rPr>
+        <w:t>Solar</w:t>
+      </w:r>
+      <w:r>
+        <w:rPr>
+          <w:sz w:val="24"/>
+          <w:szCs w:val="24"/>
+        </w:rPr>
+        <w:tab/>
+        <w:t>Siting</w:t>
+      </w:r>
+      <w:r>
+        <w:rPr>
+          <w:sz w:val="24"/>
+          <w:szCs w:val="24"/>
+        </w:rPr>
+        <w:tab/>
+        <w:t>Survey</w:t>
+      </w:r>
+      <w:r>
+        <w:rPr>
+          <w:sz w:val="24"/>
+          <w:szCs w:val="24"/>
+        </w:rPr>
+        <w:t xml:space="preserve"> </w:t>
+      </w:r>
+      <w:r>
+        <w:rPr>
+          <w:sz w:val="24"/>
+          <w:szCs w:val="24"/>
+        </w:rPr>
+        <w:t>Draft Final</w:t>
+      </w:r>
+      <w:r>
+        <w:rPr>
+          <w:sz w:val="24"/>
+          <w:szCs w:val="24"/>
+        </w:rPr>
+        <w:t xml:space="preserve"> </w:t>
+      </w:r>
+      <w:r>
+        <w:rPr>
+          <w:sz w:val="24"/>
+          <w:szCs w:val="24"/>
+        </w:rPr>
+        <w:t>Summary</w:t>
+      </w:r>
+      <w:r>
+        <w:rPr>
+          <w:sz w:val="24"/>
+          <w:szCs w:val="24"/>
+        </w:rPr>
+        <w:t xml:space="preserve"> </w:t>
+      </w:r>
+      <w:r>
+        <w:rPr>
+          <w:sz w:val="24"/>
+          <w:szCs w:val="24"/>
+        </w:rPr>
+        <w:t>Report:</w:t>
+      </w:r>
+      <w:r>
+        <w:rPr>
+          <w:sz w:val="24"/>
+          <w:szCs w:val="24"/>
+        </w:rPr>
+        <w:t xml:space="preserve"> </w:t>
+      </w:r>
+      <w:r>
+        <w:rPr>
+          <w:sz w:val="24"/>
+          <w:szCs w:val="24"/>
+        </w:rPr>
+        <w:t>Solar</w:t>
+      </w:r>
+      <w:r>
+        <w:rPr>
+          <w:sz w:val="24"/>
+          <w:szCs w:val="24"/>
+        </w:rPr>
+        <w:t xml:space="preserve"> </w:t>
+      </w:r>
+      <w:r>
+        <w:rPr>
+          <w:sz w:val="24"/>
+          <w:szCs w:val="24"/>
+        </w:rPr>
+        <w:t>Photovoltaic</w:t>
+      </w:r>
+      <w:r>
+        <w:rPr>
+          <w:sz w:val="24"/>
+          <w:szCs w:val="24"/>
+        </w:rPr>
+        <w:t xml:space="preserve"> </w:t>
+      </w:r>
+      <w:r>
+        <w:rPr>
+          <w:sz w:val="24"/>
+          <w:szCs w:val="24"/>
+        </w:rPr>
+        <w:t>(PV)</w:t>
+      </w:r>
+      <w:r>
+        <w:rPr>
+          <w:sz w:val="24"/>
+          <w:szCs w:val="24"/>
+        </w:rPr>
+        <w:t xml:space="preserve"> </w:t>
+      </w:r>
+      <w:r>
+        <w:rPr>
+          <w:sz w:val="24"/>
+          <w:szCs w:val="24"/>
+        </w:rPr>
+        <w:t>Commercial-Scale</w:t>
+      </w:r>
+      <w:r>
+        <w:rPr>
+          <w:sz w:val="24"/>
+          <w:szCs w:val="24"/>
+        </w:rPr>
+        <w:t xml:space="preserve"> </w:t>
+      </w:r>
+      <w:r>
+        <w:rPr>
+          <w:sz w:val="24"/>
+          <w:szCs w:val="24"/>
+        </w:rPr>
+        <w:t>Sites</w:t>
+      </w:r>
+      <w:r>
+        <w:rPr>
+          <w:sz w:val="24"/>
+          <w:szCs w:val="24"/>
+        </w:rPr>
+        <w:t xml:space="preserve"> </w:t>
+      </w:r>
+      <w:r>
+        <w:rPr>
+          <w:sz w:val="24"/>
+          <w:szCs w:val="24"/>
+        </w:rPr>
+        <w:t>for</w:t>
+      </w:r>
+      <w:r>
+        <w:rPr>
+          <w:sz w:val="24"/>
+          <w:szCs w:val="24"/>
+        </w:rPr>
+        <w:t xml:space="preserve"> </w:t>
+      </w:r>
+      <w:r>
+        <w:rPr>
+          <w:sz w:val="24"/>
+          <w:szCs w:val="24"/>
+        </w:rPr>
+        <w:t>1,000 kW</w:t>
+      </w:r>
+      <w:r>
+        <w:rPr>
+          <w:sz w:val="24"/>
+          <w:szCs w:val="24"/>
+        </w:rPr>
+        <w:t xml:space="preserve"> </w:t>
+      </w:r>
+      <w:r>
+        <w:rPr>
+          <w:sz w:val="24"/>
+          <w:szCs w:val="24"/>
+        </w:rPr>
+        <w:t>(AC) and</w:t>
+      </w:r>
+      <w:r>
+        <w:rPr>
+          <w:sz w:val="24"/>
+          <w:szCs w:val="24"/>
+        </w:rPr>
+        <w:t xml:space="preserve"> </w:t>
+      </w:r>
+      <w:r>
+        <w:rPr>
+          <w:sz w:val="24"/>
+          <w:szCs w:val="24"/>
+        </w:rPr>
+        <w:t>Larger</w:t>
+      </w:r>
+      <w:r>
+        <w:rPr>
+          <w:sz w:val="24"/>
+          <w:szCs w:val="24"/>
+        </w:rPr>
+        <w:t xml:space="preserve">. </w:t>
+      </w:r>
+      <w:r>
+        <w:rPr>
+          <w:sz w:val="24"/>
+          <w:szCs w:val="24"/>
+        </w:rPr>
+        <w:t>August 2017</w:t>
+      </w:r>
+      <w:r>
+        <w:rPr>
+          <w:sz w:val="24"/>
+          <w:szCs w:val="24"/>
+        </w:rPr>
+        <w:t xml:space="preserve">. </w:t>
+      </w:r>
+      <w:hyperlink r:id="rId8" w:history="1">
+        <w:r>
+          <w:rPr>
+            <w:rStyle w:val="Hyperlink"/>
+            <w:sz w:val="24"/>
+            <w:szCs w:val="24"/>
+          </w:rPr>
+          <w:t>www.clean-coalition.org</w:t>
+        </w:r>
+      </w:hyperlink>
+      <w:r>
+        <w:rPr>
+          <w:sz w:val="24"/>
+          <w:szCs w:val="24"/>
+        </w:rPr>
+        <w:t xml:space="preserve"> </w:t>
+      </w:r>
+    </w:p>
+    <w:p>
+      <w:pPr>
+        <w:pStyle w:val="ListParagraph"/>
+        <w:numPr>
+          <w:ilvl w:val="0"/>
+          <w:numId w:val="2"/>
+        </w:numPr>
+        <w:rPr>
+          <w:sz w:val="24"/>
+          <w:szCs w:val="24"/>
+        </w:rPr>
+      </w:pPr>
+      <w:r>
+        <w:rPr>
+          <w:sz w:val="24"/>
+          <w:szCs w:val="24"/>
+        </w:rPr>
+        <w:t>Robert Wheelwright</w:t>
+      </w:r>
+      <w:r>
+        <w:rPr>
+          <w:sz w:val="24"/>
+          <w:szCs w:val="24"/>
+        </w:rPr>
+        <w:t xml:space="preserve">. </w:t>
+      </w:r>
+      <w:r>
+        <w:rPr>
+          <w:i/>
+          <w:sz w:val="24"/>
+          <w:szCs w:val="24"/>
+        </w:rPr>
+        <w:t>LiDAR Quality Assessment Report</w:t>
+      </w:r>
+      <w:r>
+        <w:rPr>
+          <w:sz w:val="24"/>
+          <w:szCs w:val="24"/>
+        </w:rPr>
+        <w:t xml:space="preserve">. USGS. </w:t>
+      </w:r>
+      <w:r>
+        <w:rPr>
+          <w:sz w:val="24"/>
+          <w:szCs w:val="24"/>
+        </w:rPr>
+        <w:t>2017­01­12</w:t>
+      </w:r>
+      <w:r>
+        <w:rPr>
+          <w:sz w:val="24"/>
+          <w:szCs w:val="24"/>
+        </w:rPr>
+        <w:t xml:space="preserve">. </w:t>
+      </w:r>
+    </w:p>
+    <w:p>
+      <w:pPr>
+        <w:pStyle w:val="ListParagraph"/>
+        <w:numPr>
+          <w:ilvl w:val="0"/>
+          <w:numId w:val="2"/>
+        </w:numPr>
+        <w:rPr>
+          <w:i/>
+          <w:sz w:val="24"/>
+          <w:szCs w:val="24"/>
+        </w:rPr>
+      </w:pPr>
+      <w:r>
+        <w:rPr>
+          <w:sz w:val="24"/>
+          <w:szCs w:val="24"/>
+        </w:rPr>
+        <w:t xml:space="preserve">Christopher James </w:t>
+      </w:r>
+      <w:proofErr w:type="spellStart"/>
+      <w:r>
+        <w:rPr>
+          <w:sz w:val="24"/>
+          <w:szCs w:val="24"/>
+        </w:rPr>
+        <w:t>Griesbach</w:t>
+      </w:r>
+      <w:proofErr w:type="spellEnd"/>
+      <w:r>
+        <w:rPr>
+          <w:i/>
+          <w:sz w:val="24"/>
+          <w:szCs w:val="24"/>
+        </w:rPr>
+        <w:t xml:space="preserve">. </w:t>
+      </w:r>
+      <w:r>
+        <w:rPr>
+          <w:i/>
+          <w:sz w:val="24"/>
+          <w:szCs w:val="24"/>
+        </w:rPr>
+        <w:t>Improving LiDAR Data Post-Processing</w:t>
+      </w:r>
+      <w:r>
+        <w:rPr>
+          <w:i/>
+          <w:sz w:val="24"/>
+          <w:szCs w:val="24"/>
+        </w:rPr>
+        <w:t xml:space="preserve"> </w:t>
+      </w:r>
+      <w:r>
+        <w:rPr>
+          <w:i/>
+          <w:sz w:val="24"/>
+          <w:szCs w:val="24"/>
+        </w:rPr>
+        <w:t>Techniques for Archaeological Site Management</w:t>
+      </w:r>
+      <w:r>
+        <w:rPr>
+          <w:i/>
+          <w:sz w:val="24"/>
+          <w:szCs w:val="24"/>
+        </w:rPr>
+        <w:t xml:space="preserve"> </w:t>
+      </w:r>
+      <w:r>
+        <w:rPr>
+          <w:i/>
+          <w:sz w:val="24"/>
+          <w:szCs w:val="24"/>
+        </w:rPr>
+        <w:t>and Analysis: A Case Study from Canaveral</w:t>
+      </w:r>
+      <w:r>
+        <w:rPr>
+          <w:i/>
+          <w:sz w:val="24"/>
+          <w:szCs w:val="24"/>
+        </w:rPr>
+        <w:t xml:space="preserve"> </w:t>
+      </w:r>
+      <w:r>
+        <w:rPr>
+          <w:i/>
+          <w:sz w:val="24"/>
+          <w:szCs w:val="24"/>
+        </w:rPr>
+        <w:t>National Seashore Park</w:t>
+      </w:r>
+      <w:r>
+        <w:rPr>
+          <w:sz w:val="24"/>
+          <w:szCs w:val="24"/>
+        </w:rPr>
+        <w:t xml:space="preserve">. </w:t>
+      </w:r>
+      <w:r>
+        <w:rPr>
+          <w:sz w:val="24"/>
+          <w:szCs w:val="24"/>
+        </w:rPr>
+        <w:t>2015</w:t>
+      </w:r>
+      <w:r>
+        <w:rPr>
+          <w:sz w:val="24"/>
+          <w:szCs w:val="24"/>
+        </w:rPr>
+        <w:t>.</w:t>
+      </w:r>
+      <w:r>
+        <w:rPr>
+          <w:sz w:val="24"/>
+          <w:szCs w:val="24"/>
+        </w:rPr>
+        <w:t xml:space="preserve"> Graduate Theses and Dissertations.</w:t>
+      </w:r>
+      <w:r>
+        <w:rPr>
+          <w:sz w:val="24"/>
+          <w:szCs w:val="24"/>
+        </w:rPr>
+        <w:t xml:space="preserve"> </w:t>
+      </w:r>
+      <w:hyperlink r:id="rId9" w:history="1">
+        <w:r>
+          <w:rPr>
+            <w:rStyle w:val="Hyperlink"/>
+            <w:sz w:val="24"/>
+            <w:szCs w:val="24"/>
+          </w:rPr>
+          <w:t>http://scholarcommons.usf.edu/etd/5491</w:t>
+        </w:r>
+      </w:hyperlink>
+      <w:r>
+        <w:t xml:space="preserve"> </w:t>
+      </w:r>
+    </w:p>
+    <w:p>
+      <w:pPr>
+        <w:pStyle w:val="ListParagraph"/>
+        <w:numPr>
+          <w:ilvl w:val="0"/>
+          <w:numId w:val="2"/>
+        </w:numPr>
+        <w:rPr>
+          <w:i/>
+          <w:sz w:val="24"/>
+          <w:szCs w:val="24"/>
+        </w:rPr>
+      </w:pPr>
+      <w:r>
+        <w:rPr>
+          <w:sz w:val="24"/>
+          <w:szCs w:val="24"/>
+        </w:rPr>
+        <w:t xml:space="preserve">Andrea Chaves and A. Terry </w:t>
+      </w:r>
+      <w:proofErr w:type="spellStart"/>
+      <w:r>
+        <w:rPr>
+          <w:sz w:val="24"/>
+          <w:szCs w:val="24"/>
+        </w:rPr>
+        <w:t>Bahill</w:t>
+      </w:r>
+      <w:proofErr w:type="spellEnd"/>
+      <w:r>
+        <w:rPr>
+          <w:sz w:val="24"/>
+          <w:szCs w:val="24"/>
+        </w:rPr>
+        <w:t xml:space="preserve">. </w:t>
+      </w:r>
+      <w:r>
+        <w:rPr>
+          <w:i/>
+          <w:sz w:val="24"/>
+          <w:szCs w:val="24"/>
+        </w:rPr>
+        <w:t>Locating Sites</w:t>
+      </w:r>
+      <w:r>
+        <w:rPr>
+          <w:i/>
+          <w:sz w:val="24"/>
+          <w:szCs w:val="24"/>
+        </w:rPr>
+        <w:t xml:space="preserve"> </w:t>
+      </w:r>
+      <w:r>
+        <w:rPr>
+          <w:i/>
+          <w:sz w:val="24"/>
+          <w:szCs w:val="24"/>
+        </w:rPr>
+        <w:t>for Photovoltaic</w:t>
+      </w:r>
+      <w:r>
+        <w:rPr>
+          <w:i/>
+          <w:sz w:val="24"/>
+          <w:szCs w:val="24"/>
+        </w:rPr>
+        <w:t xml:space="preserve"> </w:t>
+      </w:r>
+      <w:r>
+        <w:rPr>
+          <w:i/>
+          <w:sz w:val="24"/>
+          <w:szCs w:val="24"/>
+        </w:rPr>
+        <w:t>Solar</w:t>
+      </w:r>
+      <w:r>
+        <w:rPr>
+          <w:i/>
+          <w:sz w:val="24"/>
+          <w:szCs w:val="24"/>
+        </w:rPr>
+        <w:t xml:space="preserve"> </w:t>
+      </w:r>
+      <w:r>
+        <w:rPr>
+          <w:i/>
+          <w:sz w:val="24"/>
+          <w:szCs w:val="24"/>
+        </w:rPr>
+        <w:t>Panels</w:t>
+      </w:r>
+      <w:r>
+        <w:rPr>
+          <w:i/>
+          <w:sz w:val="24"/>
+          <w:szCs w:val="24"/>
+        </w:rPr>
+        <w:t xml:space="preserve"> </w:t>
+      </w:r>
+      <w:r>
+        <w:rPr>
+          <w:i/>
+          <w:sz w:val="24"/>
+          <w:szCs w:val="24"/>
+        </w:rPr>
+        <w:t>Pilot study uses DEM</w:t>
+      </w:r>
+      <w:r>
+        <w:rPr>
+          <w:i/>
+          <w:sz w:val="24"/>
+          <w:szCs w:val="24"/>
+        </w:rPr>
+        <w:t xml:space="preserve"> </w:t>
+      </w:r>
+      <w:r>
+        <w:rPr>
+          <w:i/>
+          <w:sz w:val="24"/>
+          <w:szCs w:val="24"/>
+        </w:rPr>
+        <w:t>derived from LiDAR</w:t>
+      </w:r>
+      <w:r>
+        <w:rPr>
+          <w:i/>
+          <w:sz w:val="24"/>
+          <w:szCs w:val="24"/>
+        </w:rPr>
+        <w:t>.</w:t>
+      </w:r>
+      <w:r>
+        <w:t xml:space="preserve"> </w:t>
+      </w:r>
+      <w:proofErr w:type="spellStart"/>
+      <w:r>
+        <w:rPr>
+          <w:sz w:val="24"/>
+          <w:szCs w:val="24"/>
+        </w:rPr>
+        <w:t>ArcUser</w:t>
+      </w:r>
+      <w:proofErr w:type="spellEnd"/>
+      <w:r>
+        <w:rPr>
+          <w:sz w:val="24"/>
+          <w:szCs w:val="24"/>
+        </w:rPr>
+        <w:t xml:space="preserve"> Fall 2010</w:t>
+      </w:r>
+      <w:r>
+        <w:rPr>
+          <w:sz w:val="24"/>
+          <w:szCs w:val="24"/>
+        </w:rPr>
+        <w:t xml:space="preserve">. </w:t>
+      </w:r>
+    </w:p>
+    <w:p>
+      <w:pPr>
+        <w:pStyle w:val="ListParagraph"/>
+        <w:numPr>
+          <w:ilvl w:val="0"/>
+          <w:numId w:val="2"/>
+        </w:numPr>
+        <w:rPr>
+          <w:i/>
+          <w:sz w:val="24"/>
+          <w:szCs w:val="24"/>
+        </w:rPr>
+      </w:pPr>
+      <w:r>
+        <w:rPr>
+          <w:i/>
+          <w:sz w:val="24"/>
+          <w:szCs w:val="24"/>
+        </w:rPr>
+        <w:t>ASHRAE (American Society of Heating, Refrigerating and Air-Conditioning Engineers). Fundamentals:</w:t>
+      </w:r>
+      <w:r>
+        <w:rPr>
+          <w:i/>
+          <w:sz w:val="24"/>
+          <w:szCs w:val="24"/>
+        </w:rPr>
+        <w:t xml:space="preserve"> </w:t>
+      </w:r>
+      <w:r>
+        <w:rPr>
+          <w:i/>
+          <w:sz w:val="24"/>
+          <w:szCs w:val="24"/>
+        </w:rPr>
+        <w:t xml:space="preserve">Chapter 14—Climatic Design Information. In ASHRAE Handbook; </w:t>
+      </w:r>
+      <w:r>
+        <w:rPr>
+          <w:sz w:val="24"/>
+          <w:szCs w:val="24"/>
+        </w:rPr>
+        <w:t>ASHRAE: Atlanta, GA, USA, 2009</w:t>
+      </w:r>
+      <w:r>
+        <w:rPr>
+          <w:i/>
+          <w:sz w:val="24"/>
+          <w:szCs w:val="24"/>
+        </w:rPr>
+        <w:t>.</w:t>
+      </w:r>
+    </w:p>
+    <w:p>
+      <w:pPr>
+        <w:rPr>
           <w:sz w:val="24"/>
           <w:szCs w:val="24"/>
         </w:rPr>
@@ -1567,8 +3086,101 @@
       </w:pPr>
     </w:lvl>
   </w:abstractNum>
+  <w:abstractNum w:abstractNumId="1" w15:restartNumberingAfterBreak="0">
+    <w:nsid w:val="65BC35C5"/>
+    <w:multiLevelType w:val="hybridMultilevel"/>
+    <w:tmpl w:val="4B3CAA8C"/>
+    <w:lvl w:ilvl="0" w:tplc="37701AFE">
+      <w:start w:val="1"/>
+      <w:numFmt w:val="decimal"/>
+      <w:lvlText w:val="%1."/>
+      <w:lvlJc w:val="left"/>
+      <w:pPr>
+        <w:ind w:left="720" w:hanging="360"/>
+      </w:pPr>
+      <w:rPr>
+        <w:rFonts w:hint="default"/>
+        <w:i w:val="0"/>
+      </w:rPr>
+    </w:lvl>
+    <w:lvl w:ilvl="1" w:tplc="04090019" w:tentative="1">
+      <w:start w:val="1"/>
+      <w:numFmt w:val="lowerLetter"/>
+      <w:lvlText w:val="%2."/>
+      <w:lvlJc w:val="left"/>
+      <w:pPr>
+        <w:ind w:left="1440" w:hanging="360"/>
+      </w:pPr>
+    </w:lvl>
+    <w:lvl w:ilvl="2" w:tplc="0409001B" w:tentative="1">
+      <w:start w:val="1"/>
+      <w:numFmt w:val="lowerRoman"/>
+      <w:lvlText w:val="%3."/>
+      <w:lvlJc w:val="right"/>
+      <w:pPr>
+        <w:ind w:left="2160" w:hanging="180"/>
+      </w:pPr>
+    </w:lvl>
+    <w:lvl w:ilvl="3" w:tplc="0409000F" w:tentative="1">
+      <w:start w:val="1"/>
+      <w:numFmt w:val="decimal"/>
+      <w:lvlText w:val="%4."/>
+      <w:lvlJc w:val="left"/>
+      <w:pPr>
+        <w:ind w:left="2880" w:hanging="360"/>
+      </w:pPr>
+    </w:lvl>
+    <w:lvl w:ilvl="4" w:tplc="04090019" w:tentative="1">
+      <w:start w:val="1"/>
+      <w:numFmt w:val="lowerLetter"/>
+      <w:lvlText w:val="%5."/>
+      <w:lvlJc w:val="left"/>
+      <w:pPr>
+        <w:ind w:left="3600" w:hanging="360"/>
+      </w:pPr>
+    </w:lvl>
+    <w:lvl w:ilvl="5" w:tplc="0409001B" w:tentative="1">
+      <w:start w:val="1"/>
+      <w:numFmt w:val="lowerRoman"/>
+      <w:lvlText w:val="%6."/>
+      <w:lvlJc w:val="right"/>
+      <w:pPr>
+        <w:ind w:left="4320" w:hanging="180"/>
+      </w:pPr>
+    </w:lvl>
+    <w:lvl w:ilvl="6" w:tplc="0409000F" w:tentative="1">
+      <w:start w:val="1"/>
+      <w:numFmt w:val="decimal"/>
+      <w:lvlText w:val="%7."/>
+      <w:lvlJc w:val="left"/>
+      <w:pPr>
+        <w:ind w:left="5040" w:hanging="360"/>
+      </w:pPr>
+    </w:lvl>
+    <w:lvl w:ilvl="7" w:tplc="04090019" w:tentative="1">
+      <w:start w:val="1"/>
+      <w:numFmt w:val="lowerLetter"/>
+      <w:lvlText w:val="%8."/>
+      <w:lvlJc w:val="left"/>
+      <w:pPr>
+        <w:ind w:left="5760" w:hanging="360"/>
+      </w:pPr>
+    </w:lvl>
+    <w:lvl w:ilvl="8" w:tplc="0409001B" w:tentative="1">
+      <w:start w:val="1"/>
+      <w:numFmt w:val="lowerRoman"/>
+      <w:lvlText w:val="%9."/>
+      <w:lvlJc w:val="right"/>
+      <w:pPr>
+        <w:ind w:left="6480" w:hanging="180"/>
+      </w:pPr>
+    </w:lvl>
+  </w:abstractNum>
   <w:num w:numId="1">
     <w:abstractNumId w:val="0"/>
+  </w:num>
+  <w:num w:numId="2">
+    <w:abstractNumId w:val="1"/>
   </w:num>
 </w:numbering>
 </file>
@@ -2009,6 +3621,99 @@
       <w:contextualSpacing/>
     </w:pPr>
   </w:style>
+  <w:style w:type="character" w:customStyle="1" w:styleId="fontstyle01">
+    <w:name w:val="fontstyle01"/>
+    <w:basedOn w:val="DefaultParagraphFont"/>
+    <w:rsid w:val="00402B73"/>
+    <w:rPr>
+      <w:rFonts w:ascii="URWPalladioL-Roma" w:hAnsi="URWPalladioL-Roma" w:hint="default"/>
+      <w:b w:val="0"/>
+      <w:bCs w:val="0"/>
+      <w:i w:val="0"/>
+      <w:iCs w:val="0"/>
+      <w:color w:val="000000"/>
+      <w:sz w:val="20"/>
+      <w:szCs w:val="20"/>
+    </w:rPr>
+  </w:style>
+  <w:style w:type="character" w:customStyle="1" w:styleId="fontstyle21">
+    <w:name w:val="fontstyle21"/>
+    <w:basedOn w:val="DefaultParagraphFont"/>
+    <w:rsid w:val="00402B73"/>
+    <w:rPr>
+      <w:rFonts w:ascii="TeX-matha10" w:hAnsi="TeX-matha10" w:hint="default"/>
+      <w:b w:val="0"/>
+      <w:bCs w:val="0"/>
+      <w:i w:val="0"/>
+      <w:iCs w:val="0"/>
+      <w:color w:val="000000"/>
+      <w:sz w:val="20"/>
+      <w:szCs w:val="20"/>
+    </w:rPr>
+  </w:style>
+  <w:style w:type="character" w:customStyle="1" w:styleId="fontstyle31">
+    <w:name w:val="fontstyle31"/>
+    <w:basedOn w:val="DefaultParagraphFont"/>
+    <w:rsid w:val="00402B73"/>
+    <w:rPr>
+      <w:rFonts w:ascii="EURM10" w:hAnsi="EURM10" w:hint="default"/>
+      <w:b w:val="0"/>
+      <w:bCs w:val="0"/>
+      <w:i w:val="0"/>
+      <w:iCs w:val="0"/>
+      <w:color w:val="000000"/>
+      <w:sz w:val="20"/>
+      <w:szCs w:val="20"/>
+    </w:rPr>
+  </w:style>
+  <w:style w:type="character" w:customStyle="1" w:styleId="fontstyle41">
+    <w:name w:val="fontstyle41"/>
+    <w:basedOn w:val="DefaultParagraphFont"/>
+    <w:rsid w:val="00402B73"/>
+    <w:rPr>
+      <w:rFonts w:ascii="TeX-mathx10" w:hAnsi="TeX-mathx10" w:hint="default"/>
+      <w:b w:val="0"/>
+      <w:bCs w:val="0"/>
+      <w:i w:val="0"/>
+      <w:iCs w:val="0"/>
+      <w:color w:val="000000"/>
+      <w:sz w:val="20"/>
+      <w:szCs w:val="20"/>
+    </w:rPr>
+  </w:style>
+  <w:style w:type="character" w:styleId="PlaceholderText">
+    <w:name w:val="Placeholder Text"/>
+    <w:basedOn w:val="DefaultParagraphFont"/>
+    <w:uiPriority w:val="99"/>
+    <w:semiHidden/>
+    <w:rsid w:val="00402B73"/>
+    <w:rPr>
+      <w:color w:val="808080"/>
+    </w:rPr>
+  </w:style>
+  <w:style w:type="character" w:styleId="Hyperlink">
+    <w:name w:val="Hyperlink"/>
+    <w:basedOn w:val="DefaultParagraphFont"/>
+    <w:uiPriority w:val="99"/>
+    <w:unhideWhenUsed/>
+    <w:rsid w:val="00241FE4"/>
+    <w:rPr>
+      <w:color w:val="0563C1" w:themeColor="hyperlink"/>
+      <w:u w:val="single"/>
+    </w:rPr>
+  </w:style>
+  <w:style w:type="character" w:styleId="UnresolvedMention">
+    <w:name w:val="Unresolved Mention"/>
+    <w:basedOn w:val="DefaultParagraphFont"/>
+    <w:uiPriority w:val="99"/>
+    <w:semiHidden/>
+    <w:unhideWhenUsed/>
+    <w:rsid w:val="00241FE4"/>
+    <w:rPr>
+      <w:color w:val="605E5C"/>
+      <w:shd w:val="clear" w:color="auto" w:fill="E1DFDD"/>
+    </w:rPr>
+  </w:style>
 </w:styles>
 </file>
 

</xml_diff>

<commit_message>
more modifications for report added
</commit_message>
<xml_diff>
--- a/doc/Final report.docx
+++ b/doc/Final report.docx
@@ -4,13 +4,64 @@
   <w:body>
     <w:p>
       <w:pPr>
-        <w:rPr>
-          <w:sz w:val="24"/>
-          <w:szCs w:val="24"/>
-        </w:rPr>
-      </w:pPr>
-      <w:r>
-        <w:rPr>
+        <w:jc w:val="center"/>
+        <w:rPr>
+          <w:b/>
+          <w:sz w:val="32"/>
+          <w:szCs w:val="32"/>
+        </w:rPr>
+      </w:pPr>
+      <w:r>
+        <w:rPr>
+          <w:b/>
+          <w:sz w:val="32"/>
+          <w:szCs w:val="32"/>
+        </w:rPr>
+        <w:t>Capstone Study Report</w:t>
+      </w:r>
+    </w:p>
+    <w:p>
+      <w:pPr>
+        <w:rPr>
+          <w:sz w:val="24"/>
+          <w:szCs w:val="24"/>
+        </w:rPr>
+      </w:pPr>
+      <w:r>
+        <w:rPr>
+          <w:sz w:val="24"/>
+          <w:szCs w:val="24"/>
+        </w:rPr>
+        <w:t xml:space="preserve">Group Member: </w:t>
+      </w:r>
+      <w:proofErr w:type="spellStart"/>
+      <w:r>
+        <w:rPr>
+          <w:sz w:val="24"/>
+          <w:szCs w:val="24"/>
+        </w:rPr>
+        <w:t>Jingtian</w:t>
+      </w:r>
+      <w:proofErr w:type="spellEnd"/>
+      <w:r>
+        <w:rPr>
+          <w:sz w:val="24"/>
+          <w:szCs w:val="24"/>
+        </w:rPr>
+        <w:t xml:space="preserve"> Zhang, Cheng Zeng, Yuening Wang</w:t>
+      </w:r>
+    </w:p>
+    <w:p>
+      <w:pPr>
+        <w:rPr>
+          <w:b/>
+          <w:sz w:val="24"/>
+          <w:szCs w:val="24"/>
+        </w:rPr>
+      </w:pPr>
+      <w:r>
+        <w:rPr>
+          <w:b/>
           <w:sz w:val="24"/>
           <w:szCs w:val="24"/>
         </w:rPr>
@@ -72,12 +123,14 @@
     <w:p>
       <w:pPr>
         <w:rPr>
-          <w:sz w:val="24"/>
-          <w:szCs w:val="24"/>
-        </w:rPr>
-      </w:pPr>
-      <w:r>
-        <w:rPr>
+          <w:b/>
+          <w:sz w:val="24"/>
+          <w:szCs w:val="24"/>
+        </w:rPr>
+      </w:pPr>
+      <w:r>
+        <w:rPr>
+          <w:b/>
           <w:sz w:val="24"/>
           <w:szCs w:val="24"/>
         </w:rPr>
@@ -295,12 +348,14 @@
     <w:p>
       <w:pPr>
         <w:rPr>
-          <w:sz w:val="24"/>
-          <w:szCs w:val="24"/>
-        </w:rPr>
-      </w:pPr>
-      <w:r>
-        <w:rPr>
+          <w:b/>
+          <w:sz w:val="24"/>
+          <w:szCs w:val="24"/>
+        </w:rPr>
+      </w:pPr>
+      <w:r>
+        <w:rPr>
+          <w:b/>
           <w:sz w:val="24"/>
           <w:szCs w:val="24"/>
         </w:rPr>
@@ -366,7 +421,15 @@
           <w:sz w:val="24"/>
           <w:szCs w:val="24"/>
         </w:rPr>
-        <w:t xml:space="preserve">. Approximately 240 .las files from the entire dataset were employed based on Anchorage community councils. The targeted density of the LiDAR point cloud was planned at a minimum of two points per square meter (2ppsm) and four points per square meter (4ppsm), while the Vertical Accuracy = 9.25cm in the interest of meeting a 1 foot contour accuracy </w:t>
+        <w:t xml:space="preserve">. Approximately 240 .las files from the entire dataset were employed based on Anchorage community councils. The targeted density of the LiDAR point cloud was planned at a minimum of two points per square meter (2ppsm) </w:t>
+      </w:r>
+      <w:r>
+        <w:rPr>
+          <w:sz w:val="24"/>
+          <w:szCs w:val="24"/>
+        </w:rPr>
+        <w:lastRenderedPageBreak/>
+        <w:t xml:space="preserve">and four points per square meter (4ppsm), while the Vertical Accuracy = 9.25cm in the interest of meeting a 1 foot contour accuracy </w:t>
       </w:r>
       <w:proofErr w:type="gramStart"/>
       <w:r>
@@ -414,7 +477,6 @@
           <w:sz w:val="24"/>
           <w:szCs w:val="24"/>
         </w:rPr>
-        <w:lastRenderedPageBreak/>
         <w:drawing>
           <wp:inline distT="0" distB="0" distL="0" distR="0" wp14:anchorId="66DC389E" wp14:editId="7614BF97">
             <wp:extent cx="6094095" cy="3535680"/>
@@ -808,6 +870,7 @@
           <w:sz w:val="24"/>
           <w:szCs w:val="24"/>
         </w:rPr>
+        <w:lastRenderedPageBreak/>
         <w:t xml:space="preserve">A </w:t>
       </w:r>
       <w:r>
@@ -886,15 +949,7 @@
           <w:sz w:val="24"/>
           <w:szCs w:val="24"/>
         </w:rPr>
-        <w:t xml:space="preserve">Society of Heating, Refrigerating and Air-Conditioning Engineers (ASHRAE) </w:t>
-      </w:r>
-      <w:r>
-        <w:rPr>
-          <w:sz w:val="24"/>
-          <w:szCs w:val="24"/>
-        </w:rPr>
-        <w:lastRenderedPageBreak/>
-        <w:t>algorithm</w:t>
+        <w:t>Society of Heating, Refrigerating and Air-Conditioning Engineers (ASHRAE) algorithm</w:t>
       </w:r>
       <w:r>
         <w:rPr>
@@ -963,21 +1018,7 @@
           <w:sz w:val="24"/>
           <w:szCs w:val="24"/>
         </w:rPr>
-        <w:t>The parameters are: area of each surfaces; X and Y coordinates of center points; elevation of center point; tilt and azimuth (</w:t>
-      </w:r>
-      <w:r>
-        <w:rPr>
-          <w:sz w:val="24"/>
-          <w:szCs w:val="24"/>
-        </w:rPr>
-        <w:t>change of elevation</w:t>
-      </w:r>
-      <w:r>
-        <w:rPr>
-          <w:sz w:val="24"/>
-          <w:szCs w:val="24"/>
-        </w:rPr>
-        <w:t>) of each surface. Tilt and Azimuth are calculated as following: Select three points A, B and C with same original FID; Tilt angle is calculated by between normal vector N (of AB and AC) and unit vector K</w:t>
+        <w:t>The parameters are: area of each surfaces; X and Y coordinates of center points; elevation of center point; tilt and azimuth (change of elevation) of each surface. Tilt and Azimuth are calculated as following: Select three points A, B and C with same original FID; Tilt angle is calculated by between normal vector N (of AB and AC) and unit vector K</w:t>
       </w:r>
       <w:r>
         <w:rPr>
@@ -1309,7 +1350,23 @@
           <w:sz w:val="24"/>
           <w:szCs w:val="24"/>
         </w:rPr>
-        <w:t>r are</w:t>
+        <w:t>r</w:t>
+      </w:r>
+      <w:r>
+        <w:rPr>
+          <w:rFonts w:cstheme="minorHAnsi"/>
+          <w:sz w:val="24"/>
+          <w:szCs w:val="24"/>
+        </w:rPr>
+        <w:t xml:space="preserve"> </w:t>
+      </w:r>
+      <w:r>
+        <w:rPr>
+          <w:rFonts w:cstheme="minorHAnsi"/>
+          <w:sz w:val="24"/>
+          <w:szCs w:val="24"/>
+        </w:rPr>
+        <w:t>are</w:t>
       </w:r>
       <w:proofErr w:type="spellEnd"/>
       <w:r>
@@ -1645,8 +1702,6 @@
         </w:rPr>
         <w:t>[6]</w:t>
       </w:r>
-      <w:bookmarkStart w:id="0" w:name="_GoBack"/>
-      <w:bookmarkEnd w:id="0"/>
       <w:r>
         <w:rPr>
           <w:sz w:val="24"/>
@@ -1836,12 +1891,14 @@
     <w:p>
       <w:pPr>
         <w:rPr>
-          <w:sz w:val="24"/>
-          <w:szCs w:val="24"/>
-        </w:rPr>
-      </w:pPr>
-      <w:r>
-        <w:rPr>
+          <w:b/>
+          <w:sz w:val="24"/>
+          <w:szCs w:val="24"/>
+        </w:rPr>
+      </w:pPr>
+      <w:r>
+        <w:rPr>
+          <w:b/>
           <w:sz w:val="24"/>
           <w:szCs w:val="24"/>
         </w:rPr>
@@ -1860,7 +1917,21 @@
           <w:sz w:val="24"/>
           <w:szCs w:val="24"/>
         </w:rPr>
-        <w:t>The following deliverables are built:</w:t>
+        <w:t>The following deliverables</w:t>
+      </w:r>
+      <w:r>
+        <w:rPr>
+          <w:sz w:val="24"/>
+          <w:szCs w:val="24"/>
+        </w:rPr>
+        <w:t xml:space="preserve"> for case study</w:t>
+      </w:r>
+      <w:r>
+        <w:rPr>
+          <w:sz w:val="24"/>
+          <w:szCs w:val="24"/>
+        </w:rPr>
+        <w:t xml:space="preserve"> are built:</w:t>
       </w:r>
     </w:p>
     <w:p>
@@ -1928,6 +1999,80 @@
     <w:p>
       <w:pPr>
         <w:pStyle w:val="ListParagraph"/>
+        <w:rPr>
+          <w:sz w:val="24"/>
+          <w:szCs w:val="24"/>
+        </w:rPr>
+      </w:pPr>
+      <w:r>
+        <w:rPr>
+          <w:noProof/>
+          <w:sz w:val="24"/>
+          <w:szCs w:val="24"/>
+        </w:rPr>
+        <w:lastRenderedPageBreak/>
+        <w:drawing>
+          <wp:inline distT="0" distB="0" distL="0" distR="0" wp14:anchorId="23860BD5" wp14:editId="28C6B858">
+            <wp:extent cx="5943600" cy="3037205"/>
+            <wp:effectExtent l="0" t="0" r="0" b="0"/>
+            <wp:docPr id="3" name="Picture 3"/>
+            <wp:cNvGraphicFramePr>
+              <a:graphicFrameLocks xmlns:a="http://schemas.openxmlformats.org/drawingml/2006/main" noChangeAspect="1"/>
+            </wp:cNvGraphicFramePr>
+            <a:graphic xmlns:a="http://schemas.openxmlformats.org/drawingml/2006/main">
+              <a:graphicData uri="http://schemas.openxmlformats.org/drawingml/2006/picture">
+                <pic:pic xmlns:pic="http://schemas.openxmlformats.org/drawingml/2006/picture">
+                  <pic:nvPicPr>
+                    <pic:cNvPr id="3" name="Example google.png"/>
+                    <pic:cNvPicPr/>
+                  </pic:nvPicPr>
+                  <pic:blipFill>
+                    <a:blip r:embed="rId7">
+                      <a:extLst>
+                        <a:ext uri="{28A0092B-C50C-407E-A947-70E740481C1C}">
+                          <a14:useLocalDpi xmlns:a14="http://schemas.microsoft.com/office/drawing/2010/main" val="0"/>
+                        </a:ext>
+                      </a:extLst>
+                    </a:blip>
+                    <a:stretch>
+                      <a:fillRect/>
+                    </a:stretch>
+                  </pic:blipFill>
+                  <pic:spPr>
+                    <a:xfrm>
+                      <a:off x="0" y="0"/>
+                      <a:ext cx="5943600" cy="3037205"/>
+                    </a:xfrm>
+                    <a:prstGeom prst="rect">
+                      <a:avLst/>
+                    </a:prstGeom>
+                  </pic:spPr>
+                </pic:pic>
+              </a:graphicData>
+            </a:graphic>
+          </wp:inline>
+        </w:drawing>
+      </w:r>
+    </w:p>
+    <w:p>
+      <w:pPr>
+        <w:pStyle w:val="ListParagraph"/>
+        <w:rPr>
+          <w:sz w:val="24"/>
+          <w:szCs w:val="24"/>
+        </w:rPr>
+      </w:pPr>
+      <w:r>
+        <w:rPr>
+          <w:sz w:val="24"/>
+          <w:szCs w:val="24"/>
+        </w:rPr>
+        <w:t>Figure 3. Example of Google Earth Pro Display</w:t>
+      </w:r>
+    </w:p>
+    <w:p>
+      <w:pPr>
+        <w:pStyle w:val="ListParagraph"/>
         <w:numPr>
           <w:ilvl w:val="0"/>
           <w:numId w:val="1"/>
@@ -1990,6 +2135,15 @@
         </w:rPr>
         <w:t xml:space="preserve"> </w:t>
       </w:r>
+    </w:p>
+    <w:p>
+      <w:pPr>
+        <w:pStyle w:val="ListParagraph"/>
+        <w:rPr>
+          <w:sz w:val="24"/>
+          <w:szCs w:val="24"/>
+        </w:rPr>
+      </w:pPr>
       <w:r>
         <w:rPr>
           <w:sz w:val="24"/>
@@ -2021,13 +2175,110 @@
     </w:p>
     <w:p>
       <w:pPr>
-        <w:rPr>
-          <w:sz w:val="24"/>
-          <w:szCs w:val="24"/>
-        </w:rPr>
-      </w:pPr>
-      <w:r>
-        <w:rPr>
+        <w:pStyle w:val="ListParagraph"/>
+        <w:rPr>
+          <w:sz w:val="24"/>
+          <w:szCs w:val="24"/>
+        </w:rPr>
+      </w:pPr>
+      <w:r>
+        <w:rPr>
+          <w:noProof/>
+          <w:sz w:val="24"/>
+          <w:szCs w:val="24"/>
+        </w:rPr>
+        <w:drawing>
+          <wp:inline distT="0" distB="0" distL="0" distR="0" wp14:anchorId="0288962D" wp14:editId="4C289F71">
+            <wp:extent cx="5943600" cy="4011295"/>
+            <wp:effectExtent l="0" t="0" r="0" b="8255"/>
+            <wp:docPr id="4" name="Picture 4"/>
+            <wp:cNvGraphicFramePr>
+              <a:graphicFrameLocks xmlns:a="http://schemas.openxmlformats.org/drawingml/2006/main" noChangeAspect="1"/>
+            </wp:cNvGraphicFramePr>
+            <a:graphic xmlns:a="http://schemas.openxmlformats.org/drawingml/2006/main">
+              <a:graphicData uri="http://schemas.openxmlformats.org/drawingml/2006/picture">
+                <pic:pic xmlns:pic="http://schemas.openxmlformats.org/drawingml/2006/picture">
+                  <pic:nvPicPr>
+                    <pic:cNvPr id="4" name="results table.png"/>
+                    <pic:cNvPicPr/>
+                  </pic:nvPicPr>
+                  <pic:blipFill>
+                    <a:blip r:embed="rId8">
+                      <a:extLst>
+                        <a:ext uri="{28A0092B-C50C-407E-A947-70E740481C1C}">
+                          <a14:useLocalDpi xmlns:a14="http://schemas.microsoft.com/office/drawing/2010/main" val="0"/>
+                        </a:ext>
+                      </a:extLst>
+                    </a:blip>
+                    <a:stretch>
+                      <a:fillRect/>
+                    </a:stretch>
+                  </pic:blipFill>
+                  <pic:spPr>
+                    <a:xfrm>
+                      <a:off x="0" y="0"/>
+                      <a:ext cx="5943600" cy="4011295"/>
+                    </a:xfrm>
+                    <a:prstGeom prst="rect">
+                      <a:avLst/>
+                    </a:prstGeom>
+                  </pic:spPr>
+                </pic:pic>
+              </a:graphicData>
+            </a:graphic>
+          </wp:inline>
+        </w:drawing>
+      </w:r>
+    </w:p>
+    <w:p>
+      <w:pPr>
+        <w:pStyle w:val="ListParagraph"/>
+        <w:rPr>
+          <w:sz w:val="24"/>
+          <w:szCs w:val="24"/>
+        </w:rPr>
+      </w:pPr>
+      <w:r>
+        <w:rPr>
+          <w:sz w:val="24"/>
+          <w:szCs w:val="24"/>
+        </w:rPr>
+        <w:t>Figure 4. Example of table obtained.</w:t>
+      </w:r>
+    </w:p>
+    <w:p>
+      <w:pPr>
+        <w:pStyle w:val="ListParagraph"/>
+        <w:numPr>
+          <w:ilvl w:val="0"/>
+          <w:numId w:val="1"/>
+        </w:numPr>
+        <w:rPr>
+          <w:sz w:val="24"/>
+          <w:szCs w:val="24"/>
+        </w:rPr>
+      </w:pPr>
+      <w:r>
+        <w:rPr>
+          <w:sz w:val="24"/>
+          <w:szCs w:val="24"/>
+        </w:rPr>
+        <w:t xml:space="preserve">Python Scripts that could be used for other area. </w:t>
+      </w:r>
+      <w:bookmarkStart w:id="0" w:name="_GoBack"/>
+      <w:bookmarkEnd w:id="0"/>
+    </w:p>
+    <w:p>
+      <w:pPr>
+        <w:rPr>
+          <w:b/>
+          <w:sz w:val="24"/>
+          <w:szCs w:val="24"/>
+        </w:rPr>
+      </w:pPr>
+      <w:r>
+        <w:rPr>
+          <w:b/>
           <w:sz w:val="24"/>
           <w:szCs w:val="24"/>
         </w:rPr>
@@ -2098,12 +2349,14 @@
     <w:p>
       <w:pPr>
         <w:rPr>
-          <w:sz w:val="24"/>
-          <w:szCs w:val="24"/>
-        </w:rPr>
-      </w:pPr>
-      <w:r>
-        <w:rPr>
+          <w:b/>
+          <w:sz w:val="24"/>
+          <w:szCs w:val="24"/>
+        </w:rPr>
+      </w:pPr>
+      <w:r>
+        <w:rPr>
+          <w:b/>
           <w:sz w:val="24"/>
           <w:szCs w:val="24"/>
         </w:rPr>
@@ -2144,7 +2397,7 @@
         </w:rPr>
         <w:t xml:space="preserve"> NOAA. Online. </w:t>
       </w:r>
-      <w:hyperlink r:id="rId7" w:history="1">
+      <w:hyperlink r:id="rId9" w:history="1">
         <w:r>
           <w:rPr>
             <w:rStyle w:val="Hyperlink"/>
@@ -2241,39 +2494,7 @@
           <w:sz w:val="24"/>
           <w:szCs w:val="24"/>
         </w:rPr>
-        <w:t>LiDAR-Based Solar Mapping for Distributed Solar</w:t>
-      </w:r>
-      <w:r>
-        <w:rPr>
-          <w:i/>
-          <w:sz w:val="24"/>
-          <w:szCs w:val="24"/>
-        </w:rPr>
-        <w:t xml:space="preserve"> </w:t>
-      </w:r>
-      <w:r>
-        <w:rPr>
-          <w:i/>
-          <w:sz w:val="24"/>
-          <w:szCs w:val="24"/>
-        </w:rPr>
-        <w:t>Plant Design and Grid Integration in</w:t>
-      </w:r>
-      <w:r>
-        <w:rPr>
-          <w:i/>
-          <w:sz w:val="24"/>
-          <w:szCs w:val="24"/>
-        </w:rPr>
-        <w:t xml:space="preserve"> </w:t>
-      </w:r>
-      <w:r>
-        <w:rPr>
-          <w:i/>
-          <w:sz w:val="24"/>
-          <w:szCs w:val="24"/>
-        </w:rPr>
-        <w:t>San Antonio, Texas</w:t>
+        <w:t>LiDAR-Based Solar Mapping for Distributed Solar Plant Design and Grid Integration in San Antonio, Texas</w:t>
       </w:r>
       <w:r>
         <w:rPr>
@@ -2549,7 +2770,7 @@
         </w:rPr>
         <w:t xml:space="preserve">. </w:t>
       </w:r>
-      <w:hyperlink r:id="rId8" w:history="1">
+      <w:hyperlink r:id="rId10" w:history="1">
         <w:r>
           <w:rPr>
             <w:rStyle w:val="Hyperlink"/>
@@ -2658,100 +2879,44 @@
           <w:sz w:val="24"/>
           <w:szCs w:val="24"/>
         </w:rPr>
+        <w:t>. Improving LiDAR Data Post-Processing Techniques for Archaeological Site Management and Analysis: A Case Study from Canaveral National Seashore Park</w:t>
+      </w:r>
+      <w:r>
+        <w:rPr>
+          <w:sz w:val="24"/>
+          <w:szCs w:val="24"/>
+        </w:rPr>
         <w:t xml:space="preserve">. </w:t>
       </w:r>
       <w:r>
         <w:rPr>
-          <w:i/>
-          <w:sz w:val="24"/>
-          <w:szCs w:val="24"/>
-        </w:rPr>
-        <w:t>Improving LiDAR Data Post-Processing</w:t>
-      </w:r>
-      <w:r>
-        <w:rPr>
-          <w:i/>
+          <w:sz w:val="24"/>
+          <w:szCs w:val="24"/>
+        </w:rPr>
+        <w:t>2015</w:t>
+      </w:r>
+      <w:r>
+        <w:rPr>
+          <w:sz w:val="24"/>
+          <w:szCs w:val="24"/>
+        </w:rPr>
+        <w:t>.</w:t>
+      </w:r>
+      <w:r>
+        <w:rPr>
+          <w:sz w:val="24"/>
+          <w:szCs w:val="24"/>
+        </w:rPr>
+        <w:t xml:space="preserve"> Graduate Theses and Dissertations.</w:t>
+      </w:r>
+      <w:r>
+        <w:rPr>
           <w:sz w:val="24"/>
           <w:szCs w:val="24"/>
         </w:rPr>
         <w:t xml:space="preserve"> </w:t>
       </w:r>
-      <w:r>
-        <w:rPr>
-          <w:i/>
-          <w:sz w:val="24"/>
-          <w:szCs w:val="24"/>
-        </w:rPr>
-        <w:t>Techniques for Archaeological Site Management</w:t>
-      </w:r>
-      <w:r>
-        <w:rPr>
-          <w:i/>
-          <w:sz w:val="24"/>
-          <w:szCs w:val="24"/>
-        </w:rPr>
-        <w:t xml:space="preserve"> </w:t>
-      </w:r>
-      <w:r>
-        <w:rPr>
-          <w:i/>
-          <w:sz w:val="24"/>
-          <w:szCs w:val="24"/>
-        </w:rPr>
-        <w:t>and Analysis: A Case Study from Canaveral</w:t>
-      </w:r>
-      <w:r>
-        <w:rPr>
-          <w:i/>
-          <w:sz w:val="24"/>
-          <w:szCs w:val="24"/>
-        </w:rPr>
-        <w:t xml:space="preserve"> </w:t>
-      </w:r>
-      <w:r>
-        <w:rPr>
-          <w:i/>
-          <w:sz w:val="24"/>
-          <w:szCs w:val="24"/>
-        </w:rPr>
-        <w:t>National Seashore Park</w:t>
-      </w:r>
-      <w:r>
-        <w:rPr>
-          <w:sz w:val="24"/>
-          <w:szCs w:val="24"/>
-        </w:rPr>
-        <w:t xml:space="preserve">. </w:t>
-      </w:r>
-      <w:r>
-        <w:rPr>
-          <w:sz w:val="24"/>
-          <w:szCs w:val="24"/>
-        </w:rPr>
-        <w:t>2015</w:t>
-      </w:r>
-      <w:r>
-        <w:rPr>
-          <w:sz w:val="24"/>
-          <w:szCs w:val="24"/>
-        </w:rPr>
-        <w:t>.</w:t>
-      </w:r>
-      <w:r>
-        <w:rPr>
-          <w:sz w:val="24"/>
-          <w:szCs w:val="24"/>
-        </w:rPr>
-        <w:t xml:space="preserve"> Graduate Theses and Dissertations.</w:t>
-      </w:r>
-      <w:r>
-        <w:rPr>
-          <w:sz w:val="24"/>
-          <w:szCs w:val="24"/>
-        </w:rPr>
-        <w:t xml:space="preserve"> </w:t>
-      </w:r>
-      <w:hyperlink r:id="rId9" w:history="1">
+      <w:hyperlink r:id="rId11" w:history="1">
         <w:r>
           <w:rPr>
             <w:rStyle w:val="Hyperlink"/>
@@ -2807,95 +2972,7 @@
           <w:sz w:val="24"/>
           <w:szCs w:val="24"/>
         </w:rPr>
-        <w:t>Locating Sites</w:t>
-      </w:r>
-      <w:r>
-        <w:rPr>
-          <w:i/>
-          <w:sz w:val="24"/>
-          <w:szCs w:val="24"/>
-        </w:rPr>
-        <w:t xml:space="preserve"> </w:t>
-      </w:r>
-      <w:r>
-        <w:rPr>
-          <w:i/>
-          <w:sz w:val="24"/>
-          <w:szCs w:val="24"/>
-        </w:rPr>
-        <w:t>for Photovoltaic</w:t>
-      </w:r>
-      <w:r>
-        <w:rPr>
-          <w:i/>
-          <w:sz w:val="24"/>
-          <w:szCs w:val="24"/>
-        </w:rPr>
-        <w:t xml:space="preserve"> </w:t>
-      </w:r>
-      <w:r>
-        <w:rPr>
-          <w:i/>
-          <w:sz w:val="24"/>
-          <w:szCs w:val="24"/>
-        </w:rPr>
-        <w:t>Solar</w:t>
-      </w:r>
-      <w:r>
-        <w:rPr>
-          <w:i/>
-          <w:sz w:val="24"/>
-          <w:szCs w:val="24"/>
-        </w:rPr>
-        <w:t xml:space="preserve"> </w:t>
-      </w:r>
-      <w:r>
-        <w:rPr>
-          <w:i/>
-          <w:sz w:val="24"/>
-          <w:szCs w:val="24"/>
-        </w:rPr>
-        <w:t>Panels</w:t>
-      </w:r>
-      <w:r>
-        <w:rPr>
-          <w:i/>
-          <w:sz w:val="24"/>
-          <w:szCs w:val="24"/>
-        </w:rPr>
-        <w:t xml:space="preserve"> </w:t>
-      </w:r>
-      <w:r>
-        <w:rPr>
-          <w:i/>
-          <w:sz w:val="24"/>
-          <w:szCs w:val="24"/>
-        </w:rPr>
-        <w:t>Pilot study uses DEM</w:t>
-      </w:r>
-      <w:r>
-        <w:rPr>
-          <w:i/>
-          <w:sz w:val="24"/>
-          <w:szCs w:val="24"/>
-        </w:rPr>
-        <w:t xml:space="preserve"> </w:t>
-      </w:r>
-      <w:r>
-        <w:rPr>
-          <w:i/>
-          <w:sz w:val="24"/>
-          <w:szCs w:val="24"/>
-        </w:rPr>
-        <w:t>derived from LiDAR</w:t>
-      </w:r>
-      <w:r>
-        <w:rPr>
-          <w:i/>
-          <w:sz w:val="24"/>
-          <w:szCs w:val="24"/>
-        </w:rPr>
-        <w:t>.</w:t>
+        <w:t>Locating Sites for Photovoltaic Solar Panels Pilot study uses DEM derived from LiDAR.</w:t>
       </w:r>
       <w:r>
         <w:t xml:space="preserve"> </w:t>

</xml_diff>

<commit_message>
Modified Report, convert into PDF
</commit_message>
<xml_diff>
--- a/doc/Final report.docx
+++ b/doc/Final report.docx
@@ -17,55 +17,72 @@
           <w:sz w:val="32"/>
           <w:szCs w:val="32"/>
         </w:rPr>
-        <w:t>Capstone Study Report</w:t>
+        <w:t>Solar PV Siting Survey for Anchorage, Alaska</w:t>
       </w:r>
     </w:p>
     <w:p>
       <w:pPr>
-        <w:rPr>
-          <w:sz w:val="24"/>
-          <w:szCs w:val="24"/>
-        </w:rPr>
-      </w:pPr>
-      <w:r>
-        <w:rPr>
-          <w:sz w:val="24"/>
-          <w:szCs w:val="24"/>
-        </w:rPr>
-        <w:t xml:space="preserve">Group Member: </w:t>
-      </w:r>
-      <w:proofErr w:type="spellStart"/>
-      <w:r>
-        <w:rPr>
-          <w:sz w:val="24"/>
-          <w:szCs w:val="24"/>
-        </w:rPr>
-        <w:t>Jingtian</w:t>
-      </w:r>
-      <w:proofErr w:type="spellEnd"/>
-      <w:r>
-        <w:rPr>
-          <w:sz w:val="24"/>
-          <w:szCs w:val="24"/>
-        </w:rPr>
-        <w:t xml:space="preserve"> Zhang, Cheng Zeng, Yuening Wang</w:t>
+        <w:jc w:val="center"/>
+        <w:rPr>
+          <w:b/>
+          <w:sz w:val="32"/>
+          <w:szCs w:val="32"/>
+        </w:rPr>
+      </w:pPr>
+      <w:r>
+        <w:rPr>
+          <w:b/>
+          <w:sz w:val="32"/>
+          <w:szCs w:val="32"/>
+        </w:rPr>
+        <w:t>Study Report</w:t>
       </w:r>
     </w:p>
     <w:p>
       <w:pPr>
         <w:rPr>
-          <w:b/>
-          <w:sz w:val="24"/>
-          <w:szCs w:val="24"/>
-        </w:rPr>
-      </w:pPr>
-      <w:r>
-        <w:rPr>
-          <w:b/>
-          <w:sz w:val="24"/>
-          <w:szCs w:val="24"/>
-        </w:rPr>
-        <w:t>Abstract</w:t>
+          <w:sz w:val="24"/>
+          <w:szCs w:val="24"/>
+        </w:rPr>
+      </w:pPr>
+      <w:r>
+        <w:rPr>
+          <w:sz w:val="24"/>
+          <w:szCs w:val="24"/>
+        </w:rPr>
+        <w:t xml:space="preserve">Group Member: </w:t>
+      </w:r>
+      <w:proofErr w:type="spellStart"/>
+      <w:r>
+        <w:rPr>
+          <w:sz w:val="24"/>
+          <w:szCs w:val="24"/>
+        </w:rPr>
+        <w:t>Jingtian</w:t>
+      </w:r>
+      <w:proofErr w:type="spellEnd"/>
+      <w:r>
+        <w:rPr>
+          <w:sz w:val="24"/>
+          <w:szCs w:val="24"/>
+        </w:rPr>
+        <w:t xml:space="preserve"> Zhang, Cheng Zeng, </w:t>
+      </w:r>
+      <w:proofErr w:type="spellStart"/>
+      <w:r>
+        <w:rPr>
+          <w:sz w:val="24"/>
+          <w:szCs w:val="24"/>
+        </w:rPr>
+        <w:t>Yuening</w:t>
+      </w:r>
+      <w:proofErr w:type="spellEnd"/>
+      <w:r>
+        <w:rPr>
+          <w:sz w:val="24"/>
+          <w:szCs w:val="24"/>
+        </w:rPr>
+        <w:t xml:space="preserve"> Wang</w:t>
       </w:r>
     </w:p>
     <w:p>
@@ -77,6 +94,21 @@
       </w:pPr>
       <w:r>
         <w:rPr>
+          <w:b/>
+          <w:sz w:val="24"/>
+          <w:szCs w:val="24"/>
+        </w:rPr>
+        <w:t>Abstract</w:t>
+      </w:r>
+      <w:r>
+        <w:rPr>
+          <w:sz w:val="24"/>
+          <w:szCs w:val="24"/>
+        </w:rPr>
+        <w:t xml:space="preserve">: </w:t>
+      </w:r>
+      <w:r>
+        <w:rPr>
           <w:sz w:val="24"/>
           <w:szCs w:val="24"/>
         </w:rPr>
@@ -122,6 +154,11 @@
     </w:p>
     <w:p>
       <w:pPr>
+        <w:pStyle w:val="ListParagraph"/>
+        <w:numPr>
+          <w:ilvl w:val="0"/>
+          <w:numId w:val="8"/>
+        </w:numPr>
         <w:rPr>
           <w:b/>
           <w:sz w:val="24"/>
@@ -140,6 +177,7 @@
     <w:p>
       <w:pPr>
         <w:rPr>
+          <w:b/>
           <w:sz w:val="24"/>
           <w:szCs w:val="24"/>
         </w:rPr>
@@ -151,15 +189,13 @@
         </w:rPr>
         <w:t xml:space="preserve">Increasing interest in utilizing solar power has </w:t>
       </w:r>
-      <w:proofErr w:type="spellStart"/>
-      <w:r>
-        <w:rPr>
-          <w:sz w:val="24"/>
-          <w:szCs w:val="24"/>
-        </w:rPr>
-        <w:t>rised</w:t>
-      </w:r>
-      <w:proofErr w:type="spellEnd"/>
+      <w:r>
+        <w:rPr>
+          <w:sz w:val="24"/>
+          <w:szCs w:val="24"/>
+        </w:rPr>
+        <w:t>gone up</w:t>
+      </w:r>
       <w:r>
         <w:rPr>
           <w:sz w:val="24"/>
@@ -196,7 +232,6 @@
         </w:rPr>
         <w:t xml:space="preserve">LiDAR is a remote sensing method that uses pulsed laser to measure variable distances from the earth. Combining the data from Airborne System, it could give precise three-dimensional information about the shape of Earth and its surface </w:t>
       </w:r>
-      <w:proofErr w:type="gramStart"/>
       <w:r>
         <w:rPr>
           <w:sz w:val="24"/>
@@ -210,9 +245,8 @@
           <w:szCs w:val="24"/>
           <w:vertAlign w:val="superscript"/>
         </w:rPr>
-        <w:t>[</w:t>
-      </w:r>
-      <w:proofErr w:type="gramEnd"/>
+        <w:t xml:space="preserve"> [</w:t>
+      </w:r>
       <w:r>
         <w:rPr>
           <w:sz w:val="24"/>
@@ -262,49 +296,36 @@
           <w:sz w:val="24"/>
           <w:szCs w:val="24"/>
         </w:rPr>
-        <w:t xml:space="preserve">ding, </w:t>
-      </w:r>
-      <w:proofErr w:type="spellStart"/>
-      <w:r>
-        <w:rPr>
-          <w:sz w:val="24"/>
-          <w:szCs w:val="24"/>
-        </w:rPr>
-        <w:t>vegetatioin</w:t>
-      </w:r>
-      <w:proofErr w:type="spellEnd"/>
-      <w:r>
-        <w:rPr>
-          <w:sz w:val="24"/>
-          <w:szCs w:val="24"/>
-        </w:rPr>
-        <w:t xml:space="preserve">, bare ground etc., and creating shape files of feature classes. Then the </w:t>
-      </w:r>
-      <w:proofErr w:type="spellStart"/>
-      <w:r>
-        <w:rPr>
-          <w:sz w:val="24"/>
-          <w:szCs w:val="24"/>
-        </w:rPr>
-        <w:t>buidings</w:t>
-      </w:r>
-      <w:proofErr w:type="spellEnd"/>
-      <w:r>
-        <w:rPr>
-          <w:sz w:val="24"/>
-          <w:szCs w:val="24"/>
-        </w:rPr>
-        <w:t xml:space="preserve"> will be picked for further analysis to choose usable rooftops according to information such as minimum and maximum elevations (showing </w:t>
-      </w:r>
-      <w:proofErr w:type="spellStart"/>
-      <w:r>
-        <w:rPr>
-          <w:sz w:val="24"/>
-          <w:szCs w:val="24"/>
-        </w:rPr>
-        <w:t>pitche</w:t>
-      </w:r>
-      <w:proofErr w:type="spellEnd"/>
+        <w:t>ding, vegetatio</w:t>
+      </w:r>
+      <w:r>
+        <w:rPr>
+          <w:sz w:val="24"/>
+          <w:szCs w:val="24"/>
+        </w:rPr>
+        <w:t>n, bare ground etc., and creating shape files of feature classes. Then the bui</w:t>
+      </w:r>
+      <w:r>
+        <w:rPr>
+          <w:sz w:val="24"/>
+          <w:szCs w:val="24"/>
+        </w:rPr>
+        <w:t>l</w:t>
+      </w:r>
+      <w:r>
+        <w:rPr>
+          <w:sz w:val="24"/>
+          <w:szCs w:val="24"/>
+        </w:rPr>
+        <w:t>dings will be picked for further analysis to choose usable rooftops according to information such as minimum and maximum elevations (showing pit</w:t>
+      </w:r>
+      <w:r>
+        <w:rPr>
+          <w:sz w:val="24"/>
+          <w:szCs w:val="24"/>
+        </w:rPr>
+        <w:t>ched</w:t>
+      </w:r>
       <w:r>
         <w:rPr>
           <w:sz w:val="24"/>
@@ -312,7 +333,6 @@
         </w:rPr>
         <w:t xml:space="preserve"> or flat roof), aspect, their area, etc. The parking lots are processed similarly. However, because of their diverse and complex structures, it is hard to generate classification function to automatically assign a structure to parking lot class. The parking lots were manually picked using parking signs on the map. Furthermore, fire tracks also needed more attention when dealing with parking </w:t>
       </w:r>
-      <w:proofErr w:type="gramStart"/>
       <w:r>
         <w:rPr>
           <w:sz w:val="24"/>
@@ -326,16 +346,31 @@
           <w:szCs w:val="24"/>
           <w:vertAlign w:val="superscript"/>
         </w:rPr>
-        <w:t>[</w:t>
-      </w:r>
-      <w:proofErr w:type="gramEnd"/>
+        <w:t xml:space="preserve"> [</w:t>
+      </w:r>
       <w:r>
         <w:rPr>
           <w:sz w:val="24"/>
           <w:szCs w:val="24"/>
           <w:vertAlign w:val="superscript"/>
         </w:rPr>
-        <w:t>2],[3]</w:t>
+        <w:t>2</w:t>
+      </w:r>
+      <w:r>
+        <w:rPr>
+          <w:sz w:val="24"/>
+          <w:szCs w:val="24"/>
+          <w:vertAlign w:val="superscript"/>
+        </w:rPr>
+        <w:t>], [</w:t>
+      </w:r>
+      <w:r>
+        <w:rPr>
+          <w:sz w:val="24"/>
+          <w:szCs w:val="24"/>
+          <w:vertAlign w:val="superscript"/>
+        </w:rPr>
+        <w:t>3]</w:t>
       </w:r>
       <w:r>
         <w:rPr>
@@ -347,6 +382,11 @@
     </w:p>
     <w:p>
       <w:pPr>
+        <w:pStyle w:val="ListParagraph"/>
+        <w:numPr>
+          <w:ilvl w:val="0"/>
+          <w:numId w:val="8"/>
+        </w:numPr>
         <w:rPr>
           <w:b/>
           <w:sz w:val="24"/>
@@ -374,7 +414,71 @@
           <w:sz w:val="24"/>
           <w:szCs w:val="24"/>
         </w:rPr>
-        <w:t xml:space="preserve">The LiDAR survey, covering area </w:t>
+        <w:t>The Li</w:t>
+      </w:r>
+      <w:r>
+        <w:rPr>
+          <w:sz w:val="24"/>
+          <w:szCs w:val="24"/>
+        </w:rPr>
+        <w:t>DAR survey, covering area around</w:t>
+      </w:r>
+      <w:r>
+        <w:rPr>
+          <w:sz w:val="24"/>
+          <w:szCs w:val="24"/>
+        </w:rPr>
+        <w:t xml:space="preserve"> 957 square miles in and around </w:t>
+      </w:r>
+      <w:r>
+        <w:rPr>
+          <w:sz w:val="24"/>
+          <w:szCs w:val="24"/>
+        </w:rPr>
+        <w:t>Anchorage</w:t>
+      </w:r>
+      <w:r>
+        <w:rPr>
+          <w:sz w:val="24"/>
+          <w:szCs w:val="24"/>
+        </w:rPr>
+        <w:t xml:space="preserve"> Alaska, was performed by Merrick and Company (Merrick), who was contracted with Municipality of Anchorage (MOA). T</w:t>
+      </w:r>
+      <w:r>
+        <w:rPr>
+          <w:sz w:val="24"/>
+          <w:szCs w:val="24"/>
+        </w:rPr>
+        <w:t xml:space="preserve">he current coordinate system is </w:t>
+      </w:r>
+      <w:r>
+        <w:rPr>
+          <w:sz w:val="24"/>
+          <w:szCs w:val="24"/>
+        </w:rPr>
+        <w:t>NAD_1983_StatePlane_Alaska_4_FIPS_5004(US feet</w:t>
+      </w:r>
+      <w:r>
+        <w:rPr>
+          <w:rFonts w:hint="eastAsia"/>
+          <w:sz w:val="24"/>
+          <w:szCs w:val="24"/>
+        </w:rPr>
+        <w:t>)</w:t>
+      </w:r>
+      <w:r>
+        <w:rPr>
+          <w:sz w:val="24"/>
+          <w:szCs w:val="24"/>
+        </w:rPr>
+        <w:t>. Approximately 240 .las files from the entire dataset were employed based on Anchorage community councils. The targeted density of the LiDAR point cloud was planned at a minimum of two points per square meter (2</w:t>
+      </w:r>
+      <w:r>
+        <w:rPr>
+          <w:sz w:val="24"/>
+          <w:szCs w:val="24"/>
+        </w:rPr>
+        <w:t xml:space="preserve"> </w:t>
       </w:r>
       <w:proofErr w:type="spellStart"/>
       <w:r>
@@ -382,7 +486,7 @@
           <w:sz w:val="24"/>
           <w:szCs w:val="24"/>
         </w:rPr>
-        <w:t>arounf</w:t>
+        <w:t>ppsm</w:t>
       </w:r>
       <w:proofErr w:type="spellEnd"/>
       <w:r>
@@ -390,7 +494,22 @@
           <w:sz w:val="24"/>
           <w:szCs w:val="24"/>
         </w:rPr>
-        <w:t xml:space="preserve"> 957 square miles in and around </w:t>
+        <w:t xml:space="preserve">) </w:t>
+      </w:r>
+      <w:r>
+        <w:rPr>
+          <w:sz w:val="24"/>
+          <w:szCs w:val="24"/>
+        </w:rPr>
+        <w:lastRenderedPageBreak/>
+        <w:t>and four points per square meter (4</w:t>
+      </w:r>
+      <w:r>
+        <w:rPr>
+          <w:sz w:val="24"/>
+          <w:szCs w:val="24"/>
+        </w:rPr>
+        <w:t xml:space="preserve"> </w:t>
       </w:r>
       <w:proofErr w:type="spellStart"/>
       <w:r>
@@ -398,7 +517,7 @@
           <w:sz w:val="24"/>
           <w:szCs w:val="24"/>
         </w:rPr>
-        <w:t>Anchrage</w:t>
+        <w:t>ppsm</w:t>
       </w:r>
       <w:proofErr w:type="spellEnd"/>
       <w:r>
@@ -406,32 +525,36 @@
           <w:sz w:val="24"/>
           <w:szCs w:val="24"/>
         </w:rPr>
-        <w:t xml:space="preserve"> Alaska, was performed by Merrick and Company (Merrick), who was contracted with Municipality of Anchorage (MOA). The current coordinate system is NAD_1983_StatePlane_Alaska_4_FIPS_5004(US feet</w:t>
-      </w:r>
-      <w:r>
-        <w:rPr>
-          <w:rFonts w:hint="eastAsia"/>
-          <w:sz w:val="24"/>
-          <w:szCs w:val="24"/>
-        </w:rPr>
-        <w:t>)</w:t>
-      </w:r>
-      <w:r>
-        <w:rPr>
-          <w:sz w:val="24"/>
-          <w:szCs w:val="24"/>
-        </w:rPr>
-        <w:t xml:space="preserve">. Approximately 240 .las files from the entire dataset were employed based on Anchorage community councils. The targeted density of the LiDAR point cloud was planned at a minimum of two points per square meter (2ppsm) </w:t>
-      </w:r>
-      <w:r>
-        <w:rPr>
-          <w:sz w:val="24"/>
-          <w:szCs w:val="24"/>
-        </w:rPr>
-        <w:lastRenderedPageBreak/>
-        <w:t xml:space="preserve">and four points per square meter (4ppsm), while the Vertical Accuracy = 9.25cm in the interest of meeting a 1 foot contour accuracy </w:t>
-      </w:r>
-      <w:proofErr w:type="gramStart"/>
+        <w:t>), while the Vertical Accuracy = 9.25</w:t>
+      </w:r>
+      <w:r>
+        <w:rPr>
+          <w:sz w:val="24"/>
+          <w:szCs w:val="24"/>
+        </w:rPr>
+        <w:t xml:space="preserve"> </w:t>
+      </w:r>
+      <w:r>
+        <w:rPr>
+          <w:sz w:val="24"/>
+          <w:szCs w:val="24"/>
+        </w:rPr>
+        <w:t xml:space="preserve">cm in the interest of meeting a </w:t>
+      </w:r>
+      <w:r>
+        <w:rPr>
+          <w:sz w:val="24"/>
+          <w:szCs w:val="24"/>
+        </w:rPr>
+        <w:t>1-foot</w:t>
+      </w:r>
+      <w:r>
+        <w:rPr>
+          <w:sz w:val="24"/>
+          <w:szCs w:val="24"/>
+        </w:rPr>
+        <w:t xml:space="preserve"> contour accuracy </w:t>
+      </w:r>
       <w:r>
         <w:rPr>
           <w:sz w:val="24"/>
@@ -445,9 +568,8 @@
           <w:szCs w:val="24"/>
           <w:vertAlign w:val="superscript"/>
         </w:rPr>
-        <w:t>[</w:t>
-      </w:r>
-      <w:proofErr w:type="gramEnd"/>
+        <w:t xml:space="preserve"> [</w:t>
+      </w:r>
       <w:r>
         <w:rPr>
           <w:sz w:val="24"/>
@@ -466,10 +588,8 @@
     </w:p>
     <w:p>
       <w:pPr>
-        <w:rPr>
-          <w:sz w:val="24"/>
-          <w:szCs w:val="24"/>
-        </w:rPr>
+        <w:keepNext/>
+        <w:jc w:val="center"/>
       </w:pPr>
       <w:r>
         <w:rPr>
@@ -493,7 +613,7 @@
                     <pic:cNvPicPr/>
                   </pic:nvPicPr>
                   <pic:blipFill>
-                    <a:blip r:embed="rId5">
+                    <a:blip r:embed="rId7">
                       <a:extLst>
                         <a:ext uri="{28A0092B-C50C-407E-A947-70E740481C1C}">
                           <a14:useLocalDpi xmlns:a14="http://schemas.microsoft.com/office/drawing/2010/main" val="0"/>
@@ -522,24 +642,68 @@
     </w:p>
     <w:p>
       <w:pPr>
-        <w:rPr>
-          <w:sz w:val="24"/>
-          <w:szCs w:val="24"/>
-        </w:rPr>
-      </w:pPr>
-      <w:r>
-        <w:rPr>
-          <w:sz w:val="24"/>
-          <w:szCs w:val="24"/>
-        </w:rPr>
-        <w:t>Figure 1. Model builder</w:t>
-      </w:r>
-      <w:r>
-        <w:rPr>
-          <w:sz w:val="24"/>
-          <w:szCs w:val="24"/>
-        </w:rPr>
-        <w:t xml:space="preserve"> to generate shapefiles</w:t>
+        <w:pStyle w:val="Caption"/>
+        <w:jc w:val="center"/>
+        <w:rPr>
+          <w:color w:val="000000" w:themeColor="text1"/>
+          <w:sz w:val="24"/>
+          <w:szCs w:val="24"/>
+        </w:rPr>
+      </w:pPr>
+      <w:r>
+        <w:rPr>
+          <w:color w:val="000000" w:themeColor="text1"/>
+        </w:rPr>
+        <w:t xml:space="preserve">Figure </w:t>
+      </w:r>
+      <w:r>
+        <w:rPr>
+          <w:color w:val="000000" w:themeColor="text1"/>
+        </w:rPr>
+        <w:fldChar w:fldCharType="begin"/>
+      </w:r>
+      <w:r>
+        <w:rPr>
+          <w:color w:val="000000" w:themeColor="text1"/>
+        </w:rPr>
+        <w:instrText xml:space="preserve"> SEQ Figure \* ARABIC </w:instrText>
+      </w:r>
+      <w:r>
+        <w:rPr>
+          <w:color w:val="000000" w:themeColor="text1"/>
+        </w:rPr>
+        <w:fldChar w:fldCharType="separate"/>
+      </w:r>
+      <w:r>
+        <w:rPr>
+          <w:noProof/>
+          <w:color w:val="000000" w:themeColor="text1"/>
+        </w:rPr>
+        <w:t>1</w:t>
+      </w:r>
+      <w:r>
+        <w:rPr>
+          <w:color w:val="000000" w:themeColor="text1"/>
+        </w:rPr>
+        <w:fldChar w:fldCharType="end"/>
+      </w:r>
+      <w:r>
+        <w:rPr>
+          <w:color w:val="000000" w:themeColor="text1"/>
+        </w:rPr>
+        <w:t xml:space="preserve"> </w:t>
+      </w:r>
+      <w:r>
+        <w:rPr>
+          <w:color w:val="000000" w:themeColor="text1"/>
+        </w:rPr>
+        <w:t>Model B</w:t>
+      </w:r>
+      <w:r>
+        <w:rPr>
+          <w:color w:val="000000" w:themeColor="text1"/>
+        </w:rPr>
+        <w:t>uilder to generate shapefiles</w:t>
       </w:r>
     </w:p>
     <w:p>
@@ -561,7 +725,21 @@
           <w:sz w:val="24"/>
           <w:szCs w:val="24"/>
         </w:rPr>
-        <w:t>shows the process of the model to decide if a rooftop of s bui</w:t>
+        <w:t>shows the process of the m</w:t>
+      </w:r>
+      <w:r>
+        <w:rPr>
+          <w:sz w:val="24"/>
+          <w:szCs w:val="24"/>
+        </w:rPr>
+        <w:t>odel to decide if the rooftop of a</w:t>
+      </w:r>
+      <w:r>
+        <w:rPr>
+          <w:sz w:val="24"/>
+          <w:szCs w:val="24"/>
+        </w:rPr>
+        <w:t xml:space="preserve"> bui</w:t>
       </w:r>
       <w:r>
         <w:rPr>
@@ -627,13 +805,12 @@
         </w:rPr>
         <w:t xml:space="preserve"> The context menu of ArcMap catalogue or Arc Catalogue could create one new LAS dataset directly. Las dataset has file extension </w:t>
       </w:r>
-      <w:proofErr w:type="gramStart"/>
-      <w:r>
-        <w:rPr>
-          <w:sz w:val="24"/>
-          <w:szCs w:val="24"/>
-        </w:rPr>
-        <w:t>‘.</w:t>
+      <w:r>
+        <w:rPr>
+          <w:sz w:val="24"/>
+          <w:szCs w:val="24"/>
+        </w:rPr>
+        <w:t xml:space="preserve">‘. </w:t>
       </w:r>
       <w:proofErr w:type="spellStart"/>
       <w:r>
@@ -644,13 +821,19 @@
         <w:t>lasd</w:t>
       </w:r>
       <w:proofErr w:type="spellEnd"/>
-      <w:proofErr w:type="gramEnd"/>
-      <w:r>
-        <w:rPr>
-          <w:sz w:val="24"/>
-          <w:szCs w:val="24"/>
-        </w:rPr>
-        <w:t>’. A LAS dataset could store reference to more than one LAS files at once and q</w:t>
+      <w:r>
+        <w:rPr>
+          <w:sz w:val="24"/>
+          <w:szCs w:val="24"/>
+        </w:rPr>
+        <w:t>’</w:t>
+      </w:r>
+      <w:r>
+        <w:rPr>
+          <w:sz w:val="24"/>
+          <w:szCs w:val="24"/>
+        </w:rPr>
+        <w:t>. A LAS dataset could store reference to more than one LAS files at once and q</w:t>
       </w:r>
       <w:r>
         <w:rPr>
@@ -729,17 +912,22 @@
           <w:sz w:val="24"/>
           <w:szCs w:val="24"/>
         </w:rPr>
+        <w:t xml:space="preserve">generate </w:t>
+      </w:r>
+      <w:r>
+        <w:rPr>
+          <w:sz w:val="24"/>
+          <w:szCs w:val="24"/>
+        </w:rPr>
         <w:t xml:space="preserve">additional surfaces such as DEMs (LAS Dataset </w:t>
       </w:r>
-      <w:proofErr w:type="gramStart"/>
-      <w:r>
-        <w:rPr>
-          <w:sz w:val="24"/>
-          <w:szCs w:val="24"/>
-        </w:rPr>
-        <w:t>To</w:t>
-      </w:r>
-      <w:proofErr w:type="gramEnd"/>
+      <w:r>
+        <w:rPr>
+          <w:sz w:val="24"/>
+          <w:szCs w:val="24"/>
+        </w:rPr>
+        <w:t>to</w:t>
+      </w:r>
       <w:r>
         <w:rPr>
           <w:sz w:val="24"/>
@@ -766,14 +954,7 @@
           <w:sz w:val="24"/>
           <w:szCs w:val="24"/>
         </w:rPr>
-        <w:t>a digital elevation model(DEM) was then derived and saved as a floating-point raster image.</w:t>
-      </w:r>
-      <w:r>
-        <w:rPr>
-          <w:sz w:val="24"/>
-          <w:szCs w:val="24"/>
-        </w:rPr>
-        <w:t xml:space="preserve"> The last returns of raw data were retained during the interpolation process and DEM is three-dimensional representing ‘bare-earth surface’</w:t>
+        <w:t>a digital elevation model</w:t>
       </w:r>
       <w:r>
         <w:rPr>
@@ -786,6 +967,34 @@
         <w:rPr>
           <w:sz w:val="24"/>
           <w:szCs w:val="24"/>
+        </w:rPr>
+        <w:t>(DEM) was then derived and saved as a floating-point raster image.</w:t>
+      </w:r>
+      <w:r>
+        <w:rPr>
+          <w:sz w:val="24"/>
+          <w:szCs w:val="24"/>
+        </w:rPr>
+        <w:t xml:space="preserve"> The last returns of raw data were retained during the interpolation process and DEM is three-dimensional r</w:t>
+      </w:r>
+      <w:r>
+        <w:rPr>
+          <w:sz w:val="24"/>
+          <w:szCs w:val="24"/>
+        </w:rPr>
+        <w:t>epresenting ‘bare-earth surface’</w:t>
+      </w:r>
+      <w:r>
+        <w:rPr>
+          <w:sz w:val="24"/>
+          <w:szCs w:val="24"/>
+        </w:rPr>
+        <w:t xml:space="preserve"> </w:t>
+      </w:r>
+      <w:r>
+        <w:rPr>
+          <w:sz w:val="24"/>
+          <w:szCs w:val="24"/>
           <w:vertAlign w:val="superscript"/>
         </w:rPr>
         <w:t>[5]</w:t>
@@ -825,7 +1034,6 @@
         </w:rPr>
         <w:t xml:space="preserve">Georeferencing toolbar in </w:t>
       </w:r>
-      <w:proofErr w:type="gramStart"/>
       <w:r>
         <w:rPr>
           <w:sz w:val="24"/>
@@ -839,9 +1047,8 @@
           <w:szCs w:val="24"/>
           <w:vertAlign w:val="superscript"/>
         </w:rPr>
-        <w:t>[</w:t>
-      </w:r>
-      <w:proofErr w:type="gramEnd"/>
+        <w:t xml:space="preserve"> [</w:t>
+      </w:r>
       <w:r>
         <w:rPr>
           <w:sz w:val="24"/>
@@ -958,7 +1165,6 @@
         </w:rPr>
         <w:t xml:space="preserve"> was </w:t>
       </w:r>
-      <w:proofErr w:type="gramStart"/>
       <w:r>
         <w:rPr>
           <w:sz w:val="24"/>
@@ -972,9 +1178,8 @@
           <w:szCs w:val="24"/>
           <w:vertAlign w:val="superscript"/>
         </w:rPr>
-        <w:t>[</w:t>
-      </w:r>
-      <w:proofErr w:type="gramEnd"/>
+        <w:t xml:space="preserve"> [</w:t>
+      </w:r>
       <w:r>
         <w:rPr>
           <w:sz w:val="24"/>
@@ -997,7 +1202,6 @@
         </w:rPr>
         <w:t xml:space="preserve">has more complicated equations compared to other algorithms such as </w:t>
       </w:r>
-      <w:proofErr w:type="gramStart"/>
       <w:r>
         <w:rPr>
           <w:sz w:val="24"/>
@@ -1005,7 +1209,6 @@
         </w:rPr>
         <w:t>Master’s</w:t>
       </w:r>
-      <w:proofErr w:type="gramEnd"/>
       <w:r>
         <w:rPr>
           <w:sz w:val="24"/>
@@ -1285,7 +1488,7 @@
           <w:sz w:val="24"/>
           <w:szCs w:val="24"/>
         </w:rPr>
-        <w:t xml:space="preserve">Where </w:t>
+        <w:t xml:space="preserve">where </w:t>
       </w:r>
       <w:proofErr w:type="spellStart"/>
       <w:r>
@@ -1294,7 +1497,16 @@
           <w:sz w:val="24"/>
           <w:szCs w:val="24"/>
         </w:rPr>
-        <w:t>where</w:t>
+        <w:t>Et</w:t>
+      </w:r>
+      <w:r>
+        <w:rPr>
+          <w:rFonts w:cstheme="minorHAnsi"/>
+          <w:sz w:val="24"/>
+          <w:szCs w:val="24"/>
+          <w:vertAlign w:val="subscript"/>
+        </w:rPr>
+        <w:t>b</w:t>
       </w:r>
       <w:proofErr w:type="spellEnd"/>
       <w:r>
@@ -1303,154 +1515,187 @@
           <w:sz w:val="24"/>
           <w:szCs w:val="24"/>
         </w:rPr>
+        <w:t xml:space="preserve">, </w:t>
+      </w:r>
+      <w:proofErr w:type="spellStart"/>
+      <w:r>
+        <w:rPr>
+          <w:rFonts w:cstheme="minorHAnsi"/>
+          <w:sz w:val="24"/>
+          <w:szCs w:val="24"/>
+        </w:rPr>
+        <w:t>Et</w:t>
+      </w:r>
+      <w:r>
+        <w:rPr>
+          <w:rFonts w:cstheme="minorHAnsi"/>
+          <w:sz w:val="24"/>
+          <w:szCs w:val="24"/>
+          <w:vertAlign w:val="subscript"/>
+        </w:rPr>
+        <w:t>d</w:t>
+      </w:r>
+      <w:proofErr w:type="spellEnd"/>
+      <w:r>
+        <w:rPr>
+          <w:rFonts w:cstheme="minorHAnsi"/>
+          <w:sz w:val="24"/>
+          <w:szCs w:val="24"/>
+        </w:rPr>
+        <w:t xml:space="preserve">, and </w:t>
+      </w:r>
+      <w:proofErr w:type="spellStart"/>
+      <w:r>
+        <w:rPr>
+          <w:rFonts w:cstheme="minorHAnsi"/>
+          <w:sz w:val="24"/>
+          <w:szCs w:val="24"/>
+        </w:rPr>
+        <w:t>Et</w:t>
+      </w:r>
+      <w:r>
+        <w:rPr>
+          <w:rFonts w:cstheme="minorHAnsi"/>
+          <w:sz w:val="24"/>
+          <w:szCs w:val="24"/>
+          <w:vertAlign w:val="subscript"/>
+        </w:rPr>
+        <w:t>r</w:t>
+      </w:r>
+      <w:proofErr w:type="spellEnd"/>
+      <w:r>
+        <w:rPr>
+          <w:rFonts w:cstheme="minorHAnsi"/>
+          <w:sz w:val="24"/>
+          <w:szCs w:val="24"/>
+        </w:rPr>
+        <w:t xml:space="preserve"> a</w:t>
+      </w:r>
+      <w:r>
+        <w:rPr>
+          <w:rFonts w:cstheme="minorHAnsi"/>
+          <w:sz w:val="24"/>
+          <w:szCs w:val="24"/>
+        </w:rPr>
+        <w:t>re</w:t>
+      </w:r>
+      <w:r>
+        <w:rPr>
+          <w:rFonts w:cstheme="minorHAnsi"/>
+          <w:sz w:val="24"/>
+          <w:szCs w:val="24"/>
+        </w:rPr>
+        <w:t xml:space="preserve"> direct, diffuse and ground-reflected irradiances on a surface</w:t>
+      </w:r>
+      <w:r>
+        <w:rPr>
+          <w:rFonts w:cstheme="minorHAnsi"/>
+          <w:sz w:val="24"/>
+          <w:szCs w:val="24"/>
+        </w:rPr>
+        <w:t xml:space="preserve"> respectively</w:t>
+      </w:r>
+      <w:r>
+        <w:rPr>
+          <w:rFonts w:cstheme="minorHAnsi"/>
+          <w:sz w:val="24"/>
+          <w:szCs w:val="24"/>
+        </w:rPr>
+        <w:t xml:space="preserve">; </w:t>
+      </w:r>
+      <w:proofErr w:type="spellStart"/>
+      <w:r>
+        <w:rPr>
+          <w:rFonts w:cstheme="minorHAnsi"/>
+          <w:sz w:val="24"/>
+          <w:szCs w:val="24"/>
+        </w:rPr>
+        <w:t>Eb</w:t>
+      </w:r>
+      <w:proofErr w:type="spellEnd"/>
+      <w:r>
+        <w:rPr>
+          <w:rFonts w:cstheme="minorHAnsi"/>
+          <w:sz w:val="24"/>
+          <w:szCs w:val="24"/>
+        </w:rPr>
+        <w:t xml:space="preserve"> and Ed are direct normal and diffuse horizontal irradiances</w:t>
+      </w:r>
+      <w:r>
+        <w:rPr>
+          <w:rFonts w:cstheme="minorHAnsi"/>
+          <w:sz w:val="24"/>
+          <w:szCs w:val="24"/>
+        </w:rPr>
+        <w:t xml:space="preserve">, which could be obtained from GIS-based software; </w:t>
+      </w:r>
+      <w:r>
+        <w:rPr>
+          <w:rFonts w:cstheme="minorHAnsi"/>
+          <w:sz w:val="24"/>
+          <w:szCs w:val="24"/>
+        </w:rPr>
+        <w:t>θ is the angle of incidence</w:t>
+      </w:r>
+      <w:r>
+        <w:rPr>
+          <w:rFonts w:cstheme="minorHAnsi"/>
+          <w:sz w:val="24"/>
+          <w:szCs w:val="24"/>
+        </w:rPr>
         <w:t xml:space="preserve"> </w:t>
       </w:r>
+      <w:r>
+        <w:rPr>
+          <w:rFonts w:cstheme="minorHAnsi"/>
+          <w:sz w:val="24"/>
+          <w:szCs w:val="24"/>
+        </w:rPr>
+        <w:t xml:space="preserve">of the surface; β is solar altitude angle; ř is surface tilt angle; and </w:t>
+      </w:r>
       <w:proofErr w:type="spellStart"/>
-      <w:proofErr w:type="gramStart"/>
       <w:r>
         <w:rPr>
           <w:rFonts w:cstheme="minorHAnsi"/>
           <w:sz w:val="24"/>
           <w:szCs w:val="24"/>
         </w:rPr>
-        <w:t>Et,b</w:t>
+        <w:t>ρg</w:t>
       </w:r>
       <w:proofErr w:type="spellEnd"/>
-      <w:proofErr w:type="gramEnd"/>
       <w:r>
         <w:rPr>
           <w:rFonts w:cstheme="minorHAnsi"/>
           <w:sz w:val="24"/>
           <w:szCs w:val="24"/>
         </w:rPr>
-        <w:t xml:space="preserve">, </w:t>
-      </w:r>
-      <w:proofErr w:type="spellStart"/>
+        <w:t xml:space="preserve"> is ground </w:t>
+      </w:r>
       <w:r>
         <w:rPr>
           <w:rFonts w:cstheme="minorHAnsi"/>
           <w:sz w:val="24"/>
           <w:szCs w:val="24"/>
         </w:rPr>
-        <w:t>Et,d</w:t>
-      </w:r>
-      <w:proofErr w:type="spellEnd"/>
+        <w:t>reflectance</w:t>
+      </w:r>
       <w:r>
         <w:rPr>
           <w:rFonts w:cstheme="minorHAnsi"/>
           <w:sz w:val="24"/>
           <w:szCs w:val="24"/>
-        </w:rPr>
-        <w:t>, and Et,</w:t>
-      </w:r>
-      <w:proofErr w:type="spellStart"/>
+          <w:vertAlign w:val="superscript"/>
+        </w:rPr>
+        <w:t xml:space="preserve"> [</w:t>
+      </w:r>
       <w:r>
         <w:rPr>
           <w:rFonts w:cstheme="minorHAnsi"/>
           <w:sz w:val="24"/>
           <w:szCs w:val="24"/>
-        </w:rPr>
-        <w:t>r</w:t>
-      </w:r>
-      <w:r>
-        <w:rPr>
-          <w:rFonts w:cstheme="minorHAnsi"/>
-          <w:sz w:val="24"/>
-          <w:szCs w:val="24"/>
-        </w:rPr>
-        <w:t xml:space="preserve"> </w:t>
-      </w:r>
-      <w:r>
-        <w:rPr>
-          <w:rFonts w:cstheme="minorHAnsi"/>
-          <w:sz w:val="24"/>
-          <w:szCs w:val="24"/>
-        </w:rPr>
-        <w:t>are</w:t>
-      </w:r>
-      <w:proofErr w:type="spellEnd"/>
-      <w:r>
-        <w:rPr>
-          <w:rFonts w:cstheme="minorHAnsi"/>
-          <w:sz w:val="24"/>
-          <w:szCs w:val="24"/>
-        </w:rPr>
-        <w:t xml:space="preserve"> direct, diffuse and ground-reflected irradiances on a surface</w:t>
-      </w:r>
-      <w:r>
-        <w:rPr>
-          <w:rFonts w:cstheme="minorHAnsi"/>
-          <w:sz w:val="24"/>
-          <w:szCs w:val="24"/>
-        </w:rPr>
-        <w:t xml:space="preserve">; </w:t>
-      </w:r>
-      <w:r>
-        <w:rPr>
-          <w:rFonts w:cstheme="minorHAnsi"/>
-          <w:sz w:val="24"/>
-          <w:szCs w:val="24"/>
-        </w:rPr>
-        <w:t>Eb and Ed are direct normal and diffuse horizontal irradiances</w:t>
-      </w:r>
-      <w:r>
-        <w:rPr>
-          <w:rFonts w:cstheme="minorHAnsi"/>
-          <w:sz w:val="24"/>
-          <w:szCs w:val="24"/>
-        </w:rPr>
-        <w:t xml:space="preserve">, which could be obtained from GIS-based software; </w:t>
-      </w:r>
-      <w:r>
-        <w:rPr>
-          <w:rFonts w:cstheme="minorHAnsi"/>
-          <w:sz w:val="24"/>
-          <w:szCs w:val="24"/>
-        </w:rPr>
-        <w:t>θ is the angle of incidence</w:t>
-      </w:r>
-      <w:r>
-        <w:rPr>
-          <w:rFonts w:cstheme="minorHAnsi"/>
-          <w:sz w:val="24"/>
-          <w:szCs w:val="24"/>
-        </w:rPr>
-        <w:t xml:space="preserve"> </w:t>
-      </w:r>
-      <w:r>
-        <w:rPr>
-          <w:rFonts w:cstheme="minorHAnsi"/>
-          <w:sz w:val="24"/>
-          <w:szCs w:val="24"/>
-        </w:rPr>
-        <w:t xml:space="preserve">of the surface; β is solar altitude angle; ř is surface tilt angle; and </w:t>
-      </w:r>
-      <w:proofErr w:type="spellStart"/>
-      <w:r>
-        <w:rPr>
-          <w:rFonts w:cstheme="minorHAnsi"/>
-          <w:sz w:val="24"/>
-          <w:szCs w:val="24"/>
-        </w:rPr>
-        <w:t>ρg</w:t>
-      </w:r>
-      <w:proofErr w:type="spellEnd"/>
-      <w:r>
-        <w:rPr>
-          <w:rFonts w:cstheme="minorHAnsi"/>
-          <w:sz w:val="24"/>
-          <w:szCs w:val="24"/>
-        </w:rPr>
-        <w:t xml:space="preserve"> is ground reflectance</w:t>
-      </w:r>
-      <w:r>
-        <w:rPr>
-          <w:rFonts w:cstheme="minorHAnsi"/>
-          <w:sz w:val="24"/>
-          <w:szCs w:val="24"/>
           <w:vertAlign w:val="superscript"/>
         </w:rPr>
-        <w:t>[7]</w:t>
+        <w:t>7]</w:t>
       </w:r>
       <w:r>
         <w:rPr>
@@ -1480,7 +1725,21 @@
           <w:sz w:val="24"/>
           <w:szCs w:val="24"/>
         </w:rPr>
-        <w:t xml:space="preserve">he mean latitude was automatically calculated using input spatial raster. The other specific parameter used are as following: the resolution was set to 300; The time </w:t>
+        <w:t>he mean latitude was automatically calculated using input spatial raster. The other specific parameter</w:t>
+      </w:r>
+      <w:r>
+        <w:rPr>
+          <w:sz w:val="24"/>
+          <w:szCs w:val="24"/>
+        </w:rPr>
+        <w:t>s</w:t>
+      </w:r>
+      <w:r>
+        <w:rPr>
+          <w:sz w:val="24"/>
+          <w:szCs w:val="24"/>
+        </w:rPr>
+        <w:t xml:space="preserve"> used are as following: the resolution was set to 300; The time </w:t>
       </w:r>
       <w:r>
         <w:rPr>
@@ -1539,7 +1798,14 @@
           <w:sz w:val="24"/>
           <w:szCs w:val="24"/>
         </w:rPr>
-        <w:t>rasters</w:t>
+        <w:t>raster</w:t>
+      </w:r>
+      <w:r>
+        <w:rPr>
+          <w:sz w:val="24"/>
+          <w:szCs w:val="24"/>
+        </w:rPr>
+        <w:t>s</w:t>
       </w:r>
       <w:proofErr w:type="spellEnd"/>
       <w:r>
@@ -1582,15 +1848,7 @@
           <w:sz w:val="24"/>
           <w:szCs w:val="24"/>
         </w:rPr>
-        <w:t xml:space="preserve">map </w:t>
-      </w:r>
-      <w:proofErr w:type="gramStart"/>
-      <w:r>
-        <w:rPr>
-          <w:sz w:val="24"/>
-          <w:szCs w:val="24"/>
-        </w:rPr>
-        <w:t xml:space="preserve">takes into </w:t>
+        <w:t xml:space="preserve">map takes into </w:t>
       </w:r>
       <w:r>
         <w:rPr>
@@ -1599,7 +1857,6 @@
         </w:rPr>
         <w:t>account</w:t>
       </w:r>
-      <w:proofErr w:type="gramEnd"/>
       <w:r>
         <w:rPr>
           <w:sz w:val="24"/>
@@ -1698,6 +1955,13 @@
         <w:rPr>
           <w:sz w:val="24"/>
           <w:szCs w:val="24"/>
+        </w:rPr>
+        <w:t xml:space="preserve"> </w:t>
+      </w:r>
+      <w:r>
+        <w:rPr>
+          <w:sz w:val="24"/>
+          <w:szCs w:val="24"/>
           <w:vertAlign w:val="superscript"/>
         </w:rPr>
         <w:t>[6]</w:t>
@@ -1712,10 +1976,8 @@
     </w:p>
     <w:p>
       <w:pPr>
-        <w:rPr>
-          <w:sz w:val="24"/>
-          <w:szCs w:val="24"/>
-        </w:rPr>
+        <w:keepNext/>
+        <w:jc w:val="center"/>
       </w:pPr>
       <w:r>
         <w:rPr>
@@ -1740,7 +2002,7 @@
                     <pic:cNvPicPr/>
                   </pic:nvPicPr>
                   <pic:blipFill>
-                    <a:blip r:embed="rId6">
+                    <a:blip r:embed="rId8">
                       <a:extLst>
                         <a:ext uri="{28A0092B-C50C-407E-A947-70E740481C1C}">
                           <a14:useLocalDpi xmlns:a14="http://schemas.microsoft.com/office/drawing/2010/main" val="0"/>
@@ -1769,17 +2031,56 @@
     </w:p>
     <w:p>
       <w:pPr>
-        <w:rPr>
-          <w:sz w:val="24"/>
-          <w:szCs w:val="24"/>
-        </w:rPr>
-      </w:pPr>
-      <w:r>
-        <w:rPr>
-          <w:sz w:val="24"/>
-          <w:szCs w:val="24"/>
-        </w:rPr>
-        <w:t>Figure2. Example of regularized total mask</w:t>
+        <w:pStyle w:val="Caption"/>
+        <w:jc w:val="center"/>
+        <w:rPr>
+          <w:color w:val="000000" w:themeColor="text1"/>
+          <w:sz w:val="24"/>
+          <w:szCs w:val="24"/>
+        </w:rPr>
+      </w:pPr>
+      <w:r>
+        <w:rPr>
+          <w:color w:val="000000" w:themeColor="text1"/>
+        </w:rPr>
+        <w:t xml:space="preserve">Figure </w:t>
+      </w:r>
+      <w:r>
+        <w:rPr>
+          <w:color w:val="000000" w:themeColor="text1"/>
+        </w:rPr>
+        <w:fldChar w:fldCharType="begin"/>
+      </w:r>
+      <w:r>
+        <w:rPr>
+          <w:color w:val="000000" w:themeColor="text1"/>
+        </w:rPr>
+        <w:instrText xml:space="preserve"> SEQ Figure \* ARABIC </w:instrText>
+      </w:r>
+      <w:r>
+        <w:rPr>
+          <w:color w:val="000000" w:themeColor="text1"/>
+        </w:rPr>
+        <w:fldChar w:fldCharType="separate"/>
+      </w:r>
+      <w:r>
+        <w:rPr>
+          <w:noProof/>
+          <w:color w:val="000000" w:themeColor="text1"/>
+        </w:rPr>
+        <w:t>2</w:t>
+      </w:r>
+      <w:r>
+        <w:rPr>
+          <w:color w:val="000000" w:themeColor="text1"/>
+        </w:rPr>
+        <w:fldChar w:fldCharType="end"/>
+      </w:r>
+      <w:r>
+        <w:rPr>
+          <w:color w:val="000000" w:themeColor="text1"/>
+        </w:rPr>
+        <w:t xml:space="preserve"> Example of regularized total mask</w:t>
       </w:r>
     </w:p>
     <w:p>
@@ -1801,14 +2102,35 @@
           <w:sz w:val="24"/>
           <w:szCs w:val="24"/>
         </w:rPr>
-        <w:t>xtracts the cells of a raster that correspond to the areas defined by a mask</w:t>
-      </w:r>
-      <w:r>
-        <w:rPr>
-          <w:sz w:val="24"/>
-          <w:szCs w:val="24"/>
-        </w:rPr>
-        <w:t>. This will be used as input of Raster to Point tool that generate feature shape files for suitable places</w:t>
+        <w:t>xtract</w:t>
+      </w:r>
+      <w:r>
+        <w:rPr>
+          <w:sz w:val="24"/>
+          <w:szCs w:val="24"/>
+        </w:rPr>
+        <w:t xml:space="preserve"> the cells of a raster that correspond to the areas defined by a mask</w:t>
+      </w:r>
+      <w:r>
+        <w:rPr>
+          <w:sz w:val="24"/>
+          <w:szCs w:val="24"/>
+        </w:rPr>
+        <w:t>. This will be used as inp</w:t>
+      </w:r>
+      <w:r>
+        <w:rPr>
+          <w:sz w:val="24"/>
+          <w:szCs w:val="24"/>
+        </w:rPr>
+        <w:t>ut of Raster to Point tool generating</w:t>
+      </w:r>
+      <w:r>
+        <w:rPr>
+          <w:sz w:val="24"/>
+          <w:szCs w:val="24"/>
+        </w:rPr>
+        <w:t xml:space="preserve"> feature shape files for suitable places</w:t>
       </w:r>
       <w:r>
         <w:rPr>
@@ -1857,7 +2179,14 @@
           <w:sz w:val="24"/>
           <w:szCs w:val="24"/>
         </w:rPr>
-        <w:t>statistics would be used in the basis of the standard of the solar panels</w:t>
+        <w:t>statistics would be used on</w:t>
+      </w:r>
+      <w:r>
+        <w:rPr>
+          <w:sz w:val="24"/>
+          <w:szCs w:val="24"/>
+        </w:rPr>
+        <w:t xml:space="preserve"> the basis of the standard of the solar panels</w:t>
       </w:r>
       <w:r>
         <w:rPr>
@@ -1890,6 +2219,11 @@
     </w:p>
     <w:p>
       <w:pPr>
+        <w:pStyle w:val="ListParagraph"/>
+        <w:numPr>
+          <w:ilvl w:val="0"/>
+          <w:numId w:val="8"/>
+        </w:numPr>
         <w:rPr>
           <w:b/>
           <w:sz w:val="24"/>
@@ -1902,7 +2236,7 @@
           <w:sz w:val="24"/>
           <w:szCs w:val="24"/>
         </w:rPr>
-        <w:t>Results:</w:t>
+        <w:t>Results</w:t>
       </w:r>
     </w:p>
     <w:p>
@@ -1951,7 +2285,23 @@
           <w:sz w:val="24"/>
           <w:szCs w:val="24"/>
         </w:rPr>
-        <w:t>.kml (Keyhole Markup Language) files</w:t>
+        <w:t>.</w:t>
+      </w:r>
+      <w:proofErr w:type="spellStart"/>
+      <w:r>
+        <w:rPr>
+          <w:sz w:val="24"/>
+          <w:szCs w:val="24"/>
+        </w:rPr>
+        <w:t>kml</w:t>
+      </w:r>
+      <w:proofErr w:type="spellEnd"/>
+      <w:r>
+        <w:rPr>
+          <w:sz w:val="24"/>
+          <w:szCs w:val="24"/>
+        </w:rPr>
+        <w:t xml:space="preserve"> (Keyhole Markup Language) files</w:t>
       </w:r>
       <w:r>
         <w:rPr>
@@ -1999,10 +2349,8 @@
     <w:p>
       <w:pPr>
         <w:pStyle w:val="ListParagraph"/>
-        <w:rPr>
-          <w:sz w:val="24"/>
-          <w:szCs w:val="24"/>
-        </w:rPr>
+        <w:keepNext/>
+        <w:jc w:val="center"/>
       </w:pPr>
       <w:r>
         <w:rPr>
@@ -2027,7 +2375,7 @@
                     <pic:cNvPicPr/>
                   </pic:nvPicPr>
                   <pic:blipFill>
-                    <a:blip r:embed="rId7">
+                    <a:blip r:embed="rId9">
                       <a:extLst>
                         <a:ext uri="{28A0092B-C50C-407E-A947-70E740481C1C}">
                           <a14:useLocalDpi xmlns:a14="http://schemas.microsoft.com/office/drawing/2010/main" val="0"/>
@@ -2056,18 +2404,56 @@
     </w:p>
     <w:p>
       <w:pPr>
-        <w:pStyle w:val="ListParagraph"/>
-        <w:rPr>
-          <w:sz w:val="24"/>
-          <w:szCs w:val="24"/>
-        </w:rPr>
-      </w:pPr>
-      <w:r>
-        <w:rPr>
-          <w:sz w:val="24"/>
-          <w:szCs w:val="24"/>
-        </w:rPr>
-        <w:t>Figure 3. Example of Google Earth Pro Display</w:t>
+        <w:pStyle w:val="Caption"/>
+        <w:jc w:val="center"/>
+        <w:rPr>
+          <w:color w:val="000000" w:themeColor="text1"/>
+          <w:sz w:val="24"/>
+          <w:szCs w:val="24"/>
+        </w:rPr>
+      </w:pPr>
+      <w:r>
+        <w:rPr>
+          <w:color w:val="000000" w:themeColor="text1"/>
+        </w:rPr>
+        <w:t xml:space="preserve">Figure </w:t>
+      </w:r>
+      <w:r>
+        <w:rPr>
+          <w:color w:val="000000" w:themeColor="text1"/>
+        </w:rPr>
+        <w:fldChar w:fldCharType="begin"/>
+      </w:r>
+      <w:r>
+        <w:rPr>
+          <w:color w:val="000000" w:themeColor="text1"/>
+        </w:rPr>
+        <w:instrText xml:space="preserve"> SEQ Figure \* ARABIC </w:instrText>
+      </w:r>
+      <w:r>
+        <w:rPr>
+          <w:color w:val="000000" w:themeColor="text1"/>
+        </w:rPr>
+        <w:fldChar w:fldCharType="separate"/>
+      </w:r>
+      <w:r>
+        <w:rPr>
+          <w:noProof/>
+          <w:color w:val="000000" w:themeColor="text1"/>
+        </w:rPr>
+        <w:t>3</w:t>
+      </w:r>
+      <w:r>
+        <w:rPr>
+          <w:color w:val="000000" w:themeColor="text1"/>
+        </w:rPr>
+        <w:fldChar w:fldCharType="end"/>
+      </w:r>
+      <w:r>
+        <w:rPr>
+          <w:color w:val="000000" w:themeColor="text1"/>
+        </w:rPr>
+        <w:t xml:space="preserve"> Example of Google Earth Pro Display</w:t>
       </w:r>
     </w:p>
     <w:p>
@@ -2176,10 +2562,8 @@
     <w:p>
       <w:pPr>
         <w:pStyle w:val="ListParagraph"/>
-        <w:rPr>
-          <w:sz w:val="24"/>
-          <w:szCs w:val="24"/>
-        </w:rPr>
+        <w:keepNext/>
+        <w:jc w:val="center"/>
       </w:pPr>
       <w:r>
         <w:rPr>
@@ -2203,7 +2587,7 @@
                     <pic:cNvPicPr/>
                   </pic:nvPicPr>
                   <pic:blipFill>
-                    <a:blip r:embed="rId8">
+                    <a:blip r:embed="rId10">
                       <a:extLst>
                         <a:ext uri="{28A0092B-C50C-407E-A947-70E740481C1C}">
                           <a14:useLocalDpi xmlns:a14="http://schemas.microsoft.com/office/drawing/2010/main" val="0"/>
@@ -2232,18 +2616,56 @@
     </w:p>
     <w:p>
       <w:pPr>
-        <w:pStyle w:val="ListParagraph"/>
-        <w:rPr>
-          <w:sz w:val="24"/>
-          <w:szCs w:val="24"/>
-        </w:rPr>
-      </w:pPr>
-      <w:r>
-        <w:rPr>
-          <w:sz w:val="24"/>
-          <w:szCs w:val="24"/>
-        </w:rPr>
-        <w:t>Figure 4. Example of table obtained.</w:t>
+        <w:pStyle w:val="Caption"/>
+        <w:jc w:val="center"/>
+        <w:rPr>
+          <w:color w:val="000000" w:themeColor="text1"/>
+          <w:sz w:val="24"/>
+          <w:szCs w:val="24"/>
+        </w:rPr>
+      </w:pPr>
+      <w:r>
+        <w:rPr>
+          <w:color w:val="000000" w:themeColor="text1"/>
+        </w:rPr>
+        <w:t xml:space="preserve">Figure </w:t>
+      </w:r>
+      <w:r>
+        <w:rPr>
+          <w:color w:val="000000" w:themeColor="text1"/>
+        </w:rPr>
+        <w:fldChar w:fldCharType="begin"/>
+      </w:r>
+      <w:r>
+        <w:rPr>
+          <w:color w:val="000000" w:themeColor="text1"/>
+        </w:rPr>
+        <w:instrText xml:space="preserve"> SEQ Figure \* ARABIC </w:instrText>
+      </w:r>
+      <w:r>
+        <w:rPr>
+          <w:color w:val="000000" w:themeColor="text1"/>
+        </w:rPr>
+        <w:fldChar w:fldCharType="separate"/>
+      </w:r>
+      <w:r>
+        <w:rPr>
+          <w:noProof/>
+          <w:color w:val="000000" w:themeColor="text1"/>
+        </w:rPr>
+        <w:t>4</w:t>
+      </w:r>
+      <w:r>
+        <w:rPr>
+          <w:color w:val="000000" w:themeColor="text1"/>
+        </w:rPr>
+        <w:fldChar w:fldCharType="end"/>
+      </w:r>
+      <w:r>
+        <w:rPr>
+          <w:color w:val="000000" w:themeColor="text1"/>
+        </w:rPr>
+        <w:t xml:space="preserve"> Example of table obtained</w:t>
       </w:r>
     </w:p>
     <w:p>
@@ -2263,105 +2685,150 @@
           <w:sz w:val="24"/>
           <w:szCs w:val="24"/>
         </w:rPr>
-        <w:t xml:space="preserve">Python Scripts that could be used for other area. </w:t>
+        <w:lastRenderedPageBreak/>
+        <w:t>Python Scripts tha</w:t>
+      </w:r>
+      <w:r>
+        <w:rPr>
+          <w:sz w:val="24"/>
+          <w:szCs w:val="24"/>
+        </w:rPr>
+        <w:t>t could be used for other area.</w:t>
+      </w:r>
+    </w:p>
+    <w:p>
+      <w:pPr>
+        <w:pStyle w:val="ListParagraph"/>
+        <w:rPr>
+          <w:sz w:val="24"/>
+          <w:szCs w:val="24"/>
+        </w:rPr>
+      </w:pPr>
+      <w:r>
+        <w:rPr>
+          <w:sz w:val="24"/>
+          <w:szCs w:val="24"/>
+        </w:rPr>
+        <w:t xml:space="preserve">All python code and module can be seen in our GitHub Repository. The GitHub URL is </w:t>
+      </w:r>
+      <w:hyperlink r:id="rId11" w:history="1">
+        <w:r>
+          <w:rPr>
+            <w:rStyle w:val="Hyperlink"/>
+            <w:sz w:val="24"/>
+            <w:szCs w:val="24"/>
+          </w:rPr>
+          <w:t>https://github.com/Yueningwang/ASAP</w:t>
+        </w:r>
+      </w:hyperlink>
+    </w:p>
+    <w:p>
+      <w:pPr>
+        <w:pStyle w:val="ListParagraph"/>
+        <w:rPr>
+          <w:sz w:val="24"/>
+          <w:szCs w:val="24"/>
+        </w:rPr>
+      </w:pPr>
+    </w:p>
+    <w:p>
+      <w:pPr>
+        <w:pStyle w:val="ListParagraph"/>
+        <w:numPr>
+          <w:ilvl w:val="0"/>
+          <w:numId w:val="8"/>
+        </w:numPr>
+        <w:rPr>
+          <w:b/>
+          <w:sz w:val="24"/>
+          <w:szCs w:val="24"/>
+        </w:rPr>
+      </w:pPr>
+      <w:r>
+        <w:rPr>
+          <w:b/>
+          <w:sz w:val="24"/>
+          <w:szCs w:val="24"/>
+        </w:rPr>
+        <w:t>Discussion and Conclusion</w:t>
+      </w:r>
+    </w:p>
+    <w:p>
+      <w:pPr>
+        <w:ind w:left="360"/>
+        <w:rPr>
+          <w:sz w:val="24"/>
+          <w:szCs w:val="24"/>
+        </w:rPr>
+      </w:pPr>
+      <w:r>
+        <w:rPr>
+          <w:sz w:val="24"/>
+          <w:szCs w:val="24"/>
+        </w:rPr>
+        <w:t>There are several limitations for this study. First, the unclassified buildings were selected with building GDB files provided. Thus, this approach is not going to work well if the building data is not available.</w:t>
+      </w:r>
+      <w:r>
+        <w:rPr>
+          <w:sz w:val="24"/>
+          <w:szCs w:val="24"/>
+        </w:rPr>
+        <w:t xml:space="preserve"> </w:t>
+      </w:r>
+      <w:r>
+        <w:rPr>
+          <w:sz w:val="24"/>
+          <w:szCs w:val="24"/>
+        </w:rPr>
+        <w:t xml:space="preserve">Besides, </w:t>
+      </w:r>
+      <w:r>
+        <w:rPr>
+          <w:sz w:val="24"/>
+          <w:szCs w:val="24"/>
+        </w:rPr>
+        <w:t xml:space="preserve">there are noises not able to be eliminated completely, such as big trucks classified as buildings. The other limitation is shading effect was not fully analyzed by just using </w:t>
+      </w:r>
+      <w:proofErr w:type="spellStart"/>
+      <w:r>
+        <w:rPr>
+          <w:sz w:val="24"/>
+          <w:szCs w:val="24"/>
+        </w:rPr>
+        <w:t>Hillshade</w:t>
+      </w:r>
+      <w:proofErr w:type="spellEnd"/>
+      <w:r>
+        <w:rPr>
+          <w:sz w:val="24"/>
+          <w:szCs w:val="24"/>
+        </w:rPr>
+        <w:t xml:space="preserve"> mask. More elements are needed considering. For example, what time during the day is the location in shade. The other thing needed improving is the consideration of the budget.</w:t>
+      </w:r>
+    </w:p>
+    <w:p>
+      <w:pPr>
+        <w:pStyle w:val="ListParagraph"/>
+        <w:numPr>
+          <w:ilvl w:val="0"/>
+          <w:numId w:val="8"/>
+        </w:numPr>
+        <w:rPr>
+          <w:b/>
+          <w:sz w:val="24"/>
+          <w:szCs w:val="24"/>
+        </w:rPr>
+      </w:pPr>
+      <w:r>
+        <w:rPr>
+          <w:b/>
+          <w:sz w:val="24"/>
+          <w:szCs w:val="24"/>
+        </w:rPr>
+        <w:t>References</w:t>
       </w:r>
       <w:bookmarkStart w:id="0" w:name="_GoBack"/>
       <w:bookmarkEnd w:id="0"/>
-    </w:p>
-    <w:p>
-      <w:pPr>
-        <w:rPr>
-          <w:b/>
-          <w:sz w:val="24"/>
-          <w:szCs w:val="24"/>
-        </w:rPr>
-      </w:pPr>
-      <w:r>
-        <w:rPr>
-          <w:b/>
-          <w:sz w:val="24"/>
-          <w:szCs w:val="24"/>
-        </w:rPr>
-        <w:lastRenderedPageBreak/>
-        <w:t>Discussion and Conclusion</w:t>
-      </w:r>
-    </w:p>
-    <w:p>
-      <w:pPr>
-        <w:ind w:left="360"/>
-        <w:rPr>
-          <w:sz w:val="24"/>
-          <w:szCs w:val="24"/>
-        </w:rPr>
-      </w:pPr>
-      <w:r>
-        <w:rPr>
-          <w:sz w:val="24"/>
-          <w:szCs w:val="24"/>
-        </w:rPr>
-        <w:t>There are several limitations for this study. First, the unclassified buildings were selected with building GDB files provided. Thus, this approach is not going to work well if the building data is not available.</w:t>
-      </w:r>
-      <w:r>
-        <w:rPr>
-          <w:sz w:val="24"/>
-          <w:szCs w:val="24"/>
-        </w:rPr>
-        <w:t xml:space="preserve"> </w:t>
-      </w:r>
-      <w:r>
-        <w:rPr>
-          <w:sz w:val="24"/>
-          <w:szCs w:val="24"/>
-        </w:rPr>
-        <w:t xml:space="preserve"> </w:t>
-      </w:r>
-      <w:r>
-        <w:rPr>
-          <w:sz w:val="24"/>
-          <w:szCs w:val="24"/>
-        </w:rPr>
-        <w:t xml:space="preserve">Besides, </w:t>
-      </w:r>
-      <w:r>
-        <w:rPr>
-          <w:sz w:val="24"/>
-          <w:szCs w:val="24"/>
-        </w:rPr>
-        <w:t xml:space="preserve">there are noises not able to be eliminated completely, such as big trucks classified as buildings. The other limitation is shading effect was not fully analyzed by just using </w:t>
-      </w:r>
-      <w:proofErr w:type="spellStart"/>
-      <w:r>
-        <w:rPr>
-          <w:sz w:val="24"/>
-          <w:szCs w:val="24"/>
-        </w:rPr>
-        <w:t>Hillshade</w:t>
-      </w:r>
-      <w:proofErr w:type="spellEnd"/>
-      <w:r>
-        <w:rPr>
-          <w:sz w:val="24"/>
-          <w:szCs w:val="24"/>
-        </w:rPr>
-        <w:t xml:space="preserve"> mask. More elements are needed considering. For example, what time during the day is the location in shade. The other thing needed improving is the consideration of the budget.</w:t>
-      </w:r>
-    </w:p>
-    <w:p>
-      <w:pPr>
-        <w:rPr>
-          <w:b/>
-          <w:sz w:val="24"/>
-          <w:szCs w:val="24"/>
-        </w:rPr>
-      </w:pPr>
-      <w:r>
-        <w:rPr>
-          <w:b/>
-          <w:sz w:val="24"/>
-          <w:szCs w:val="24"/>
-        </w:rPr>
-        <w:t>References</w:t>
-      </w:r>
     </w:p>
     <w:p>
       <w:pPr>
@@ -2397,7 +2864,7 @@
         </w:rPr>
         <w:t xml:space="preserve"> NOAA. Online. </w:t>
       </w:r>
-      <w:hyperlink r:id="rId9" w:history="1">
+      <w:hyperlink r:id="rId12" w:history="1">
         <w:r>
           <w:rPr>
             <w:rStyle w:val="Hyperlink"/>
@@ -2770,7 +3237,7 @@
         </w:rPr>
         <w:t xml:space="preserve">. </w:t>
       </w:r>
-      <w:hyperlink r:id="rId10" w:history="1">
+      <w:hyperlink r:id="rId13" w:history="1">
         <w:r>
           <w:rPr>
             <w:rStyle w:val="Hyperlink"/>
@@ -2916,7 +3383,7 @@
         </w:rPr>
         <w:t xml:space="preserve"> </w:t>
       </w:r>
-      <w:hyperlink r:id="rId11" w:history="1">
+      <w:hyperlink r:id="rId14" w:history="1">
         <w:r>
           <w:rPr>
             <w:rStyle w:val="Hyperlink"/>
@@ -3063,6 +3530,9 @@
       </w:pPr>
     </w:p>
     <w:sectPr>
+      <w:headerReference w:type="default" r:id="rId15"/>
+      <w:footerReference w:type="even" r:id="rId16"/>
+      <w:footerReference w:type="default" r:id="rId17"/>
       <w:pgSz w:w="12240" w:h="15840"/>
       <w:pgMar w:top="1440" w:right="1440" w:bottom="1440" w:left="1440" w:header="720" w:footer="720" w:gutter="0"/>
       <w:cols w:space="720"/>
@@ -3072,12 +3542,266 @@
 </w:document>
 </file>
 
+<file path=word/endnotes.xml><?xml version="1.0" encoding="utf-8"?>
+<w:endnotes xmlns:wpc="http://schemas.microsoft.com/office/word/2010/wordprocessingCanvas" xmlns:cx="http://schemas.microsoft.com/office/drawing/2014/chartex" xmlns:cx1="http://schemas.microsoft.com/office/drawing/2015/9/8/chartex" xmlns:cx2="http://schemas.microsoft.com/office/drawing/2015/10/21/chartex" xmlns:cx3="http://schemas.microsoft.com/office/drawing/2016/5/9/chartex" xmlns:cx4="http://schemas.microsoft.com/office/drawing/2016/5/10/chartex" xmlns:cx5="http://schemas.microsoft.com/office/drawing/2016/5/11/chartex" xmlns:cx6="http://schemas.microsoft.com/office/drawing/2016/5/12/chartex" xmlns:cx7="http://schemas.microsoft.com/office/drawing/2016/5/13/chartex" xmlns:cx8="http://schemas.microsoft.com/office/drawing/2016/5/14/chartex" xmlns:mc="http://schemas.openxmlformats.org/markup-compatibility/2006" xmlns:aink="http://schemas.microsoft.com/office/drawing/2016/ink" xmlns:am3d="http://schemas.microsoft.com/office/drawing/2017/model3d" xmlns:o="urn:schemas-microsoft-com:office:office" xmlns:r="http://schemas.openxmlformats.org/officeDocument/2006/relationships" xmlns:m="http://schemas.openxmlformats.org/officeDocument/2006/math" xmlns:v="urn:schemas-microsoft-com:vml" xmlns:wp14="http://schemas.microsoft.com/office/word/2010/wordprocessingDrawing" xmlns:wp="http://schemas.openxmlformats.org/drawingml/2006/wordprocessingDrawing" xmlns:w10="urn:schemas-microsoft-com:office:word" xmlns:w="http://schemas.openxmlformats.org/wordprocessingml/2006/main" xmlns:w14="http://schemas.microsoft.com/office/word/2010/wordml" xmlns:w15="http://schemas.microsoft.com/office/word/2012/wordml" xmlns:w16cid="http://schemas.microsoft.com/office/word/2016/wordml/cid" xmlns:w16se="http://schemas.microsoft.com/office/word/2015/wordml/symex" xmlns:wpg="http://schemas.microsoft.com/office/word/2010/wordprocessingGroup" xmlns:wpi="http://schemas.microsoft.com/office/word/2010/wordprocessingInk" xmlns:wne="http://schemas.microsoft.com/office/word/2006/wordml" xmlns:wps="http://schemas.microsoft.com/office/word/2010/wordprocessingShape" mc:Ignorable="w14 w15 w16se w16cid wp14">
+  <w:endnote w:type="separator" w:id="-1">
+    <w:p>
+      <w:pPr>
+        <w:spacing w:after="0" w:line="240" w:lineRule="auto"/>
+      </w:pPr>
+      <w:r>
+        <w:separator/>
+      </w:r>
+    </w:p>
+  </w:endnote>
+  <w:endnote w:type="continuationSeparator" w:id="0">
+    <w:p>
+      <w:pPr>
+        <w:spacing w:after="0" w:line="240" w:lineRule="auto"/>
+      </w:pPr>
+      <w:r>
+        <w:continuationSeparator/>
+      </w:r>
+    </w:p>
+  </w:endnote>
+</w:endnotes>
+</file>
+
+<file path=word/footer1.xml><?xml version="1.0" encoding="utf-8"?>
+<w:ftr xmlns:wpc="http://schemas.microsoft.com/office/word/2010/wordprocessingCanvas" xmlns:cx="http://schemas.microsoft.com/office/drawing/2014/chartex" xmlns:cx1="http://schemas.microsoft.com/office/drawing/2015/9/8/chartex" xmlns:cx2="http://schemas.microsoft.com/office/drawing/2015/10/21/chartex" xmlns:cx3="http://schemas.microsoft.com/office/drawing/2016/5/9/chartex" xmlns:cx4="http://schemas.microsoft.com/office/drawing/2016/5/10/chartex" xmlns:cx5="http://schemas.microsoft.com/office/drawing/2016/5/11/chartex" xmlns:cx6="http://schemas.microsoft.com/office/drawing/2016/5/12/chartex" xmlns:cx7="http://schemas.microsoft.com/office/drawing/2016/5/13/chartex" xmlns:cx8="http://schemas.microsoft.com/office/drawing/2016/5/14/chartex" xmlns:mc="http://schemas.openxmlformats.org/markup-compatibility/2006" xmlns:aink="http://schemas.microsoft.com/office/drawing/2016/ink" xmlns:am3d="http://schemas.microsoft.com/office/drawing/2017/model3d" xmlns:o="urn:schemas-microsoft-com:office:office" xmlns:r="http://schemas.openxmlformats.org/officeDocument/2006/relationships" xmlns:m="http://schemas.openxmlformats.org/officeDocument/2006/math" xmlns:v="urn:schemas-microsoft-com:vml" xmlns:wp14="http://schemas.microsoft.com/office/word/2010/wordprocessingDrawing" xmlns:wp="http://schemas.openxmlformats.org/drawingml/2006/wordprocessingDrawing" xmlns:w10="urn:schemas-microsoft-com:office:word" xmlns:w="http://schemas.openxmlformats.org/wordprocessingml/2006/main" xmlns:w14="http://schemas.microsoft.com/office/word/2010/wordml" xmlns:w15="http://schemas.microsoft.com/office/word/2012/wordml" xmlns:w16cid="http://schemas.microsoft.com/office/word/2016/wordml/cid" xmlns:w16se="http://schemas.microsoft.com/office/word/2015/wordml/symex" xmlns:wpg="http://schemas.microsoft.com/office/word/2010/wordprocessingGroup" xmlns:wpi="http://schemas.microsoft.com/office/word/2010/wordprocessingInk" xmlns:wne="http://schemas.microsoft.com/office/word/2006/wordml" xmlns:wps="http://schemas.microsoft.com/office/word/2010/wordprocessingShape" mc:Ignorable="w14 w15 w16se w16cid wp14">
+  <w:sdt>
+    <w:sdtPr>
+      <w:rPr>
+        <w:rStyle w:val="PageNumber"/>
+      </w:rPr>
+      <w:id w:val="-1400209988"/>
+      <w:docPartObj>
+        <w:docPartGallery w:val="Page Numbers (Bottom of Page)"/>
+        <w:docPartUnique/>
+      </w:docPartObj>
+    </w:sdtPr>
+    <w:sdtContent>
+      <w:p>
+        <w:pPr>
+          <w:pStyle w:val="Footer"/>
+          <w:framePr w:wrap="none" w:vAnchor="text" w:hAnchor="margin" w:xAlign="right" w:y="1"/>
+          <w:rPr>
+            <w:rStyle w:val="PageNumber"/>
+          </w:rPr>
+        </w:pPr>
+        <w:r>
+          <w:rPr>
+            <w:rStyle w:val="PageNumber"/>
+          </w:rPr>
+          <w:fldChar w:fldCharType="begin"/>
+        </w:r>
+        <w:r>
+          <w:rPr>
+            <w:rStyle w:val="PageNumber"/>
+          </w:rPr>
+          <w:instrText xml:space="preserve"> PAGE </w:instrText>
+        </w:r>
+        <w:r>
+          <w:rPr>
+            <w:rStyle w:val="PageNumber"/>
+          </w:rPr>
+          <w:fldChar w:fldCharType="end"/>
+        </w:r>
+      </w:p>
+    </w:sdtContent>
+  </w:sdt>
+  <w:p>
+    <w:pPr>
+      <w:pStyle w:val="Footer"/>
+      <w:ind w:right="360"/>
+    </w:pPr>
+  </w:p>
+</w:ftr>
+</file>
+
+<file path=word/footer2.xml><?xml version="1.0" encoding="utf-8"?>
+<w:ftr xmlns:wpc="http://schemas.microsoft.com/office/word/2010/wordprocessingCanvas" xmlns:cx="http://schemas.microsoft.com/office/drawing/2014/chartex" xmlns:cx1="http://schemas.microsoft.com/office/drawing/2015/9/8/chartex" xmlns:cx2="http://schemas.microsoft.com/office/drawing/2015/10/21/chartex" xmlns:cx3="http://schemas.microsoft.com/office/drawing/2016/5/9/chartex" xmlns:cx4="http://schemas.microsoft.com/office/drawing/2016/5/10/chartex" xmlns:cx5="http://schemas.microsoft.com/office/drawing/2016/5/11/chartex" xmlns:cx6="http://schemas.microsoft.com/office/drawing/2016/5/12/chartex" xmlns:cx7="http://schemas.microsoft.com/office/drawing/2016/5/13/chartex" xmlns:cx8="http://schemas.microsoft.com/office/drawing/2016/5/14/chartex" xmlns:mc="http://schemas.openxmlformats.org/markup-compatibility/2006" xmlns:aink="http://schemas.microsoft.com/office/drawing/2016/ink" xmlns:am3d="http://schemas.microsoft.com/office/drawing/2017/model3d" xmlns:o="urn:schemas-microsoft-com:office:office" xmlns:r="http://schemas.openxmlformats.org/officeDocument/2006/relationships" xmlns:m="http://schemas.openxmlformats.org/officeDocument/2006/math" xmlns:v="urn:schemas-microsoft-com:vml" xmlns:wp14="http://schemas.microsoft.com/office/word/2010/wordprocessingDrawing" xmlns:wp="http://schemas.openxmlformats.org/drawingml/2006/wordprocessingDrawing" xmlns:w10="urn:schemas-microsoft-com:office:word" xmlns:w="http://schemas.openxmlformats.org/wordprocessingml/2006/main" xmlns:w14="http://schemas.microsoft.com/office/word/2010/wordml" xmlns:w15="http://schemas.microsoft.com/office/word/2012/wordml" xmlns:w16cid="http://schemas.microsoft.com/office/word/2016/wordml/cid" xmlns:w16se="http://schemas.microsoft.com/office/word/2015/wordml/symex" xmlns:wpg="http://schemas.microsoft.com/office/word/2010/wordprocessingGroup" xmlns:wpi="http://schemas.microsoft.com/office/word/2010/wordprocessingInk" xmlns:wne="http://schemas.microsoft.com/office/word/2006/wordml" xmlns:wps="http://schemas.microsoft.com/office/word/2010/wordprocessingShape" mc:Ignorable="w14 w15 w16se w16cid wp14">
+  <w:sdt>
+    <w:sdtPr>
+      <w:rPr>
+        <w:rStyle w:val="PageNumber"/>
+      </w:rPr>
+      <w:id w:val="1271279320"/>
+      <w:docPartObj>
+        <w:docPartGallery w:val="Page Numbers (Bottom of Page)"/>
+        <w:docPartUnique/>
+      </w:docPartObj>
+    </w:sdtPr>
+    <w:sdtContent>
+      <w:p>
+        <w:pPr>
+          <w:pStyle w:val="Footer"/>
+          <w:framePr w:wrap="none" w:vAnchor="text" w:hAnchor="margin" w:xAlign="right" w:y="1"/>
+          <w:rPr>
+            <w:rStyle w:val="PageNumber"/>
+          </w:rPr>
+        </w:pPr>
+        <w:r>
+          <w:rPr>
+            <w:rStyle w:val="PageNumber"/>
+          </w:rPr>
+          <w:fldChar w:fldCharType="begin"/>
+        </w:r>
+        <w:r>
+          <w:rPr>
+            <w:rStyle w:val="PageNumber"/>
+          </w:rPr>
+          <w:instrText xml:space="preserve"> PAGE </w:instrText>
+        </w:r>
+        <w:r>
+          <w:rPr>
+            <w:rStyle w:val="PageNumber"/>
+          </w:rPr>
+          <w:fldChar w:fldCharType="separate"/>
+        </w:r>
+        <w:r>
+          <w:rPr>
+            <w:rStyle w:val="PageNumber"/>
+            <w:noProof/>
+          </w:rPr>
+          <w:t>1</w:t>
+        </w:r>
+        <w:r>
+          <w:rPr>
+            <w:rStyle w:val="PageNumber"/>
+          </w:rPr>
+          <w:fldChar w:fldCharType="end"/>
+        </w:r>
+      </w:p>
+    </w:sdtContent>
+  </w:sdt>
+  <w:p>
+    <w:pPr>
+      <w:pStyle w:val="Footer"/>
+      <w:ind w:right="360"/>
+    </w:pPr>
+  </w:p>
+</w:ftr>
+</file>
+
+<file path=word/footnotes.xml><?xml version="1.0" encoding="utf-8"?>
+<w:footnotes xmlns:wpc="http://schemas.microsoft.com/office/word/2010/wordprocessingCanvas" xmlns:cx="http://schemas.microsoft.com/office/drawing/2014/chartex" xmlns:cx1="http://schemas.microsoft.com/office/drawing/2015/9/8/chartex" xmlns:cx2="http://schemas.microsoft.com/office/drawing/2015/10/21/chartex" xmlns:cx3="http://schemas.microsoft.com/office/drawing/2016/5/9/chartex" xmlns:cx4="http://schemas.microsoft.com/office/drawing/2016/5/10/chartex" xmlns:cx5="http://schemas.microsoft.com/office/drawing/2016/5/11/chartex" xmlns:cx6="http://schemas.microsoft.com/office/drawing/2016/5/12/chartex" xmlns:cx7="http://schemas.microsoft.com/office/drawing/2016/5/13/chartex" xmlns:cx8="http://schemas.microsoft.com/office/drawing/2016/5/14/chartex" xmlns:mc="http://schemas.openxmlformats.org/markup-compatibility/2006" xmlns:aink="http://schemas.microsoft.com/office/drawing/2016/ink" xmlns:am3d="http://schemas.microsoft.com/office/drawing/2017/model3d" xmlns:o="urn:schemas-microsoft-com:office:office" xmlns:r="http://schemas.openxmlformats.org/officeDocument/2006/relationships" xmlns:m="http://schemas.openxmlformats.org/officeDocument/2006/math" xmlns:v="urn:schemas-microsoft-com:vml" xmlns:wp14="http://schemas.microsoft.com/office/word/2010/wordprocessingDrawing" xmlns:wp="http://schemas.openxmlformats.org/drawingml/2006/wordprocessingDrawing" xmlns:w10="urn:schemas-microsoft-com:office:word" xmlns:w="http://schemas.openxmlformats.org/wordprocessingml/2006/main" xmlns:w14="http://schemas.microsoft.com/office/word/2010/wordml" xmlns:w15="http://schemas.microsoft.com/office/word/2012/wordml" xmlns:w16cid="http://schemas.microsoft.com/office/word/2016/wordml/cid" xmlns:w16se="http://schemas.microsoft.com/office/word/2015/wordml/symex" xmlns:wpg="http://schemas.microsoft.com/office/word/2010/wordprocessingGroup" xmlns:wpi="http://schemas.microsoft.com/office/word/2010/wordprocessingInk" xmlns:wne="http://schemas.microsoft.com/office/word/2006/wordml" xmlns:wps="http://schemas.microsoft.com/office/word/2010/wordprocessingShape" mc:Ignorable="w14 w15 w16se w16cid wp14">
+  <w:footnote w:type="separator" w:id="-1">
+    <w:p>
+      <w:pPr>
+        <w:spacing w:after="0" w:line="240" w:lineRule="auto"/>
+      </w:pPr>
+      <w:r>
+        <w:separator/>
+      </w:r>
+    </w:p>
+  </w:footnote>
+  <w:footnote w:type="continuationSeparator" w:id="0">
+    <w:p>
+      <w:pPr>
+        <w:spacing w:after="0" w:line="240" w:lineRule="auto"/>
+      </w:pPr>
+      <w:r>
+        <w:continuationSeparator/>
+      </w:r>
+    </w:p>
+  </w:footnote>
+</w:footnotes>
+</file>
+
+<file path=word/header1.xml><?xml version="1.0" encoding="utf-8"?>
+<w:hdr xmlns:wpc="http://schemas.microsoft.com/office/word/2010/wordprocessingCanvas" xmlns:cx="http://schemas.microsoft.com/office/drawing/2014/chartex" xmlns:cx1="http://schemas.microsoft.com/office/drawing/2015/9/8/chartex" xmlns:cx2="http://schemas.microsoft.com/office/drawing/2015/10/21/chartex" xmlns:cx3="http://schemas.microsoft.com/office/drawing/2016/5/9/chartex" xmlns:cx4="http://schemas.microsoft.com/office/drawing/2016/5/10/chartex" xmlns:cx5="http://schemas.microsoft.com/office/drawing/2016/5/11/chartex" xmlns:cx6="http://schemas.microsoft.com/office/drawing/2016/5/12/chartex" xmlns:cx7="http://schemas.microsoft.com/office/drawing/2016/5/13/chartex" xmlns:cx8="http://schemas.microsoft.com/office/drawing/2016/5/14/chartex" xmlns:mc="http://schemas.openxmlformats.org/markup-compatibility/2006" xmlns:aink="http://schemas.microsoft.com/office/drawing/2016/ink" xmlns:am3d="http://schemas.microsoft.com/office/drawing/2017/model3d" xmlns:o="urn:schemas-microsoft-com:office:office" xmlns:r="http://schemas.openxmlformats.org/officeDocument/2006/relationships" xmlns:m="http://schemas.openxmlformats.org/officeDocument/2006/math" xmlns:v="urn:schemas-microsoft-com:vml" xmlns:wp14="http://schemas.microsoft.com/office/word/2010/wordprocessingDrawing" xmlns:wp="http://schemas.openxmlformats.org/drawingml/2006/wordprocessingDrawing" xmlns:w10="urn:schemas-microsoft-com:office:word" xmlns:w="http://schemas.openxmlformats.org/wordprocessingml/2006/main" xmlns:w14="http://schemas.microsoft.com/office/word/2010/wordml" xmlns:w15="http://schemas.microsoft.com/office/word/2012/wordml" xmlns:w16cid="http://schemas.microsoft.com/office/word/2016/wordml/cid" xmlns:w16se="http://schemas.microsoft.com/office/word/2015/wordml/symex" xmlns:wpg="http://schemas.microsoft.com/office/word/2010/wordprocessingGroup" xmlns:wpi="http://schemas.microsoft.com/office/word/2010/wordprocessingInk" xmlns:wne="http://schemas.microsoft.com/office/word/2006/wordml" xmlns:wps="http://schemas.microsoft.com/office/word/2010/wordprocessingShape" mc:Ignorable="w14 w15 w16se w16cid wp14">
+  <w:p>
+    <w:pPr>
+      <w:pStyle w:val="Header"/>
+    </w:pPr>
+    <w:r>
+      <w:drawing>
+        <wp:inline distT="0" distB="0" distL="0" distR="0" wp14:anchorId="727B5800" wp14:editId="049FEE16">
+          <wp:extent cx="1538243" cy="550875"/>
+          <wp:effectExtent l="0" t="0" r="0" b="0"/>
+          <wp:docPr id="5" name="Picture 5"/>
+          <wp:cNvGraphicFramePr>
+            <a:graphicFrameLocks xmlns:a="http://schemas.openxmlformats.org/drawingml/2006/main" noChangeAspect="1"/>
+          </wp:cNvGraphicFramePr>
+          <a:graphic xmlns:a="http://schemas.openxmlformats.org/drawingml/2006/main">
+            <a:graphicData uri="http://schemas.openxmlformats.org/drawingml/2006/picture">
+              <pic:pic xmlns:pic="http://schemas.openxmlformats.org/drawingml/2006/picture">
+                <pic:nvPicPr>
+                  <pic:cNvPr id="1" name=""/>
+                  <pic:cNvPicPr/>
+                </pic:nvPicPr>
+                <pic:blipFill>
+                  <a:blip r:embed="rId1"/>
+                  <a:stretch>
+                    <a:fillRect/>
+                  </a:stretch>
+                </pic:blipFill>
+                <pic:spPr>
+                  <a:xfrm>
+                    <a:off x="0" y="0"/>
+                    <a:ext cx="1630415" cy="583884"/>
+                  </a:xfrm>
+                  <a:prstGeom prst="rect">
+                    <a:avLst/>
+                  </a:prstGeom>
+                </pic:spPr>
+              </pic:pic>
+            </a:graphicData>
+          </a:graphic>
+        </wp:inline>
+      </w:drawing>
+    </w:r>
+    <w:r>
+      <w:t xml:space="preserve">                                                                           </w:t>
+    </w:r>
+    <w:r>
+      <w:drawing>
+        <wp:inline distT="0" distB="0" distL="0" distR="0" wp14:anchorId="672E06FD" wp14:editId="14BA60EB">
+          <wp:extent cx="2008262" cy="406588"/>
+          <wp:effectExtent l="0" t="0" r="0" b="0"/>
+          <wp:docPr id="7" name="Picture 7"/>
+          <wp:cNvGraphicFramePr>
+            <a:graphicFrameLocks xmlns:a="http://schemas.openxmlformats.org/drawingml/2006/main" noChangeAspect="1"/>
+          </wp:cNvGraphicFramePr>
+          <a:graphic xmlns:a="http://schemas.openxmlformats.org/drawingml/2006/main">
+            <a:graphicData uri="http://schemas.openxmlformats.org/drawingml/2006/picture">
+              <pic:pic xmlns:pic="http://schemas.openxmlformats.org/drawingml/2006/picture">
+                <pic:nvPicPr>
+                  <pic:cNvPr id="1" name=""/>
+                  <pic:cNvPicPr/>
+                </pic:nvPicPr>
+                <pic:blipFill>
+                  <a:blip r:embed="rId2"/>
+                  <a:stretch>
+                    <a:fillRect/>
+                  </a:stretch>
+                </pic:blipFill>
+                <pic:spPr>
+                  <a:xfrm>
+                    <a:off x="0" y="0"/>
+                    <a:ext cx="2238688" cy="453240"/>
+                  </a:xfrm>
+                  <a:prstGeom prst="rect">
+                    <a:avLst/>
+                  </a:prstGeom>
+                </pic:spPr>
+              </pic:pic>
+            </a:graphicData>
+          </a:graphic>
+        </wp:inline>
+      </w:drawing>
+    </w:r>
+  </w:p>
+</w:hdr>
+</file>
+
 <file path=word/numbering.xml><?xml version="1.0" encoding="utf-8"?>
 <w:numbering xmlns:wpc="http://schemas.microsoft.com/office/word/2010/wordprocessingCanvas" xmlns:cx="http://schemas.microsoft.com/office/drawing/2014/chartex" xmlns:cx1="http://schemas.microsoft.com/office/drawing/2015/9/8/chartex" xmlns:cx2="http://schemas.microsoft.com/office/drawing/2015/10/21/chartex" xmlns:cx3="http://schemas.microsoft.com/office/drawing/2016/5/9/chartex" xmlns:cx4="http://schemas.microsoft.com/office/drawing/2016/5/10/chartex" xmlns:cx5="http://schemas.microsoft.com/office/drawing/2016/5/11/chartex" xmlns:cx6="http://schemas.microsoft.com/office/drawing/2016/5/12/chartex" xmlns:cx7="http://schemas.microsoft.com/office/drawing/2016/5/13/chartex" xmlns:cx8="http://schemas.microsoft.com/office/drawing/2016/5/14/chartex" xmlns:mc="http://schemas.openxmlformats.org/markup-compatibility/2006" xmlns:aink="http://schemas.microsoft.com/office/drawing/2016/ink" xmlns:am3d="http://schemas.microsoft.com/office/drawing/2017/model3d" xmlns:o="urn:schemas-microsoft-com:office:office" xmlns:r="http://schemas.openxmlformats.org/officeDocument/2006/relationships" xmlns:m="http://schemas.openxmlformats.org/officeDocument/2006/math" xmlns:v="urn:schemas-microsoft-com:vml" xmlns:wp14="http://schemas.microsoft.com/office/word/2010/wordprocessingDrawing" xmlns:wp="http://schemas.openxmlformats.org/drawingml/2006/wordprocessingDrawing" xmlns:w10="urn:schemas-microsoft-com:office:word" xmlns:w="http://schemas.openxmlformats.org/wordprocessingml/2006/main" xmlns:w14="http://schemas.microsoft.com/office/word/2010/wordml" xmlns:w15="http://schemas.microsoft.com/office/word/2012/wordml" xmlns:w16cid="http://schemas.microsoft.com/office/word/2016/wordml/cid" xmlns:w16se="http://schemas.microsoft.com/office/word/2015/wordml/symex" xmlns:wpg="http://schemas.microsoft.com/office/word/2010/wordprocessingGroup" xmlns:wpi="http://schemas.microsoft.com/office/word/2010/wordprocessingInk" xmlns:wne="http://schemas.microsoft.com/office/word/2006/wordml" xmlns:wps="http://schemas.microsoft.com/office/word/2010/wordprocessingShape" mc:Ignorable="w14 w15 w16se w16cid wp14">
   <w:abstractNum w:abstractNumId="0" w15:restartNumberingAfterBreak="0">
-    <w:nsid w:val="26222EF6"/>
+    <w:nsid w:val="14F64717"/>
     <w:multiLevelType w:val="hybridMultilevel"/>
-    <w:tmpl w:val="8C205064"/>
+    <w:tmpl w:val="8F4849D0"/>
     <w:lvl w:ilvl="0" w:tplc="0409000F">
       <w:start w:val="1"/>
       <w:numFmt w:val="decimal"/>
@@ -3164,13 +3888,369 @@
     </w:lvl>
   </w:abstractNum>
   <w:abstractNum w:abstractNumId="1" w15:restartNumberingAfterBreak="0">
+    <w:nsid w:val="26222EF6"/>
+    <w:multiLevelType w:val="hybridMultilevel"/>
+    <w:tmpl w:val="C10433B8"/>
+    <w:lvl w:ilvl="0" w:tplc="04090017">
+      <w:start w:val="1"/>
+      <w:numFmt w:val="lowerLetter"/>
+      <w:lvlText w:val="%1)"/>
+      <w:lvlJc w:val="left"/>
+      <w:pPr>
+        <w:ind w:left="720" w:hanging="360"/>
+      </w:pPr>
+      <w:rPr>
+        <w:rFonts w:hint="default"/>
+      </w:rPr>
+    </w:lvl>
+    <w:lvl w:ilvl="1" w:tplc="04090019" w:tentative="1">
+      <w:start w:val="1"/>
+      <w:numFmt w:val="lowerLetter"/>
+      <w:lvlText w:val="%2."/>
+      <w:lvlJc w:val="left"/>
+      <w:pPr>
+        <w:ind w:left="1440" w:hanging="360"/>
+      </w:pPr>
+    </w:lvl>
+    <w:lvl w:ilvl="2" w:tplc="0409001B" w:tentative="1">
+      <w:start w:val="1"/>
+      <w:numFmt w:val="lowerRoman"/>
+      <w:lvlText w:val="%3."/>
+      <w:lvlJc w:val="right"/>
+      <w:pPr>
+        <w:ind w:left="2160" w:hanging="180"/>
+      </w:pPr>
+    </w:lvl>
+    <w:lvl w:ilvl="3" w:tplc="0409000F" w:tentative="1">
+      <w:start w:val="1"/>
+      <w:numFmt w:val="decimal"/>
+      <w:lvlText w:val="%4."/>
+      <w:lvlJc w:val="left"/>
+      <w:pPr>
+        <w:ind w:left="2880" w:hanging="360"/>
+      </w:pPr>
+    </w:lvl>
+    <w:lvl w:ilvl="4" w:tplc="04090019" w:tentative="1">
+      <w:start w:val="1"/>
+      <w:numFmt w:val="lowerLetter"/>
+      <w:lvlText w:val="%5."/>
+      <w:lvlJc w:val="left"/>
+      <w:pPr>
+        <w:ind w:left="3600" w:hanging="360"/>
+      </w:pPr>
+    </w:lvl>
+    <w:lvl w:ilvl="5" w:tplc="0409001B" w:tentative="1">
+      <w:start w:val="1"/>
+      <w:numFmt w:val="lowerRoman"/>
+      <w:lvlText w:val="%6."/>
+      <w:lvlJc w:val="right"/>
+      <w:pPr>
+        <w:ind w:left="4320" w:hanging="180"/>
+      </w:pPr>
+    </w:lvl>
+    <w:lvl w:ilvl="6" w:tplc="0409000F" w:tentative="1">
+      <w:start w:val="1"/>
+      <w:numFmt w:val="decimal"/>
+      <w:lvlText w:val="%7."/>
+      <w:lvlJc w:val="left"/>
+      <w:pPr>
+        <w:ind w:left="5040" w:hanging="360"/>
+      </w:pPr>
+    </w:lvl>
+    <w:lvl w:ilvl="7" w:tplc="04090019" w:tentative="1">
+      <w:start w:val="1"/>
+      <w:numFmt w:val="lowerLetter"/>
+      <w:lvlText w:val="%8."/>
+      <w:lvlJc w:val="left"/>
+      <w:pPr>
+        <w:ind w:left="5760" w:hanging="360"/>
+      </w:pPr>
+    </w:lvl>
+    <w:lvl w:ilvl="8" w:tplc="0409001B" w:tentative="1">
+      <w:start w:val="1"/>
+      <w:numFmt w:val="lowerRoman"/>
+      <w:lvlText w:val="%9."/>
+      <w:lvlJc w:val="right"/>
+      <w:pPr>
+        <w:ind w:left="6480" w:hanging="180"/>
+      </w:pPr>
+    </w:lvl>
+  </w:abstractNum>
+  <w:abstractNum w:abstractNumId="2" w15:restartNumberingAfterBreak="0">
+    <w:nsid w:val="37AC78CD"/>
+    <w:multiLevelType w:val="hybridMultilevel"/>
+    <w:tmpl w:val="8AC88B16"/>
+    <w:lvl w:ilvl="0" w:tplc="0409000F">
+      <w:start w:val="1"/>
+      <w:numFmt w:val="decimal"/>
+      <w:lvlText w:val="%1."/>
+      <w:lvlJc w:val="left"/>
+      <w:pPr>
+        <w:ind w:left="720" w:hanging="360"/>
+      </w:pPr>
+      <w:rPr>
+        <w:rFonts w:hint="default"/>
+      </w:rPr>
+    </w:lvl>
+    <w:lvl w:ilvl="1" w:tplc="04090019" w:tentative="1">
+      <w:start w:val="1"/>
+      <w:numFmt w:val="lowerLetter"/>
+      <w:lvlText w:val="%2."/>
+      <w:lvlJc w:val="left"/>
+      <w:pPr>
+        <w:ind w:left="1440" w:hanging="360"/>
+      </w:pPr>
+    </w:lvl>
+    <w:lvl w:ilvl="2" w:tplc="0409001B" w:tentative="1">
+      <w:start w:val="1"/>
+      <w:numFmt w:val="lowerRoman"/>
+      <w:lvlText w:val="%3."/>
+      <w:lvlJc w:val="right"/>
+      <w:pPr>
+        <w:ind w:left="2160" w:hanging="180"/>
+      </w:pPr>
+    </w:lvl>
+    <w:lvl w:ilvl="3" w:tplc="0409000F" w:tentative="1">
+      <w:start w:val="1"/>
+      <w:numFmt w:val="decimal"/>
+      <w:lvlText w:val="%4."/>
+      <w:lvlJc w:val="left"/>
+      <w:pPr>
+        <w:ind w:left="2880" w:hanging="360"/>
+      </w:pPr>
+    </w:lvl>
+    <w:lvl w:ilvl="4" w:tplc="04090019" w:tentative="1">
+      <w:start w:val="1"/>
+      <w:numFmt w:val="lowerLetter"/>
+      <w:lvlText w:val="%5."/>
+      <w:lvlJc w:val="left"/>
+      <w:pPr>
+        <w:ind w:left="3600" w:hanging="360"/>
+      </w:pPr>
+    </w:lvl>
+    <w:lvl w:ilvl="5" w:tplc="0409001B" w:tentative="1">
+      <w:start w:val="1"/>
+      <w:numFmt w:val="lowerRoman"/>
+      <w:lvlText w:val="%6."/>
+      <w:lvlJc w:val="right"/>
+      <w:pPr>
+        <w:ind w:left="4320" w:hanging="180"/>
+      </w:pPr>
+    </w:lvl>
+    <w:lvl w:ilvl="6" w:tplc="0409000F" w:tentative="1">
+      <w:start w:val="1"/>
+      <w:numFmt w:val="decimal"/>
+      <w:lvlText w:val="%7."/>
+      <w:lvlJc w:val="left"/>
+      <w:pPr>
+        <w:ind w:left="5040" w:hanging="360"/>
+      </w:pPr>
+    </w:lvl>
+    <w:lvl w:ilvl="7" w:tplc="04090019" w:tentative="1">
+      <w:start w:val="1"/>
+      <w:numFmt w:val="lowerLetter"/>
+      <w:lvlText w:val="%8."/>
+      <w:lvlJc w:val="left"/>
+      <w:pPr>
+        <w:ind w:left="5760" w:hanging="360"/>
+      </w:pPr>
+    </w:lvl>
+    <w:lvl w:ilvl="8" w:tplc="0409001B" w:tentative="1">
+      <w:start w:val="1"/>
+      <w:numFmt w:val="lowerRoman"/>
+      <w:lvlText w:val="%9."/>
+      <w:lvlJc w:val="right"/>
+      <w:pPr>
+        <w:ind w:left="6480" w:hanging="180"/>
+      </w:pPr>
+    </w:lvl>
+  </w:abstractNum>
+  <w:abstractNum w:abstractNumId="3" w15:restartNumberingAfterBreak="0">
+    <w:nsid w:val="598C0A10"/>
+    <w:multiLevelType w:val="hybridMultilevel"/>
+    <w:tmpl w:val="65AC019A"/>
+    <w:lvl w:ilvl="0" w:tplc="0409000F">
+      <w:start w:val="1"/>
+      <w:numFmt w:val="decimal"/>
+      <w:lvlText w:val="%1."/>
+      <w:lvlJc w:val="left"/>
+      <w:pPr>
+        <w:ind w:left="720" w:hanging="360"/>
+      </w:pPr>
+      <w:rPr>
+        <w:rFonts w:hint="default"/>
+      </w:rPr>
+    </w:lvl>
+    <w:lvl w:ilvl="1" w:tplc="04090019" w:tentative="1">
+      <w:start w:val="1"/>
+      <w:numFmt w:val="lowerLetter"/>
+      <w:lvlText w:val="%2."/>
+      <w:lvlJc w:val="left"/>
+      <w:pPr>
+        <w:ind w:left="1440" w:hanging="360"/>
+      </w:pPr>
+    </w:lvl>
+    <w:lvl w:ilvl="2" w:tplc="0409001B" w:tentative="1">
+      <w:start w:val="1"/>
+      <w:numFmt w:val="lowerRoman"/>
+      <w:lvlText w:val="%3."/>
+      <w:lvlJc w:val="right"/>
+      <w:pPr>
+        <w:ind w:left="2160" w:hanging="180"/>
+      </w:pPr>
+    </w:lvl>
+    <w:lvl w:ilvl="3" w:tplc="0409000F" w:tentative="1">
+      <w:start w:val="1"/>
+      <w:numFmt w:val="decimal"/>
+      <w:lvlText w:val="%4."/>
+      <w:lvlJc w:val="left"/>
+      <w:pPr>
+        <w:ind w:left="2880" w:hanging="360"/>
+      </w:pPr>
+    </w:lvl>
+    <w:lvl w:ilvl="4" w:tplc="04090019" w:tentative="1">
+      <w:start w:val="1"/>
+      <w:numFmt w:val="lowerLetter"/>
+      <w:lvlText w:val="%5."/>
+      <w:lvlJc w:val="left"/>
+      <w:pPr>
+        <w:ind w:left="3600" w:hanging="360"/>
+      </w:pPr>
+    </w:lvl>
+    <w:lvl w:ilvl="5" w:tplc="0409001B" w:tentative="1">
+      <w:start w:val="1"/>
+      <w:numFmt w:val="lowerRoman"/>
+      <w:lvlText w:val="%6."/>
+      <w:lvlJc w:val="right"/>
+      <w:pPr>
+        <w:ind w:left="4320" w:hanging="180"/>
+      </w:pPr>
+    </w:lvl>
+    <w:lvl w:ilvl="6" w:tplc="0409000F" w:tentative="1">
+      <w:start w:val="1"/>
+      <w:numFmt w:val="decimal"/>
+      <w:lvlText w:val="%7."/>
+      <w:lvlJc w:val="left"/>
+      <w:pPr>
+        <w:ind w:left="5040" w:hanging="360"/>
+      </w:pPr>
+    </w:lvl>
+    <w:lvl w:ilvl="7" w:tplc="04090019" w:tentative="1">
+      <w:start w:val="1"/>
+      <w:numFmt w:val="lowerLetter"/>
+      <w:lvlText w:val="%8."/>
+      <w:lvlJc w:val="left"/>
+      <w:pPr>
+        <w:ind w:left="5760" w:hanging="360"/>
+      </w:pPr>
+    </w:lvl>
+    <w:lvl w:ilvl="8" w:tplc="0409001B" w:tentative="1">
+      <w:start w:val="1"/>
+      <w:numFmt w:val="lowerRoman"/>
+      <w:lvlText w:val="%9."/>
+      <w:lvlJc w:val="right"/>
+      <w:pPr>
+        <w:ind w:left="6480" w:hanging="180"/>
+      </w:pPr>
+    </w:lvl>
+  </w:abstractNum>
+  <w:abstractNum w:abstractNumId="4" w15:restartNumberingAfterBreak="0">
+    <w:nsid w:val="62715B6A"/>
+    <w:multiLevelType w:val="hybridMultilevel"/>
+    <w:tmpl w:val="9CD2C0BE"/>
+    <w:lvl w:ilvl="0" w:tplc="0409000F">
+      <w:start w:val="1"/>
+      <w:numFmt w:val="decimal"/>
+      <w:lvlText w:val="%1."/>
+      <w:lvlJc w:val="left"/>
+      <w:pPr>
+        <w:ind w:left="720" w:hanging="360"/>
+      </w:pPr>
+      <w:rPr>
+        <w:rFonts w:hint="default"/>
+      </w:rPr>
+    </w:lvl>
+    <w:lvl w:ilvl="1" w:tplc="04090019" w:tentative="1">
+      <w:start w:val="1"/>
+      <w:numFmt w:val="lowerLetter"/>
+      <w:lvlText w:val="%2."/>
+      <w:lvlJc w:val="left"/>
+      <w:pPr>
+        <w:ind w:left="1440" w:hanging="360"/>
+      </w:pPr>
+    </w:lvl>
+    <w:lvl w:ilvl="2" w:tplc="0409001B" w:tentative="1">
+      <w:start w:val="1"/>
+      <w:numFmt w:val="lowerRoman"/>
+      <w:lvlText w:val="%3."/>
+      <w:lvlJc w:val="right"/>
+      <w:pPr>
+        <w:ind w:left="2160" w:hanging="180"/>
+      </w:pPr>
+    </w:lvl>
+    <w:lvl w:ilvl="3" w:tplc="0409000F" w:tentative="1">
+      <w:start w:val="1"/>
+      <w:numFmt w:val="decimal"/>
+      <w:lvlText w:val="%4."/>
+      <w:lvlJc w:val="left"/>
+      <w:pPr>
+        <w:ind w:left="2880" w:hanging="360"/>
+      </w:pPr>
+    </w:lvl>
+    <w:lvl w:ilvl="4" w:tplc="04090019" w:tentative="1">
+      <w:start w:val="1"/>
+      <w:numFmt w:val="lowerLetter"/>
+      <w:lvlText w:val="%5."/>
+      <w:lvlJc w:val="left"/>
+      <w:pPr>
+        <w:ind w:left="3600" w:hanging="360"/>
+      </w:pPr>
+    </w:lvl>
+    <w:lvl w:ilvl="5" w:tplc="0409001B" w:tentative="1">
+      <w:start w:val="1"/>
+      <w:numFmt w:val="lowerRoman"/>
+      <w:lvlText w:val="%6."/>
+      <w:lvlJc w:val="right"/>
+      <w:pPr>
+        <w:ind w:left="4320" w:hanging="180"/>
+      </w:pPr>
+    </w:lvl>
+    <w:lvl w:ilvl="6" w:tplc="0409000F" w:tentative="1">
+      <w:start w:val="1"/>
+      <w:numFmt w:val="decimal"/>
+      <w:lvlText w:val="%7."/>
+      <w:lvlJc w:val="left"/>
+      <w:pPr>
+        <w:ind w:left="5040" w:hanging="360"/>
+      </w:pPr>
+    </w:lvl>
+    <w:lvl w:ilvl="7" w:tplc="04090019" w:tentative="1">
+      <w:start w:val="1"/>
+      <w:numFmt w:val="lowerLetter"/>
+      <w:lvlText w:val="%8."/>
+      <w:lvlJc w:val="left"/>
+      <w:pPr>
+        <w:ind w:left="5760" w:hanging="360"/>
+      </w:pPr>
+    </w:lvl>
+    <w:lvl w:ilvl="8" w:tplc="0409001B" w:tentative="1">
+      <w:start w:val="1"/>
+      <w:numFmt w:val="lowerRoman"/>
+      <w:lvlText w:val="%9."/>
+      <w:lvlJc w:val="right"/>
+      <w:pPr>
+        <w:ind w:left="6480" w:hanging="180"/>
+      </w:pPr>
+    </w:lvl>
+  </w:abstractNum>
+  <w:abstractNum w:abstractNumId="5" w15:restartNumberingAfterBreak="0">
     <w:nsid w:val="65BC35C5"/>
     <w:multiLevelType w:val="hybridMultilevel"/>
-    <w:tmpl w:val="4B3CAA8C"/>
-    <w:lvl w:ilvl="0" w:tplc="37701AFE">
+    <w:tmpl w:val="F54894AC"/>
+    <w:lvl w:ilvl="0" w:tplc="F7D65614">
       <w:start w:val="1"/>
       <w:numFmt w:val="decimal"/>
-      <w:lvlText w:val="%1."/>
+      <w:lvlText w:val="[%1]."/>
       <w:lvlJc w:val="left"/>
       <w:pPr>
         <w:ind w:left="720" w:hanging="360"/>
@@ -3253,11 +4333,207 @@
       </w:pPr>
     </w:lvl>
   </w:abstractNum>
+  <w:abstractNum w:abstractNumId="6" w15:restartNumberingAfterBreak="0">
+    <w:nsid w:val="76E44C59"/>
+    <w:multiLevelType w:val="hybridMultilevel"/>
+    <w:tmpl w:val="E3FCBF96"/>
+    <w:lvl w:ilvl="0" w:tplc="0409000F">
+      <w:start w:val="1"/>
+      <w:numFmt w:val="decimal"/>
+      <w:lvlText w:val="%1."/>
+      <w:lvlJc w:val="left"/>
+      <w:pPr>
+        <w:ind w:left="360" w:hanging="360"/>
+      </w:pPr>
+      <w:rPr>
+        <w:rFonts w:hint="default"/>
+      </w:rPr>
+    </w:lvl>
+    <w:lvl w:ilvl="1" w:tplc="04090019" w:tentative="1">
+      <w:start w:val="1"/>
+      <w:numFmt w:val="lowerLetter"/>
+      <w:lvlText w:val="%2."/>
+      <w:lvlJc w:val="left"/>
+      <w:pPr>
+        <w:ind w:left="1080" w:hanging="360"/>
+      </w:pPr>
+    </w:lvl>
+    <w:lvl w:ilvl="2" w:tplc="0409001B" w:tentative="1">
+      <w:start w:val="1"/>
+      <w:numFmt w:val="lowerRoman"/>
+      <w:lvlText w:val="%3."/>
+      <w:lvlJc w:val="right"/>
+      <w:pPr>
+        <w:ind w:left="1800" w:hanging="180"/>
+      </w:pPr>
+    </w:lvl>
+    <w:lvl w:ilvl="3" w:tplc="0409000F" w:tentative="1">
+      <w:start w:val="1"/>
+      <w:numFmt w:val="decimal"/>
+      <w:lvlText w:val="%4."/>
+      <w:lvlJc w:val="left"/>
+      <w:pPr>
+        <w:ind w:left="2520" w:hanging="360"/>
+      </w:pPr>
+    </w:lvl>
+    <w:lvl w:ilvl="4" w:tplc="04090019" w:tentative="1">
+      <w:start w:val="1"/>
+      <w:numFmt w:val="lowerLetter"/>
+      <w:lvlText w:val="%5."/>
+      <w:lvlJc w:val="left"/>
+      <w:pPr>
+        <w:ind w:left="3240" w:hanging="360"/>
+      </w:pPr>
+    </w:lvl>
+    <w:lvl w:ilvl="5" w:tplc="0409001B" w:tentative="1">
+      <w:start w:val="1"/>
+      <w:numFmt w:val="lowerRoman"/>
+      <w:lvlText w:val="%6."/>
+      <w:lvlJc w:val="right"/>
+      <w:pPr>
+        <w:ind w:left="3960" w:hanging="180"/>
+      </w:pPr>
+    </w:lvl>
+    <w:lvl w:ilvl="6" w:tplc="0409000F" w:tentative="1">
+      <w:start w:val="1"/>
+      <w:numFmt w:val="decimal"/>
+      <w:lvlText w:val="%7."/>
+      <w:lvlJc w:val="left"/>
+      <w:pPr>
+        <w:ind w:left="4680" w:hanging="360"/>
+      </w:pPr>
+    </w:lvl>
+    <w:lvl w:ilvl="7" w:tplc="04090019" w:tentative="1">
+      <w:start w:val="1"/>
+      <w:numFmt w:val="lowerLetter"/>
+      <w:lvlText w:val="%8."/>
+      <w:lvlJc w:val="left"/>
+      <w:pPr>
+        <w:ind w:left="5400" w:hanging="360"/>
+      </w:pPr>
+    </w:lvl>
+    <w:lvl w:ilvl="8" w:tplc="0409001B" w:tentative="1">
+      <w:start w:val="1"/>
+      <w:numFmt w:val="lowerRoman"/>
+      <w:lvlText w:val="%9."/>
+      <w:lvlJc w:val="right"/>
+      <w:pPr>
+        <w:ind w:left="6120" w:hanging="180"/>
+      </w:pPr>
+    </w:lvl>
+  </w:abstractNum>
+  <w:abstractNum w:abstractNumId="7" w15:restartNumberingAfterBreak="0">
+    <w:nsid w:val="79B01C7E"/>
+    <w:multiLevelType w:val="hybridMultilevel"/>
+    <w:tmpl w:val="5D3A03C4"/>
+    <w:lvl w:ilvl="0" w:tplc="0409000F">
+      <w:start w:val="1"/>
+      <w:numFmt w:val="decimal"/>
+      <w:lvlText w:val="%1."/>
+      <w:lvlJc w:val="left"/>
+      <w:pPr>
+        <w:ind w:left="720" w:hanging="360"/>
+      </w:pPr>
+      <w:rPr>
+        <w:rFonts w:hint="default"/>
+      </w:rPr>
+    </w:lvl>
+    <w:lvl w:ilvl="1" w:tplc="04090019" w:tentative="1">
+      <w:start w:val="1"/>
+      <w:numFmt w:val="lowerLetter"/>
+      <w:lvlText w:val="%2."/>
+      <w:lvlJc w:val="left"/>
+      <w:pPr>
+        <w:ind w:left="1440" w:hanging="360"/>
+      </w:pPr>
+    </w:lvl>
+    <w:lvl w:ilvl="2" w:tplc="0409001B" w:tentative="1">
+      <w:start w:val="1"/>
+      <w:numFmt w:val="lowerRoman"/>
+      <w:lvlText w:val="%3."/>
+      <w:lvlJc w:val="right"/>
+      <w:pPr>
+        <w:ind w:left="2160" w:hanging="180"/>
+      </w:pPr>
+    </w:lvl>
+    <w:lvl w:ilvl="3" w:tplc="0409000F" w:tentative="1">
+      <w:start w:val="1"/>
+      <w:numFmt w:val="decimal"/>
+      <w:lvlText w:val="%4."/>
+      <w:lvlJc w:val="left"/>
+      <w:pPr>
+        <w:ind w:left="2880" w:hanging="360"/>
+      </w:pPr>
+    </w:lvl>
+    <w:lvl w:ilvl="4" w:tplc="04090019" w:tentative="1">
+      <w:start w:val="1"/>
+      <w:numFmt w:val="lowerLetter"/>
+      <w:lvlText w:val="%5."/>
+      <w:lvlJc w:val="left"/>
+      <w:pPr>
+        <w:ind w:left="3600" w:hanging="360"/>
+      </w:pPr>
+    </w:lvl>
+    <w:lvl w:ilvl="5" w:tplc="0409001B" w:tentative="1">
+      <w:start w:val="1"/>
+      <w:numFmt w:val="lowerRoman"/>
+      <w:lvlText w:val="%6."/>
+      <w:lvlJc w:val="right"/>
+      <w:pPr>
+        <w:ind w:left="4320" w:hanging="180"/>
+      </w:pPr>
+    </w:lvl>
+    <w:lvl w:ilvl="6" w:tplc="0409000F" w:tentative="1">
+      <w:start w:val="1"/>
+      <w:numFmt w:val="decimal"/>
+      <w:lvlText w:val="%7."/>
+      <w:lvlJc w:val="left"/>
+      <w:pPr>
+        <w:ind w:left="5040" w:hanging="360"/>
+      </w:pPr>
+    </w:lvl>
+    <w:lvl w:ilvl="7" w:tplc="04090019" w:tentative="1">
+      <w:start w:val="1"/>
+      <w:numFmt w:val="lowerLetter"/>
+      <w:lvlText w:val="%8."/>
+      <w:lvlJc w:val="left"/>
+      <w:pPr>
+        <w:ind w:left="5760" w:hanging="360"/>
+      </w:pPr>
+    </w:lvl>
+    <w:lvl w:ilvl="8" w:tplc="0409001B" w:tentative="1">
+      <w:start w:val="1"/>
+      <w:numFmt w:val="lowerRoman"/>
+      <w:lvlText w:val="%9."/>
+      <w:lvlJc w:val="right"/>
+      <w:pPr>
+        <w:ind w:left="6480" w:hanging="180"/>
+      </w:pPr>
+    </w:lvl>
+  </w:abstractNum>
   <w:num w:numId="1">
+    <w:abstractNumId w:val="1"/>
+  </w:num>
+  <w:num w:numId="2">
+    <w:abstractNumId w:val="5"/>
+  </w:num>
+  <w:num w:numId="3">
+    <w:abstractNumId w:val="7"/>
+  </w:num>
+  <w:num w:numId="4">
+    <w:abstractNumId w:val="4"/>
+  </w:num>
+  <w:num w:numId="5">
     <w:abstractNumId w:val="0"/>
   </w:num>
-  <w:num w:numId="2">
-    <w:abstractNumId w:val="1"/>
+  <w:num w:numId="6">
+    <w:abstractNumId w:val="3"/>
+  </w:num>
+  <w:num w:numId="7">
+    <w:abstractNumId w:val="2"/>
+  </w:num>
+  <w:num w:numId="8">
+    <w:abstractNumId w:val="6"/>
   </w:num>
 </w:numbering>
 </file>
@@ -3663,7 +4939,6 @@
   <w:style w:type="character" w:default="1" w:styleId="DefaultParagraphFont">
     <w:name w:val="Default Paragraph Font"/>
     <w:uiPriority w:val="1"/>
-    <w:semiHidden/>
     <w:unhideWhenUsed/>
   </w:style>
   <w:style w:type="table" w:default="1" w:styleId="TableNormal">
@@ -3789,6 +5064,77 @@
     <w:rPr>
       <w:color w:val="605E5C"/>
       <w:shd w:val="clear" w:color="auto" w:fill="E1DFDD"/>
+    </w:rPr>
+  </w:style>
+  <w:style w:type="paragraph" w:styleId="Header">
+    <w:name w:val="header"/>
+    <w:basedOn w:val="Normal"/>
+    <w:link w:val="HeaderChar"/>
+    <w:uiPriority w:val="99"/>
+    <w:unhideWhenUsed/>
+    <w:rsid w:val="003520CF"/>
+    <w:pPr>
+      <w:tabs>
+        <w:tab w:val="center" w:pos="4680"/>
+        <w:tab w:val="right" w:pos="9360"/>
+      </w:tabs>
+      <w:spacing w:after="0" w:line="240" w:lineRule="auto"/>
+    </w:pPr>
+  </w:style>
+  <w:style w:type="character" w:customStyle="1" w:styleId="HeaderChar">
+    <w:name w:val="Header Char"/>
+    <w:basedOn w:val="DefaultParagraphFont"/>
+    <w:link w:val="Header"/>
+    <w:uiPriority w:val="99"/>
+    <w:rsid w:val="003520CF"/>
+  </w:style>
+  <w:style w:type="paragraph" w:styleId="Footer">
+    <w:name w:val="footer"/>
+    <w:basedOn w:val="Normal"/>
+    <w:link w:val="FooterChar"/>
+    <w:uiPriority w:val="99"/>
+    <w:unhideWhenUsed/>
+    <w:rsid w:val="003520CF"/>
+    <w:pPr>
+      <w:tabs>
+        <w:tab w:val="center" w:pos="4680"/>
+        <w:tab w:val="right" w:pos="9360"/>
+      </w:tabs>
+      <w:spacing w:after="0" w:line="240" w:lineRule="auto"/>
+    </w:pPr>
+  </w:style>
+  <w:style w:type="character" w:customStyle="1" w:styleId="FooterChar">
+    <w:name w:val="Footer Char"/>
+    <w:basedOn w:val="DefaultParagraphFont"/>
+    <w:link w:val="Footer"/>
+    <w:uiPriority w:val="99"/>
+    <w:rsid w:val="003520CF"/>
+  </w:style>
+  <w:style w:type="character" w:styleId="PageNumber">
+    <w:name w:val="page number"/>
+    <w:basedOn w:val="DefaultParagraphFont"/>
+    <w:uiPriority w:val="99"/>
+    <w:semiHidden/>
+    <w:unhideWhenUsed/>
+    <w:rsid w:val="003520CF"/>
+  </w:style>
+  <w:style w:type="paragraph" w:styleId="Caption">
+    <w:name w:val="caption"/>
+    <w:basedOn w:val="Normal"/>
+    <w:next w:val="Normal"/>
+    <w:uiPriority w:val="35"/>
+    <w:unhideWhenUsed/>
+    <w:qFormat/>
+    <w:rsid w:val="0029022A"/>
+    <w:pPr>
+      <w:spacing w:after="200" w:line="240" w:lineRule="auto"/>
+    </w:pPr>
+    <w:rPr>
+      <w:i/>
+      <w:iCs/>
+      <w:color w:val="44546A" w:themeColor="text2"/>
+      <w:sz w:val="18"/>
+      <w:szCs w:val="18"/>
     </w:rPr>
   </w:style>
 </w:styles>

</xml_diff>